<commit_message>
added power circuit and improved documentation
</commit_message>
<xml_diff>
--- a/Hardware/RPI5-Scan2Go-HAT/Gedetailleerd technische specificaties.docx
+++ b/Hardware/RPI5-Scan2Go-HAT/Gedetailleerd technische specificaties.docx
@@ -5,7 +5,7 @@
     <w:tbl>
       <w:tblPr>
         <w:tblStyle w:val="TableNormal1"/>
-        <w:tblpPr w:leftFromText="141" w:rightFromText="141" w:vertAnchor="page" w:horzAnchor="margin" w:tblpXSpec="center" w:tblpY="2521"/>
+        <w:tblpPr w:leftFromText="141" w:rightFromText="141" w:vertAnchor="page" w:horzAnchor="margin" w:tblpY="930"/>
         <w:tblW w:w="9736" w:type="dxa"/>
         <w:tblBorders>
           <w:top w:val="single" w:sz="4" w:space="0" w:color="auto"/>
@@ -215,10 +215,106 @@
               <w:pStyle w:val="TableParagraph"/>
               <w:spacing w:before="119"/>
               <w:rPr>
-                <w:b/>
-                <w:lang w:val="nl-NL"/>
-              </w:rPr>
-            </w:pPr>
+                <w:bCs/>
+                <w:lang w:val="nl-NL"/>
+              </w:rPr>
+            </w:pPr>
+          </w:p>
+        </w:tc>
+      </w:tr>
+      <w:tr>
+        <w:trPr>
+          <w:trHeight w:val="411"/>
+        </w:trPr>
+        <w:tc>
+          <w:tcPr>
+            <w:tcW w:w="865" w:type="dxa"/>
+            <w:tcBorders>
+              <w:top w:val="nil"/>
+              <w:bottom w:val="nil"/>
+            </w:tcBorders>
+            <w:shd w:val="clear" w:color="auto" w:fill="DAE2F3"/>
+          </w:tcPr>
+          <w:p>
+            <w:pPr>
+              <w:pStyle w:val="TableParagraph"/>
+              <w:spacing w:before="119"/>
+              <w:ind w:left="110"/>
+              <w:rPr>
+                <w:bCs/>
+                <w:lang w:val="nl-NL"/>
+              </w:rPr>
+            </w:pPr>
+            <w:r>
+              <w:rPr>
+                <w:bCs/>
+                <w:lang w:val="nl-NL"/>
+              </w:rPr>
+              <w:t>T</w:t>
+            </w:r>
+            <w:r>
+              <w:rPr>
+                <w:bCs/>
+                <w:lang w:val="nl-NL"/>
+              </w:rPr>
+              <w:t>1.1</w:t>
+            </w:r>
+          </w:p>
+        </w:tc>
+        <w:tc>
+          <w:tcPr>
+            <w:tcW w:w="796" w:type="dxa"/>
+            <w:tcBorders>
+              <w:top w:val="nil"/>
+              <w:bottom w:val="nil"/>
+            </w:tcBorders>
+            <w:shd w:val="clear" w:color="auto" w:fill="DAE2F3"/>
+          </w:tcPr>
+          <w:p>
+            <w:pPr>
+              <w:pStyle w:val="TableParagraph"/>
+              <w:spacing w:before="119"/>
+              <w:ind w:right="172"/>
+              <w:jc w:val="center"/>
+              <w:rPr>
+                <w:bCs/>
+                <w:lang w:val="nl-NL"/>
+              </w:rPr>
+            </w:pPr>
+            <w:r>
+              <w:rPr>
+                <w:bCs/>
+                <w:lang w:val="nl-NL"/>
+              </w:rPr>
+              <w:t>M</w:t>
+            </w:r>
+          </w:p>
+        </w:tc>
+        <w:tc>
+          <w:tcPr>
+            <w:tcW w:w="8075" w:type="dxa"/>
+            <w:tcBorders>
+              <w:top w:val="nil"/>
+              <w:bottom w:val="nil"/>
+            </w:tcBorders>
+            <w:shd w:val="clear" w:color="auto" w:fill="DAE2F3"/>
+          </w:tcPr>
+          <w:p>
+            <w:pPr>
+              <w:pStyle w:val="TableParagraph"/>
+              <w:spacing w:before="119"/>
+              <w:rPr>
+                <w:bCs/>
+                <w:lang w:val="nl-NL"/>
+              </w:rPr>
+            </w:pPr>
+            <w:r>
+              <w:rPr>
+                <w:bCs/>
+                <w:lang w:val="nl-NL"/>
+              </w:rPr>
+              <w:t>Er wordt gebruik gemaakt van een printplaat die zonder solderen verbonden kan worden aan de RPI en PICO</w:t>
+            </w:r>
           </w:p>
         </w:tc>
       </w:tr>
@@ -298,7 +394,7 @@
               <w:spacing w:before="96"/>
               <w:ind w:right="914"/>
               <w:rPr>
-                <w:b/>
+                <w:bCs/>
                 <w:lang w:val="nl-NL"/>
               </w:rPr>
             </w:pPr>
@@ -362,7 +458,7 @@
                 <w:bCs/>
                 <w:lang w:val="nl-NL"/>
               </w:rPr>
-              <w:t>S</w:t>
+              <w:t>M</w:t>
             </w:r>
           </w:p>
         </w:tc>
@@ -385,6 +481,13 @@
                 <w:lang w:val="nl-NL"/>
               </w:rPr>
             </w:pPr>
+            <w:r>
+              <w:rPr>
+                <w:bCs/>
+                <w:lang w:val="nl-NL"/>
+              </w:rPr>
+              <w:t xml:space="preserve">De RPI afmetingen worden overgenomen van de volgende template: </w:t>
+            </w:r>
           </w:p>
         </w:tc>
       </w:tr>
@@ -445,7 +548,7 @@
                 <w:bCs/>
                 <w:lang w:val="nl-NL"/>
               </w:rPr>
-              <w:t>S</w:t>
+              <w:t>X</w:t>
             </w:r>
           </w:p>
         </w:tc>
@@ -468,6 +571,13 @@
                 <w:lang w:val="nl-NL"/>
               </w:rPr>
             </w:pPr>
+            <w:r>
+              <w:rPr>
+                <w:bCs/>
+                <w:lang w:val="nl-NL"/>
+              </w:rPr>
+              <w:t>X</w:t>
+            </w:r>
           </w:p>
         </w:tc>
       </w:tr>
@@ -480,7 +590,7 @@
             <w:tcW w:w="865" w:type="dxa"/>
             <w:tcBorders>
               <w:top w:val="nil"/>
-              <w:bottom w:val="single" w:sz="4" w:space="0" w:color="auto"/>
+              <w:bottom w:val="nil"/>
             </w:tcBorders>
             <w:shd w:val="clear" w:color="auto" w:fill="DAE2F3"/>
           </w:tcPr>
@@ -508,7 +618,7 @@
             <w:tcW w:w="796" w:type="dxa"/>
             <w:tcBorders>
               <w:top w:val="nil"/>
-              <w:bottom w:val="single" w:sz="4" w:space="0" w:color="auto"/>
+              <w:bottom w:val="nil"/>
             </w:tcBorders>
             <w:shd w:val="clear" w:color="auto" w:fill="DAE2F3"/>
           </w:tcPr>
@@ -528,7 +638,7 @@
                 <w:bCs/>
                 <w:lang w:val="nl-NL"/>
               </w:rPr>
-              <w:t>S</w:t>
+              <w:t>C</w:t>
             </w:r>
           </w:p>
         </w:tc>
@@ -537,7 +647,7 @@
             <w:tcW w:w="8075" w:type="dxa"/>
             <w:tcBorders>
               <w:top w:val="nil"/>
-              <w:bottom w:val="single" w:sz="4" w:space="0" w:color="auto"/>
+              <w:bottom w:val="nil"/>
             </w:tcBorders>
             <w:shd w:val="clear" w:color="auto" w:fill="DAE2F3"/>
           </w:tcPr>
@@ -551,6 +661,152 @@
                 <w:lang w:val="nl-NL"/>
               </w:rPr>
             </w:pPr>
+            <w:r>
+              <w:rPr>
+                <w:bCs/>
+                <w:lang w:val="nl-NL"/>
+              </w:rPr>
+              <w:t>De HAT bevat een barreljack 5.2mm formaat voor voeding</w:t>
+            </w:r>
+          </w:p>
+        </w:tc>
+      </w:tr>
+      <w:tr>
+        <w:trPr>
+          <w:trHeight w:val="394"/>
+        </w:trPr>
+        <w:tc>
+          <w:tcPr>
+            <w:tcW w:w="865" w:type="dxa"/>
+            <w:tcBorders>
+              <w:top w:val="nil"/>
+              <w:bottom w:val="nil"/>
+            </w:tcBorders>
+            <w:shd w:val="clear" w:color="auto" w:fill="DAE2F3"/>
+          </w:tcPr>
+          <w:p>
+            <w:pPr>
+              <w:pStyle w:val="TableParagraph"/>
+              <w:spacing w:before="96"/>
+              <w:ind w:left="110"/>
+              <w:rPr>
+                <w:bCs/>
+                <w:lang w:val="nl-NL"/>
+              </w:rPr>
+            </w:pPr>
+            <w:r>
+              <w:rPr>
+                <w:bCs/>
+                <w:lang w:val="nl-NL"/>
+              </w:rPr>
+              <w:t>T2.</w:t>
+            </w:r>
+            <w:r>
+              <w:rPr>
+                <w:bCs/>
+                <w:lang w:val="nl-NL"/>
+              </w:rPr>
+              <w:t>4</w:t>
+            </w:r>
+          </w:p>
+        </w:tc>
+        <w:tc>
+          <w:tcPr>
+            <w:tcW w:w="796" w:type="dxa"/>
+            <w:tcBorders>
+              <w:top w:val="nil"/>
+              <w:bottom w:val="nil"/>
+            </w:tcBorders>
+            <w:shd w:val="clear" w:color="auto" w:fill="DAE2F3"/>
+          </w:tcPr>
+          <w:p>
+            <w:pPr>
+              <w:pStyle w:val="TableParagraph"/>
+              <w:spacing w:before="96"/>
+              <w:ind w:right="174"/>
+              <w:jc w:val="center"/>
+              <w:rPr>
+                <w:bCs/>
+                <w:lang w:val="nl-NL"/>
+              </w:rPr>
+            </w:pPr>
+            <w:r>
+              <w:rPr>
+                <w:bCs/>
+                <w:lang w:val="nl-NL"/>
+              </w:rPr>
+              <w:t>M</w:t>
+            </w:r>
+          </w:p>
+        </w:tc>
+        <w:tc>
+          <w:tcPr>
+            <w:tcW w:w="8075" w:type="dxa"/>
+            <w:tcBorders>
+              <w:top w:val="nil"/>
+              <w:bottom w:val="nil"/>
+            </w:tcBorders>
+            <w:shd w:val="clear" w:color="auto" w:fill="DAE2F3"/>
+          </w:tcPr>
+          <w:p>
+            <w:pPr>
+              <w:pStyle w:val="TableParagraph"/>
+              <w:spacing w:before="96"/>
+              <w:ind w:right="914"/>
+              <w:rPr>
+                <w:bCs/>
+                <w:lang w:val="nl-NL"/>
+              </w:rPr>
+            </w:pPr>
+            <w:r>
+              <w:rPr>
+                <w:bCs/>
+                <w:lang w:val="nl-NL"/>
+              </w:rPr>
+              <w:t xml:space="preserve">De connector voor de RPI naar de HAT is een </w:t>
+            </w:r>
+            <w:r>
+              <w:rPr>
+                <w:bCs/>
+                <w:lang w:val="nl-NL"/>
+              </w:rPr>
+              <w:t xml:space="preserve">2.54 pitch 1mm </w:t>
+            </w:r>
+            <w:r>
+              <w:rPr>
+                <w:bCs/>
+                <w:lang w:val="nl-NL"/>
+              </w:rPr>
+              <w:t>tht header.</w:t>
+            </w:r>
+            <w:r>
+              <w:rPr>
+                <w:bCs/>
+                <w:lang w:val="nl-NL"/>
+              </w:rPr>
+              <w:t xml:space="preserve">  </w:t>
+            </w:r>
+            <w:r>
+              <w:rPr>
+                <w:bCs/>
+                <w:lang w:val="nl-NL"/>
+              </w:rPr>
+              <w:t xml:space="preserve">De connector voor de PICO is een </w:t>
+            </w:r>
+            <w:r>
+              <w:rPr>
+                <w:bCs/>
+                <w:lang w:val="nl-NL"/>
+              </w:rPr>
+              <w:t>THT</w:t>
+            </w:r>
+            <w:r>
+              <w:rPr>
+                <w:bCs/>
+                <w:lang w:val="nl-NL"/>
+              </w:rPr>
+              <w:t xml:space="preserve"> pin header</w:t>
+            </w:r>
           </w:p>
         </w:tc>
       </w:tr>
@@ -573,14 +829,12 @@
               <w:ind w:left="110"/>
               <w:rPr>
                 <w:b/>
-                <w:strike/>
                 <w:lang w:val="nl-NL"/>
               </w:rPr>
             </w:pPr>
             <w:r>
               <w:rPr>
                 <w:b/>
-                <w:strike/>
                 <w:lang w:val="nl-NL"/>
               </w:rPr>
               <w:t>T3</w:t>
@@ -603,18 +857,9 @@
               <w:jc w:val="center"/>
               <w:rPr>
                 <w:b/>
-                <w:strike/>
-                <w:lang w:val="nl-NL"/>
-              </w:rPr>
-            </w:pPr>
-            <w:r>
-              <w:rPr>
-                <w:b/>
-                <w:strike/>
-                <w:lang w:val="nl-NL"/>
-              </w:rPr>
-              <w:t>M</w:t>
-            </w:r>
+                <w:lang w:val="nl-NL"/>
+              </w:rPr>
+            </w:pPr>
           </w:p>
         </w:tc>
         <w:tc>
@@ -631,8 +876,7 @@
               <w:spacing w:before="97"/>
               <w:ind w:right="914"/>
               <w:rPr>
-                <w:b/>
-                <w:strike/>
+                <w:bCs/>
                 <w:lang w:val="nl-NL"/>
               </w:rPr>
             </w:pPr>
@@ -659,25 +903,15 @@
               <w:ind w:left="110"/>
               <w:rPr>
                 <w:bCs/>
-                <w:strike/>
-                <w:lang w:val="nl-NL"/>
-              </w:rPr>
-            </w:pPr>
-            <w:r>
-              <w:rPr>
-                <w:bCs/>
-                <w:strike/>
-                <w:lang w:val="nl-NL"/>
-              </w:rPr>
-              <w:t>T3</w:t>
-            </w:r>
-            <w:r>
-              <w:rPr>
-                <w:bCs/>
-                <w:strike/>
-                <w:lang w:val="nl-NL"/>
-              </w:rPr>
-              <w:t>.1</w:t>
+                <w:lang w:val="nl-NL"/>
+              </w:rPr>
+            </w:pPr>
+            <w:r>
+              <w:rPr>
+                <w:bCs/>
+                <w:lang w:val="nl-NL"/>
+              </w:rPr>
+              <w:t>T3.1</w:t>
             </w:r>
           </w:p>
         </w:tc>
@@ -698,17 +932,15 @@
               <w:jc w:val="center"/>
               <w:rPr>
                 <w:bCs/>
-                <w:strike/>
-                <w:lang w:val="nl-NL"/>
-              </w:rPr>
-            </w:pPr>
-            <w:r>
-              <w:rPr>
-                <w:bCs/>
-                <w:strike/>
-                <w:lang w:val="nl-NL"/>
-              </w:rPr>
-              <w:t>M</w:t>
+                <w:lang w:val="nl-NL"/>
+              </w:rPr>
+            </w:pPr>
+            <w:r>
+              <w:rPr>
+                <w:bCs/>
+                <w:lang w:val="nl-NL"/>
+              </w:rPr>
+              <w:t>W</w:t>
             </w:r>
           </w:p>
         </w:tc>
@@ -728,10 +960,16 @@
               <w:ind w:right="914"/>
               <w:rPr>
                 <w:bCs/>
-                <w:strike/>
-                <w:lang w:val="nl-NL"/>
-              </w:rPr>
-            </w:pPr>
+                <w:lang w:val="nl-NL"/>
+              </w:rPr>
+            </w:pPr>
+            <w:r>
+              <w:rPr>
+                <w:bCs/>
+                <w:lang w:val="nl-NL"/>
+              </w:rPr>
+              <w:t>Voor de connector type worden screw terminals en/of 2.54 female headers gekozen.</w:t>
+            </w:r>
           </w:p>
         </w:tc>
       </w:tr>
@@ -755,14 +993,12 @@
               <w:ind w:left="110"/>
               <w:rPr>
                 <w:bCs/>
-                <w:strike/>
-                <w:lang w:val="nl-NL"/>
-              </w:rPr>
-            </w:pPr>
-            <w:r>
-              <w:rPr>
-                <w:bCs/>
-                <w:strike/>
+                <w:lang w:val="nl-NL"/>
+              </w:rPr>
+            </w:pPr>
+            <w:r>
+              <w:rPr>
+                <w:bCs/>
                 <w:lang w:val="nl-NL"/>
               </w:rPr>
               <w:t>T3.2</w:t>
@@ -786,17 +1022,15 @@
               <w:jc w:val="center"/>
               <w:rPr>
                 <w:bCs/>
-                <w:strike/>
-                <w:lang w:val="nl-NL"/>
-              </w:rPr>
-            </w:pPr>
-            <w:r>
-              <w:rPr>
-                <w:bCs/>
-                <w:strike/>
-                <w:lang w:val="nl-NL"/>
-              </w:rPr>
-              <w:t>M</w:t>
+                <w:lang w:val="nl-NL"/>
+              </w:rPr>
+            </w:pPr>
+            <w:r>
+              <w:rPr>
+                <w:bCs/>
+                <w:lang w:val="nl-NL"/>
+              </w:rPr>
+              <w:t>W</w:t>
             </w:r>
           </w:p>
         </w:tc>
@@ -816,10 +1050,16 @@
               <w:ind w:right="914"/>
               <w:rPr>
                 <w:bCs/>
-                <w:strike/>
-                <w:lang w:val="nl-NL"/>
-              </w:rPr>
-            </w:pPr>
+                <w:lang w:val="nl-NL"/>
+              </w:rPr>
+            </w:pPr>
+            <w:r>
+              <w:rPr>
+                <w:bCs/>
+                <w:lang w:val="nl-NL"/>
+              </w:rPr>
+              <w:t>Voor de audio apparatuur wordt een tulp connector gekozen</w:t>
+            </w:r>
           </w:p>
         </w:tc>
       </w:tr>
@@ -843,14 +1083,12 @@
               <w:ind w:left="110"/>
               <w:rPr>
                 <w:bCs/>
-                <w:strike/>
-                <w:lang w:val="nl-NL"/>
-              </w:rPr>
-            </w:pPr>
-            <w:r>
-              <w:rPr>
-                <w:bCs/>
-                <w:strike/>
+                <w:lang w:val="nl-NL"/>
+              </w:rPr>
+            </w:pPr>
+            <w:r>
+              <w:rPr>
+                <w:bCs/>
                 <w:lang w:val="nl-NL"/>
               </w:rPr>
               <w:t>T3.3</w:t>
@@ -874,17 +1112,15 @@
               <w:jc w:val="center"/>
               <w:rPr>
                 <w:bCs/>
-                <w:strike/>
-                <w:lang w:val="nl-NL"/>
-              </w:rPr>
-            </w:pPr>
-            <w:r>
-              <w:rPr>
-                <w:bCs/>
-                <w:strike/>
-                <w:lang w:val="nl-NL"/>
-              </w:rPr>
-              <w:t>M</w:t>
+                <w:lang w:val="nl-NL"/>
+              </w:rPr>
+            </w:pPr>
+            <w:r>
+              <w:rPr>
+                <w:bCs/>
+                <w:lang w:val="nl-NL"/>
+              </w:rPr>
+              <w:t>S</w:t>
             </w:r>
           </w:p>
         </w:tc>
@@ -904,10 +1140,51 @@
               <w:ind w:right="914"/>
               <w:rPr>
                 <w:bCs/>
-                <w:strike/>
-                <w:lang w:val="nl-NL"/>
-              </w:rPr>
-            </w:pPr>
+                <w:lang w:val="nl-NL"/>
+              </w:rPr>
+            </w:pPr>
+            <w:r>
+              <w:rPr>
+                <w:bCs/>
+                <w:lang w:val="nl-NL"/>
+              </w:rPr>
+              <w:t xml:space="preserve">De extra pinnen worden via de connector typen </w:t>
+            </w:r>
+            <w:r>
+              <w:rPr>
+                <w:bCs/>
+                <w:lang w:val="nl-NL"/>
+              </w:rPr>
+              <w:t>gespecificeerd</w:t>
+            </w:r>
+            <w:r>
+              <w:rPr>
+                <w:bCs/>
+                <w:lang w:val="nl-NL"/>
+              </w:rPr>
+              <w:t xml:space="preserve"> in </w:t>
+            </w:r>
+            <w:r>
+              <w:rPr>
+                <w:bCs/>
+                <w:lang w:val="nl-NL"/>
+              </w:rPr>
+              <w:t>T</w:t>
+            </w:r>
+            <w:r>
+              <w:rPr>
+                <w:bCs/>
+                <w:lang w:val="nl-NL"/>
+              </w:rPr>
+              <w:t xml:space="preserve">3.1 </w:t>
+            </w:r>
+            <w:r>
+              <w:rPr>
+                <w:bCs/>
+                <w:lang w:val="nl-NL"/>
+              </w:rPr>
+              <w:t>uitgebroken.</w:t>
+            </w:r>
           </w:p>
         </w:tc>
       </w:tr>
@@ -931,14 +1208,12 @@
               <w:ind w:left="110"/>
               <w:rPr>
                 <w:bCs/>
-                <w:strike/>
-                <w:lang w:val="nl-NL"/>
-              </w:rPr>
-            </w:pPr>
-            <w:r>
-              <w:rPr>
-                <w:bCs/>
-                <w:strike/>
+                <w:lang w:val="nl-NL"/>
+              </w:rPr>
+            </w:pPr>
+            <w:r>
+              <w:rPr>
+                <w:bCs/>
                 <w:lang w:val="nl-NL"/>
               </w:rPr>
               <w:t>T3.4</w:t>
@@ -962,14 +1237,12 @@
               <w:jc w:val="center"/>
               <w:rPr>
                 <w:bCs/>
-                <w:strike/>
-                <w:lang w:val="nl-NL"/>
-              </w:rPr>
-            </w:pPr>
-            <w:r>
-              <w:rPr>
-                <w:bCs/>
-                <w:strike/>
+                <w:lang w:val="nl-NL"/>
+              </w:rPr>
+            </w:pPr>
+            <w:r>
+              <w:rPr>
+                <w:bCs/>
                 <w:lang w:val="nl-NL"/>
               </w:rPr>
               <w:t>M</w:t>
@@ -992,10 +1265,50 @@
               <w:ind w:right="914"/>
               <w:rPr>
                 <w:bCs/>
-                <w:strike/>
-                <w:lang w:val="nl-NL"/>
-              </w:rPr>
-            </w:pPr>
+                <w:lang w:val="nl-NL"/>
+              </w:rPr>
+            </w:pPr>
+            <w:r>
+              <w:rPr>
+                <w:bCs/>
+                <w:lang w:val="nl-NL"/>
+              </w:rPr>
+              <w:t>Datacommunicatie tussen de RPI en PICO vind plaats via een USB kabel</w:t>
+            </w:r>
+            <w:r>
+              <w:rPr>
+                <w:bCs/>
+                <w:lang w:val="nl-NL"/>
+              </w:rPr>
+              <w:t xml:space="preserve"> van USBA poort van de RPI naar </w:t>
+            </w:r>
+            <w:r>
+              <w:rPr>
+                <w:bCs/>
+                <w:lang w:val="nl-NL"/>
+              </w:rPr>
+              <w:t>micro US</w:t>
+            </w:r>
+            <w:r>
+              <w:rPr>
+                <w:bCs/>
+              </w:rPr>
+              <w:t>B</w:t>
+            </w:r>
+            <w:r>
+              <w:rPr>
+                <w:bCs/>
+                <w:lang w:val="nl-NL"/>
+              </w:rPr>
+              <w:t xml:space="preserve"> poort op de PICO</w:t>
+            </w:r>
+            <w:r>
+              <w:rPr>
+                <w:bCs/>
+                <w:lang w:val="nl-NL"/>
+              </w:rPr>
+              <w:t>.</w:t>
+            </w:r>
           </w:p>
         </w:tc>
       </w:tr>
@@ -1018,16 +1331,23 @@
               <w:spacing w:before="97"/>
               <w:ind w:left="110"/>
               <w:rPr>
+                <w:bCs/>
+                <w:lang w:val="nl-NL"/>
+              </w:rPr>
+            </w:pPr>
+            <w:r>
+              <w:rPr>
                 <w:b/>
                 <w:lang w:val="nl-NL"/>
               </w:rPr>
-            </w:pPr>
+              <w:t>T</w:t>
+            </w:r>
             <w:r>
               <w:rPr>
                 <w:b/>
                 <w:lang w:val="nl-NL"/>
               </w:rPr>
-              <w:t>T3</w:t>
+              <w:t>4</w:t>
             </w:r>
           </w:p>
         </w:tc>
@@ -1047,17 +1367,10 @@
               <w:ind w:right="174"/>
               <w:jc w:val="center"/>
               <w:rPr>
-                <w:b/>
-                <w:lang w:val="nl-NL"/>
-              </w:rPr>
-            </w:pPr>
-            <w:r>
-              <w:rPr>
-                <w:b/>
-                <w:lang w:val="nl-NL"/>
-              </w:rPr>
-              <w:t>M</w:t>
-            </w:r>
+                <w:bCs/>
+                <w:lang w:val="nl-NL"/>
+              </w:rPr>
+            </w:pPr>
           </w:p>
         </w:tc>
         <w:tc>
@@ -1075,7 +1388,7 @@
               <w:spacing w:before="97"/>
               <w:ind w:right="914"/>
               <w:rPr>
-                <w:b/>
+                <w:bCs/>
                 <w:lang w:val="nl-NL"/>
               </w:rPr>
             </w:pPr>
@@ -1110,7 +1423,7 @@
                 <w:bCs/>
                 <w:lang w:val="nl-NL"/>
               </w:rPr>
-              <w:t>T3.1</w:t>
+              <w:t>T4.1</w:t>
             </w:r>
           </w:p>
         </w:tc>
@@ -1139,6 +1452,185 @@
                 <w:bCs/>
                 <w:lang w:val="nl-NL"/>
               </w:rPr>
+              <w:t>S</w:t>
+            </w:r>
+          </w:p>
+        </w:tc>
+        <w:tc>
+          <w:tcPr>
+            <w:tcW w:w="8075" w:type="dxa"/>
+            <w:tcBorders>
+              <w:top w:val="nil"/>
+              <w:bottom w:val="nil"/>
+            </w:tcBorders>
+            <w:shd w:val="clear" w:color="auto" w:fill="DAE2F3"/>
+          </w:tcPr>
+          <w:p>
+            <w:pPr>
+              <w:pStyle w:val="TableParagraph"/>
+              <w:spacing w:before="97"/>
+              <w:ind w:right="914"/>
+              <w:rPr>
+                <w:bCs/>
+                <w:lang w:val="nl-NL"/>
+              </w:rPr>
+            </w:pPr>
+            <w:r>
+              <w:rPr>
+                <w:bCs/>
+                <w:lang w:val="nl-NL"/>
+              </w:rPr>
+              <w:t xml:space="preserve">De RPI pico wordt gevoed vanuit de RPI USB poort én als </w:t>
+            </w:r>
+            <w:r>
+              <w:rPr>
+                <w:bCs/>
+                <w:lang w:val="nl-NL"/>
+              </w:rPr>
+              <w:t>back-u</w:t>
+            </w:r>
+            <w:r>
+              <w:rPr>
+                <w:bCs/>
+              </w:rPr>
+              <w:t>p</w:t>
+            </w:r>
+            <w:r>
+              <w:rPr>
+                <w:bCs/>
+                <w:lang w:val="nl-NL"/>
+              </w:rPr>
+              <w:t xml:space="preserve"> vanuit de PCB. Dit volgens onderstaande circuit uit de RPI2040 datasheet, waarbij V=5V:</w:t>
+            </w:r>
+            <w:r>
+              <w:rPr>
+                <w:bCs/>
+                <w:lang w:val="nl-NL"/>
+              </w:rPr>
+              <w:drawing>
+                <wp:inline distT="0" distB="0" distL="0" distR="0" wp14:anchorId="22C592B0" wp14:editId="10991C4B">
+                  <wp:extent cx="2585858" cy="1564660"/>
+                  <wp:effectExtent l="0" t="0" r="5080" b="0"/>
+                  <wp:docPr id="1619464927" name="Afbeelding 1"/>
+                  <wp:cNvGraphicFramePr>
+                    <a:graphicFrameLocks xmlns:a="http://schemas.openxmlformats.org/drawingml/2006/main" noChangeAspect="1"/>
+                  </wp:cNvGraphicFramePr>
+                  <a:graphic xmlns:a="http://schemas.openxmlformats.org/drawingml/2006/main">
+                    <a:graphicData uri="http://schemas.openxmlformats.org/drawingml/2006/picture">
+                      <pic:pic xmlns:pic="http://schemas.openxmlformats.org/drawingml/2006/picture">
+                        <pic:nvPicPr>
+                          <pic:cNvPr id="1619464927" name=""/>
+                          <pic:cNvPicPr/>
+                        </pic:nvPicPr>
+                        <pic:blipFill>
+                          <a:blip r:embed="rId8"/>
+                          <a:stretch>
+                            <a:fillRect/>
+                          </a:stretch>
+                        </pic:blipFill>
+                        <pic:spPr>
+                          <a:xfrm>
+                            <a:off x="0" y="0"/>
+                            <a:ext cx="2590873" cy="1567695"/>
+                          </a:xfrm>
+                          <a:prstGeom prst="rect">
+                            <a:avLst/>
+                          </a:prstGeom>
+                        </pic:spPr>
+                      </pic:pic>
+                    </a:graphicData>
+                  </a:graphic>
+                </wp:inline>
+              </w:drawing>
+            </w:r>
+          </w:p>
+        </w:tc>
+      </w:tr>
+    </w:tbl>
+    <w:p>
+      <w:r>
+        <w:br w:type="page"/>
+      </w:r>
+    </w:p>
+    <w:tbl>
+      <w:tblPr>
+        <w:tblStyle w:val="TableNormal1"/>
+        <w:tblpPr w:leftFromText="141" w:rightFromText="141" w:vertAnchor="page" w:horzAnchor="margin" w:tblpY="930"/>
+        <w:tblW w:w="9736" w:type="dxa"/>
+        <w:tblBorders>
+          <w:top w:val="single" w:sz="4" w:space="0" w:color="auto"/>
+          <w:left w:val="single" w:sz="4" w:space="0" w:color="auto"/>
+          <w:bottom w:val="single" w:sz="4" w:space="0" w:color="auto"/>
+          <w:right w:val="single" w:sz="4" w:space="0" w:color="auto"/>
+          <w:insideH w:val="single" w:sz="4" w:space="0" w:color="auto"/>
+          <w:insideV w:val="single" w:sz="4" w:space="0" w:color="auto"/>
+        </w:tblBorders>
+        <w:tblLayout w:type="fixed"/>
+        <w:tblLook w:val="01E0" w:firstRow="1" w:lastRow="1" w:firstColumn="1" w:lastColumn="1" w:noHBand="0" w:noVBand="0"/>
+      </w:tblPr>
+      <w:tblGrid>
+        <w:gridCol w:w="865"/>
+        <w:gridCol w:w="796"/>
+        <w:gridCol w:w="8075"/>
+      </w:tblGrid>
+      <w:tr>
+        <w:trPr>
+          <w:trHeight w:val="380"/>
+        </w:trPr>
+        <w:tc>
+          <w:tcPr>
+            <w:tcW w:w="865" w:type="dxa"/>
+            <w:tcBorders>
+              <w:top w:val="nil"/>
+              <w:bottom w:val="nil"/>
+            </w:tcBorders>
+            <w:shd w:val="clear" w:color="auto" w:fill="DAE2F3"/>
+          </w:tcPr>
+          <w:p>
+            <w:pPr>
+              <w:pStyle w:val="TableParagraph"/>
+              <w:spacing w:before="97"/>
+              <w:ind w:left="110"/>
+              <w:rPr>
+                <w:bCs/>
+                <w:lang w:val="nl-NL"/>
+              </w:rPr>
+            </w:pPr>
+            <w:r>
+              <w:rPr>
+                <w:bCs/>
+                <w:lang w:val="nl-NL"/>
+              </w:rPr>
+              <w:lastRenderedPageBreak/>
+              <w:t>T4.2</w:t>
+            </w:r>
+          </w:p>
+        </w:tc>
+        <w:tc>
+          <w:tcPr>
+            <w:tcW w:w="796" w:type="dxa"/>
+            <w:tcBorders>
+              <w:top w:val="nil"/>
+              <w:bottom w:val="nil"/>
+            </w:tcBorders>
+            <w:shd w:val="clear" w:color="auto" w:fill="DAE2F3"/>
+          </w:tcPr>
+          <w:p>
+            <w:pPr>
+              <w:pStyle w:val="TableParagraph"/>
+              <w:spacing w:before="97"/>
+              <w:ind w:right="174"/>
+              <w:jc w:val="center"/>
+              <w:rPr>
+                <w:bCs/>
+                <w:lang w:val="nl-NL"/>
+              </w:rPr>
+            </w:pPr>
+            <w:r>
+              <w:rPr>
+                <w:bCs/>
+                <w:lang w:val="nl-NL"/>
+              </w:rPr>
               <w:t>C</w:t>
             </w:r>
           </w:p>
@@ -1162,6 +1654,110 @@
                 <w:lang w:val="nl-NL"/>
               </w:rPr>
             </w:pPr>
+            <w:r>
+              <w:rPr>
+                <w:bCs/>
+                <w:lang w:val="nl-NL"/>
+              </w:rPr>
+              <w:t xml:space="preserve">De RPI wordt </w:t>
+            </w:r>
+            <w:r>
+              <w:rPr>
+                <w:bCs/>
+                <w:lang w:val="nl-NL"/>
+              </w:rPr>
+              <w:t>gevoed</w:t>
+            </w:r>
+            <w:r>
+              <w:rPr>
+                <w:bCs/>
+                <w:lang w:val="nl-NL"/>
+              </w:rPr>
+              <w:t xml:space="preserve"> vanuit de Raspberry PI officiële voeding voor de 5V 5A volledig vermogen modus, of vanuit de </w:t>
+            </w:r>
+            <w:r>
+              <w:rPr>
+                <w:bCs/>
+                <w:lang w:val="nl-NL"/>
+              </w:rPr>
+              <w:t xml:space="preserve">printplaat naar de GPIO pinnen </w:t>
+            </w:r>
+            <w:r>
+              <w:rPr>
+                <w:bCs/>
+                <w:lang w:val="nl-NL"/>
+              </w:rPr>
+              <w:t>gevoed</w:t>
+            </w:r>
+            <w:r>
+              <w:rPr>
+                <w:bCs/>
+                <w:lang w:val="nl-NL"/>
+              </w:rPr>
+              <w:t xml:space="preserve"> te worden op 5V </w:t>
+            </w:r>
+            <w:r>
+              <w:rPr>
+                <w:bCs/>
+                <w:lang w:val="nl-NL"/>
+              </w:rPr>
+              <w:t>?A</w:t>
+            </w:r>
+            <w:r>
+              <w:rPr>
+                <w:bCs/>
+                <w:lang w:val="nl-NL"/>
+              </w:rPr>
+              <w:t xml:space="preserve"> max.</w:t>
+            </w:r>
+            <w:r>
+              <w:rPr>
+                <w:lang w:val="nl-NL"/>
+                <w14:ligatures w14:val="standardContextual"/>
+              </w:rPr>
+              <w:t xml:space="preserve"> </w:t>
+            </w:r>
+            <w:r>
+              <w:rPr>
+                <w:bCs/>
+                <w:lang w:val="nl-NL"/>
+              </w:rPr>
+              <w:drawing>
+                <wp:inline distT="0" distB="0" distL="0" distR="0" wp14:anchorId="6D4FED23" wp14:editId="2E494869">
+                  <wp:extent cx="1867161" cy="1381318"/>
+                  <wp:effectExtent l="0" t="0" r="0" b="9525"/>
+                  <wp:docPr id="776012498" name="Afbeelding 1"/>
+                  <wp:cNvGraphicFramePr>
+                    <a:graphicFrameLocks xmlns:a="http://schemas.openxmlformats.org/drawingml/2006/main" noChangeAspect="1"/>
+                  </wp:cNvGraphicFramePr>
+                  <a:graphic xmlns:a="http://schemas.openxmlformats.org/drawingml/2006/main">
+                    <a:graphicData uri="http://schemas.openxmlformats.org/drawingml/2006/picture">
+                      <pic:pic xmlns:pic="http://schemas.openxmlformats.org/drawingml/2006/picture">
+                        <pic:nvPicPr>
+                          <pic:cNvPr id="776012498" name=""/>
+                          <pic:cNvPicPr/>
+                        </pic:nvPicPr>
+                        <pic:blipFill>
+                          <a:blip r:embed="rId9"/>
+                          <a:stretch>
+                            <a:fillRect/>
+                          </a:stretch>
+                        </pic:blipFill>
+                        <pic:spPr>
+                          <a:xfrm>
+                            <a:off x="0" y="0"/>
+                            <a:ext cx="1867161" cy="1381318"/>
+                          </a:xfrm>
+                          <a:prstGeom prst="rect">
+                            <a:avLst/>
+                          </a:prstGeom>
+                        </pic:spPr>
+                      </pic:pic>
+                    </a:graphicData>
+                  </a:graphic>
+                </wp:inline>
+              </w:drawing>
+            </w:r>
           </w:p>
         </w:tc>
       </w:tr>
@@ -1174,7 +1770,7 @@
             <w:tcW w:w="865" w:type="dxa"/>
             <w:tcBorders>
               <w:top w:val="nil"/>
-              <w:bottom w:val="single" w:sz="4" w:space="0" w:color="auto"/>
+              <w:bottom w:val="nil"/>
             </w:tcBorders>
             <w:shd w:val="clear" w:color="auto" w:fill="DAE2F3"/>
           </w:tcPr>
@@ -1193,7 +1789,14 @@
                 <w:bCs/>
                 <w:lang w:val="nl-NL"/>
               </w:rPr>
-              <w:t>T3.2</w:t>
+              <w:t>T</w:t>
+            </w:r>
+            <w:r>
+              <w:rPr>
+                <w:bCs/>
+                <w:lang w:val="nl-NL"/>
+              </w:rPr>
+              <w:t>4.3</w:t>
             </w:r>
           </w:p>
         </w:tc>
@@ -1202,7 +1805,7 @@
             <w:tcW w:w="796" w:type="dxa"/>
             <w:tcBorders>
               <w:top w:val="nil"/>
-              <w:bottom w:val="single" w:sz="4" w:space="0" w:color="auto"/>
+              <w:bottom w:val="nil"/>
             </w:tcBorders>
             <w:shd w:val="clear" w:color="auto" w:fill="DAE2F3"/>
           </w:tcPr>
@@ -1222,7 +1825,7 @@
                 <w:bCs/>
                 <w:lang w:val="nl-NL"/>
               </w:rPr>
-              <w:t>C</w:t>
+              <w:t>X</w:t>
             </w:r>
           </w:p>
         </w:tc>
@@ -1231,7 +1834,7 @@
             <w:tcW w:w="8075" w:type="dxa"/>
             <w:tcBorders>
               <w:top w:val="nil"/>
-              <w:bottom w:val="single" w:sz="4" w:space="0" w:color="auto"/>
+              <w:bottom w:val="nil"/>
             </w:tcBorders>
             <w:shd w:val="clear" w:color="auto" w:fill="DAE2F3"/>
           </w:tcPr>
@@ -1245,6 +1848,13 @@
                 <w:lang w:val="nl-NL"/>
               </w:rPr>
             </w:pPr>
+            <w:r>
+              <w:rPr>
+                <w:bCs/>
+                <w:lang w:val="nl-NL"/>
+              </w:rPr>
+              <w:t>X</w:t>
+            </w:r>
           </w:p>
         </w:tc>
       </w:tr>
@@ -1256,7 +1866,8 @@
           <w:tcPr>
             <w:tcW w:w="865" w:type="dxa"/>
             <w:tcBorders>
-              <w:bottom w:val="nil"/>
+              <w:top w:val="nil"/>
+              <w:bottom w:val="single" w:sz="4" w:space="0" w:color="auto"/>
             </w:tcBorders>
             <w:shd w:val="clear" w:color="auto" w:fill="DAE2F3"/>
           </w:tcPr>
@@ -1266,16 +1877,16 @@
               <w:spacing w:before="97"/>
               <w:ind w:left="110"/>
               <w:rPr>
-                <w:b/>
-                <w:lang w:val="nl-NL"/>
-              </w:rPr>
-            </w:pPr>
-            <w:r>
-              <w:rPr>
-                <w:b/>
-                <w:lang w:val="nl-NL"/>
-              </w:rPr>
-              <w:t>T4</w:t>
+                <w:bCs/>
+                <w:lang w:val="nl-NL"/>
+              </w:rPr>
+            </w:pPr>
+            <w:r>
+              <w:rPr>
+                <w:bCs/>
+                <w:lang w:val="nl-NL"/>
+              </w:rPr>
+              <w:t>T4.4</w:t>
             </w:r>
           </w:p>
         </w:tc>
@@ -1283,7 +1894,8 @@
           <w:tcPr>
             <w:tcW w:w="796" w:type="dxa"/>
             <w:tcBorders>
-              <w:bottom w:val="nil"/>
+              <w:top w:val="nil"/>
+              <w:bottom w:val="single" w:sz="4" w:space="0" w:color="auto"/>
             </w:tcBorders>
             <w:shd w:val="clear" w:color="auto" w:fill="DAE2F3"/>
           </w:tcPr>
@@ -1294,16 +1906,16 @@
               <w:ind w:right="174"/>
               <w:jc w:val="center"/>
               <w:rPr>
-                <w:b/>
-                <w:lang w:val="nl-NL"/>
-              </w:rPr>
-            </w:pPr>
-            <w:r>
-              <w:rPr>
-                <w:b/>
-                <w:lang w:val="nl-NL"/>
-              </w:rPr>
-              <w:t>M</w:t>
+                <w:bCs/>
+                <w:lang w:val="nl-NL"/>
+              </w:rPr>
+            </w:pPr>
+            <w:r>
+              <w:rPr>
+                <w:bCs/>
+                <w:lang w:val="nl-NL"/>
+              </w:rPr>
+              <w:t>S</w:t>
             </w:r>
           </w:p>
         </w:tc>
@@ -1311,7 +1923,8 @@
           <w:tcPr>
             <w:tcW w:w="8075" w:type="dxa"/>
             <w:tcBorders>
-              <w:bottom w:val="nil"/>
+              <w:top w:val="nil"/>
+              <w:bottom w:val="single" w:sz="4" w:space="0" w:color="auto"/>
             </w:tcBorders>
             <w:shd w:val="clear" w:color="auto" w:fill="DAE2F3"/>
           </w:tcPr>
@@ -1321,10 +1934,90 @@
               <w:spacing w:before="97"/>
               <w:ind w:right="914"/>
               <w:rPr>
-                <w:b/>
-                <w:lang w:val="nl-NL"/>
-              </w:rPr>
-            </w:pPr>
+                <w:bCs/>
+                <w:lang w:val="nl-NL"/>
+              </w:rPr>
+            </w:pPr>
+            <w:r>
+              <w:rPr>
+                <w:bCs/>
+                <w:lang w:val="nl-NL"/>
+              </w:rPr>
+              <w:t xml:space="preserve">De voedingsheaders </w:t>
+            </w:r>
+            <w:r>
+              <w:rPr>
+                <w:bCs/>
+                <w:lang w:val="nl-NL"/>
+              </w:rPr>
+              <w:t xml:space="preserve">leveren de directe voeding door aan de uitgangspoorten. Een </w:t>
+            </w:r>
+            <w:r>
+              <w:rPr>
+                <w:bCs/>
+                <w:lang w:val="nl-NL"/>
+              </w:rPr>
+              <w:t>minimale vorm van bescherming in de vorm van een diode en zekering wordt toegepast</w:t>
+            </w:r>
+            <w:r>
+              <w:rPr>
+                <w:bCs/>
+                <w:lang w:val="nl-NL"/>
+              </w:rPr>
+              <w:t xml:space="preserve"> volgens onderstaande circuit</w:t>
+            </w:r>
+          </w:p>
+          <w:p>
+            <w:pPr>
+              <w:pStyle w:val="TableParagraph"/>
+              <w:spacing w:before="97"/>
+              <w:ind w:right="914"/>
+              <w:rPr>
+                <w:bCs/>
+                <w:lang w:val="nl-NL"/>
+              </w:rPr>
+            </w:pPr>
+            <w:r>
+              <w:rPr>
+                <w:bCs/>
+                <w:lang w:val="nl-NL"/>
+              </w:rPr>
+              <w:drawing>
+                <wp:inline distT="0" distB="0" distL="0" distR="0" wp14:anchorId="0DA1FCC8" wp14:editId="1A6B385C">
+                  <wp:extent cx="5121275" cy="2149475"/>
+                  <wp:effectExtent l="0" t="0" r="3175" b="3175"/>
+                  <wp:docPr id="46989406" name="Afbeelding 1"/>
+                  <wp:cNvGraphicFramePr>
+                    <a:graphicFrameLocks xmlns:a="http://schemas.openxmlformats.org/drawingml/2006/main" noChangeAspect="1"/>
+                  </wp:cNvGraphicFramePr>
+                  <a:graphic xmlns:a="http://schemas.openxmlformats.org/drawingml/2006/main">
+                    <a:graphicData uri="http://schemas.openxmlformats.org/drawingml/2006/picture">
+                      <pic:pic xmlns:pic="http://schemas.openxmlformats.org/drawingml/2006/picture">
+                        <pic:nvPicPr>
+                          <pic:cNvPr id="46989406" name=""/>
+                          <pic:cNvPicPr/>
+                        </pic:nvPicPr>
+                        <pic:blipFill>
+                          <a:blip r:embed="rId10"/>
+                          <a:stretch>
+                            <a:fillRect/>
+                          </a:stretch>
+                        </pic:blipFill>
+                        <pic:spPr>
+                          <a:xfrm>
+                            <a:off x="0" y="0"/>
+                            <a:ext cx="5121275" cy="2149475"/>
+                          </a:xfrm>
+                          <a:prstGeom prst="rect">
+                            <a:avLst/>
+                          </a:prstGeom>
+                        </pic:spPr>
+                      </pic:pic>
+                    </a:graphicData>
+                  </a:graphic>
+                </wp:inline>
+              </w:drawing>
+            </w:r>
           </w:p>
         </w:tc>
       </w:tr>
@@ -1336,27 +2029,26 @@
           <w:tcPr>
             <w:tcW w:w="865" w:type="dxa"/>
             <w:tcBorders>
-              <w:top w:val="nil"/>
-              <w:bottom w:val="single" w:sz="4" w:space="0" w:color="auto"/>
-            </w:tcBorders>
-            <w:shd w:val="clear" w:color="auto" w:fill="DAE2F3"/>
-          </w:tcPr>
-          <w:p>
-            <w:pPr>
-              <w:pStyle w:val="TableParagraph"/>
-              <w:spacing w:before="97"/>
-              <w:ind w:left="110"/>
-              <w:rPr>
-                <w:bCs/>
-                <w:lang w:val="nl-NL"/>
-              </w:rPr>
-            </w:pPr>
-            <w:r>
-              <w:rPr>
-                <w:bCs/>
-                <w:lang w:val="nl-NL"/>
-              </w:rPr>
-              <w:t>T4.1</w:t>
+              <w:top w:val="single" w:sz="4" w:space="0" w:color="auto"/>
+              <w:bottom w:val="nil"/>
+            </w:tcBorders>
+            <w:shd w:val="clear" w:color="auto" w:fill="DAE2F3"/>
+          </w:tcPr>
+          <w:p>
+            <w:pPr>
+              <w:pStyle w:val="TableParagraph"/>
+              <w:spacing w:before="97"/>
+              <w:rPr>
+                <w:b/>
+                <w:lang w:val="nl-NL"/>
+              </w:rPr>
+            </w:pPr>
+            <w:r>
+              <w:rPr>
+                <w:b/>
+                <w:lang w:val="nl-NL"/>
+              </w:rPr>
+              <w:t>T5</w:t>
             </w:r>
           </w:p>
         </w:tc>
@@ -1364,8 +2056,8 @@
           <w:tcPr>
             <w:tcW w:w="796" w:type="dxa"/>
             <w:tcBorders>
-              <w:top w:val="nil"/>
-              <w:bottom w:val="single" w:sz="4" w:space="0" w:color="auto"/>
+              <w:top w:val="single" w:sz="4" w:space="0" w:color="auto"/>
+              <w:bottom w:val="nil"/>
             </w:tcBorders>
             <w:shd w:val="clear" w:color="auto" w:fill="DAE2F3"/>
           </w:tcPr>
@@ -1377,24 +2069,16 @@
               <w:jc w:val="center"/>
               <w:rPr>
                 <w:bCs/>
-                <w:lang w:val="nl-NL"/>
-              </w:rPr>
-            </w:pPr>
-            <w:r>
-              <w:rPr>
-                <w:bCs/>
-                <w:lang w:val="nl-NL"/>
-              </w:rPr>
-              <w:t>S</w:t>
-            </w:r>
+              </w:rPr>
+            </w:pPr>
           </w:p>
         </w:tc>
         <w:tc>
           <w:tcPr>
             <w:tcW w:w="8075" w:type="dxa"/>
             <w:tcBorders>
-              <w:top w:val="nil"/>
-              <w:bottom w:val="single" w:sz="4" w:space="0" w:color="auto"/>
+              <w:top w:val="single" w:sz="4" w:space="0" w:color="auto"/>
+              <w:bottom w:val="nil"/>
             </w:tcBorders>
             <w:shd w:val="clear" w:color="auto" w:fill="DAE2F3"/>
           </w:tcPr>
@@ -1405,7 +2089,6 @@
               <w:ind w:right="914"/>
               <w:rPr>
                 <w:bCs/>
-                <w:lang w:val="nl-NL"/>
               </w:rPr>
             </w:pPr>
           </w:p>
@@ -1419,27 +2102,24 @@
           <w:tcPr>
             <w:tcW w:w="865" w:type="dxa"/>
             <w:tcBorders>
-              <w:top w:val="single" w:sz="4" w:space="0" w:color="auto"/>
-              <w:bottom w:val="single" w:sz="4" w:space="0" w:color="auto"/>
-            </w:tcBorders>
-            <w:shd w:val="clear" w:color="auto" w:fill="DAE2F3"/>
-          </w:tcPr>
-          <w:p>
-            <w:pPr>
-              <w:pStyle w:val="TableParagraph"/>
-              <w:spacing w:before="97"/>
-              <w:ind w:left="708" w:hanging="598"/>
-              <w:rPr>
-                <w:b/>
-                <w:lang w:val="nl-NL"/>
-              </w:rPr>
-            </w:pPr>
-            <w:r>
-              <w:rPr>
-                <w:b/>
-                <w:lang w:val="nl-NL"/>
-              </w:rPr>
-              <w:t>T5</w:t>
+              <w:top w:val="nil"/>
+              <w:bottom w:val="nil"/>
+            </w:tcBorders>
+            <w:shd w:val="clear" w:color="auto" w:fill="DAE2F3"/>
+          </w:tcPr>
+          <w:p>
+            <w:pPr>
+              <w:pStyle w:val="TableParagraph"/>
+              <w:spacing w:before="97"/>
+              <w:rPr>
+                <w:bCs/>
+              </w:rPr>
+            </w:pPr>
+            <w:r>
+              <w:rPr>
+                <w:bCs/>
+              </w:rPr>
+              <w:t>T5.1</w:t>
             </w:r>
           </w:p>
         </w:tc>
@@ -1447,8 +2127,8 @@
           <w:tcPr>
             <w:tcW w:w="796" w:type="dxa"/>
             <w:tcBorders>
-              <w:top w:val="single" w:sz="4" w:space="0" w:color="auto"/>
-              <w:bottom w:val="single" w:sz="4" w:space="0" w:color="auto"/>
+              <w:top w:val="nil"/>
+              <w:bottom w:val="nil"/>
             </w:tcBorders>
             <w:shd w:val="clear" w:color="auto" w:fill="DAE2F3"/>
           </w:tcPr>
@@ -1459,16 +2139,14 @@
               <w:ind w:right="174"/>
               <w:jc w:val="center"/>
               <w:rPr>
-                <w:b/>
-                <w:lang w:val="nl-NL"/>
-              </w:rPr>
-            </w:pPr>
-            <w:r>
-              <w:rPr>
-                <w:b/>
-                <w:lang w:val="nl-NL"/>
-              </w:rPr>
-              <w:t>S</w:t>
+                <w:bCs/>
+              </w:rPr>
+            </w:pPr>
+            <w:r>
+              <w:rPr>
+                <w:bCs/>
+              </w:rPr>
+              <w:t>M</w:t>
             </w:r>
           </w:p>
         </w:tc>
@@ -1476,8 +2154,8 @@
           <w:tcPr>
             <w:tcW w:w="8075" w:type="dxa"/>
             <w:tcBorders>
-              <w:top w:val="single" w:sz="4" w:space="0" w:color="auto"/>
-              <w:bottom w:val="single" w:sz="4" w:space="0" w:color="auto"/>
+              <w:top w:val="nil"/>
+              <w:bottom w:val="nil"/>
             </w:tcBorders>
             <w:shd w:val="clear" w:color="auto" w:fill="DAE2F3"/>
           </w:tcPr>
@@ -1487,10 +2165,15 @@
               <w:spacing w:before="97"/>
               <w:ind w:right="914"/>
               <w:rPr>
-                <w:b/>
-                <w:lang w:val="nl-NL"/>
-              </w:rPr>
-            </w:pPr>
+                <w:bCs/>
+              </w:rPr>
+            </w:pPr>
+            <w:r>
+              <w:rPr>
+                <w:bCs/>
+              </w:rPr>
+              <w:t>Een ws2812b Led wordt gebruikt als status indicator</w:t>
+            </w:r>
           </w:p>
         </w:tc>
       </w:tr>
@@ -1502,26 +2185,24 @@
           <w:tcPr>
             <w:tcW w:w="865" w:type="dxa"/>
             <w:tcBorders>
-              <w:bottom w:val="nil"/>
-            </w:tcBorders>
-            <w:shd w:val="clear" w:color="auto" w:fill="DAE2F3"/>
-          </w:tcPr>
-          <w:p>
-            <w:pPr>
-              <w:pStyle w:val="TableParagraph"/>
-              <w:spacing w:before="97"/>
-              <w:ind w:left="110"/>
-              <w:rPr>
-                <w:b/>
-                <w:lang w:val="nl-NL"/>
-              </w:rPr>
-            </w:pPr>
-            <w:r>
-              <w:rPr>
-                <w:b/>
-                <w:lang w:val="nl-NL"/>
-              </w:rPr>
-              <w:t>T6</w:t>
+              <w:top w:val="nil"/>
+              <w:bottom w:val="nil"/>
+            </w:tcBorders>
+            <w:shd w:val="clear" w:color="auto" w:fill="DAE2F3"/>
+          </w:tcPr>
+          <w:p>
+            <w:pPr>
+              <w:pStyle w:val="TableParagraph"/>
+              <w:spacing w:before="97"/>
+              <w:rPr>
+                <w:bCs/>
+              </w:rPr>
+            </w:pPr>
+            <w:r>
+              <w:rPr>
+                <w:bCs/>
+              </w:rPr>
+              <w:t>T5.2</w:t>
             </w:r>
           </w:p>
         </w:tc>
@@ -1529,6 +2210,7 @@
           <w:tcPr>
             <w:tcW w:w="796" w:type="dxa"/>
             <w:tcBorders>
+              <w:top w:val="nil"/>
               <w:bottom w:val="nil"/>
             </w:tcBorders>
             <w:shd w:val="clear" w:color="auto" w:fill="DAE2F3"/>
@@ -1540,16 +2222,14 @@
               <w:ind w:right="174"/>
               <w:jc w:val="center"/>
               <w:rPr>
-                <w:b/>
-                <w:lang w:val="nl-NL"/>
-              </w:rPr>
-            </w:pPr>
-            <w:r>
-              <w:rPr>
-                <w:b/>
-                <w:lang w:val="nl-NL"/>
-              </w:rPr>
-              <w:t>C</w:t>
+                <w:bCs/>
+              </w:rPr>
+            </w:pPr>
+            <w:r>
+              <w:rPr>
+                <w:bCs/>
+              </w:rPr>
+              <w:t>S</w:t>
             </w:r>
           </w:p>
         </w:tc>
@@ -1557,6 +2237,7 @@
           <w:tcPr>
             <w:tcW w:w="8075" w:type="dxa"/>
             <w:tcBorders>
+              <w:top w:val="nil"/>
               <w:bottom w:val="nil"/>
             </w:tcBorders>
             <w:shd w:val="clear" w:color="auto" w:fill="DAE2F3"/>
@@ -1567,10 +2248,21 @@
               <w:spacing w:before="97"/>
               <w:ind w:right="914"/>
               <w:rPr>
-                <w:b/>
-                <w:lang w:val="nl-NL"/>
-              </w:rPr>
-            </w:pPr>
+                <w:bCs/>
+              </w:rPr>
+            </w:pPr>
+            <w:r>
+              <w:rPr>
+                <w:bCs/>
+              </w:rPr>
+              <w:t xml:space="preserve">Een </w:t>
+            </w:r>
+            <w:r>
+              <w:rPr>
+                <w:bCs/>
+              </w:rPr>
+              <w:t>6x6x6mm smd tactile knop wordt gebruikt als een reset knop.</w:t>
+            </w:r>
           </w:p>
         </w:tc>
       </w:tr>
@@ -1583,26 +2275,23 @@
             <w:tcW w:w="865" w:type="dxa"/>
             <w:tcBorders>
               <w:top w:val="nil"/>
-              <w:bottom w:val="nil"/>
-            </w:tcBorders>
-            <w:shd w:val="clear" w:color="auto" w:fill="DAE2F3"/>
-          </w:tcPr>
-          <w:p>
-            <w:pPr>
-              <w:pStyle w:val="TableParagraph"/>
-              <w:spacing w:before="97"/>
-              <w:ind w:left="110"/>
-              <w:rPr>
-                <w:bCs/>
-                <w:lang w:val="nl-NL"/>
-              </w:rPr>
-            </w:pPr>
-            <w:r>
-              <w:rPr>
-                <w:bCs/>
-                <w:lang w:val="nl-NL"/>
-              </w:rPr>
-              <w:t>T6.1</w:t>
+              <w:bottom w:val="single" w:sz="4" w:space="0" w:color="auto"/>
+            </w:tcBorders>
+            <w:shd w:val="clear" w:color="auto" w:fill="DAE2F3"/>
+          </w:tcPr>
+          <w:p>
+            <w:pPr>
+              <w:pStyle w:val="TableParagraph"/>
+              <w:spacing w:before="97"/>
+              <w:rPr>
+                <w:bCs/>
+              </w:rPr>
+            </w:pPr>
+            <w:r>
+              <w:rPr>
+                <w:bCs/>
+              </w:rPr>
+              <w:t>T5.3</w:t>
             </w:r>
           </w:p>
         </w:tc>
@@ -1611,7 +2300,7 @@
             <w:tcW w:w="796" w:type="dxa"/>
             <w:tcBorders>
               <w:top w:val="nil"/>
-              <w:bottom w:val="nil"/>
+              <w:bottom w:val="single" w:sz="4" w:space="0" w:color="auto"/>
             </w:tcBorders>
             <w:shd w:val="clear" w:color="auto" w:fill="DAE2F3"/>
           </w:tcPr>
@@ -1623,15 +2312,13 @@
               <w:jc w:val="center"/>
               <w:rPr>
                 <w:bCs/>
-                <w:lang w:val="nl-NL"/>
-              </w:rPr>
-            </w:pPr>
-            <w:r>
-              <w:rPr>
-                <w:bCs/>
-                <w:lang w:val="nl-NL"/>
-              </w:rPr>
-              <w:t>C</w:t>
+              </w:rPr>
+            </w:pPr>
+            <w:r>
+              <w:rPr>
+                <w:bCs/>
+              </w:rPr>
+              <w:t>S</w:t>
             </w:r>
           </w:p>
         </w:tc>
@@ -1640,7 +2327,7 @@
             <w:tcW w:w="8075" w:type="dxa"/>
             <w:tcBorders>
               <w:top w:val="nil"/>
-              <w:bottom w:val="nil"/>
+              <w:bottom w:val="single" w:sz="4" w:space="0" w:color="auto"/>
             </w:tcBorders>
             <w:shd w:val="clear" w:color="auto" w:fill="DAE2F3"/>
           </w:tcPr>
@@ -1650,10 +2337,15 @@
               <w:spacing w:before="97"/>
               <w:ind w:right="914"/>
               <w:rPr>
-                <w:b/>
-                <w:lang w:val="nl-NL"/>
-              </w:rPr>
-            </w:pPr>
+                <w:bCs/>
+              </w:rPr>
+            </w:pPr>
+            <w:r>
+              <w:rPr>
+                <w:bCs/>
+              </w:rPr>
+              <w:t>Zelfde knop als bij T5.2 wordt gebruikt.</w:t>
+            </w:r>
           </w:p>
         </w:tc>
       </w:tr>
@@ -1665,27 +2357,25 @@
           <w:tcPr>
             <w:tcW w:w="865" w:type="dxa"/>
             <w:tcBorders>
-              <w:top w:val="nil"/>
-              <w:bottom w:val="nil"/>
-            </w:tcBorders>
-            <w:shd w:val="clear" w:color="auto" w:fill="DAE2F3"/>
-          </w:tcPr>
-          <w:p>
-            <w:pPr>
-              <w:pStyle w:val="TableParagraph"/>
-              <w:spacing w:before="97"/>
-              <w:ind w:left="110"/>
-              <w:rPr>
-                <w:bCs/>
-                <w:lang w:val="nl-NL"/>
-              </w:rPr>
-            </w:pPr>
-            <w:r>
-              <w:rPr>
-                <w:bCs/>
-                <w:lang w:val="nl-NL"/>
-              </w:rPr>
-              <w:t>T6.2</w:t>
+              <w:top w:val="single" w:sz="4" w:space="0" w:color="auto"/>
+              <w:bottom w:val="nil"/>
+            </w:tcBorders>
+            <w:shd w:val="clear" w:color="auto" w:fill="DAE2F3"/>
+          </w:tcPr>
+          <w:p>
+            <w:pPr>
+              <w:pStyle w:val="TableParagraph"/>
+              <w:spacing w:before="97"/>
+              <w:rPr>
+                <w:b/>
+              </w:rPr>
+            </w:pPr>
+            <w:r>
+              <w:rPr>
+                <w:b/>
+                <w:lang w:val="nl-NL"/>
+              </w:rPr>
+              <w:t>T6</w:t>
             </w:r>
           </w:p>
         </w:tc>
@@ -1693,7 +2383,7 @@
           <w:tcPr>
             <w:tcW w:w="796" w:type="dxa"/>
             <w:tcBorders>
-              <w:top w:val="nil"/>
+              <w:top w:val="single" w:sz="4" w:space="0" w:color="auto"/>
               <w:bottom w:val="nil"/>
             </w:tcBorders>
             <w:shd w:val="clear" w:color="auto" w:fill="DAE2F3"/>
@@ -1706,23 +2396,15 @@
               <w:jc w:val="center"/>
               <w:rPr>
                 <w:bCs/>
-                <w:lang w:val="nl-NL"/>
-              </w:rPr>
-            </w:pPr>
-            <w:r>
-              <w:rPr>
-                <w:bCs/>
-                <w:lang w:val="nl-NL"/>
-              </w:rPr>
-              <w:t>C</w:t>
-            </w:r>
+              </w:rPr>
+            </w:pPr>
           </w:p>
         </w:tc>
         <w:tc>
           <w:tcPr>
             <w:tcW w:w="8075" w:type="dxa"/>
             <w:tcBorders>
-              <w:top w:val="nil"/>
+              <w:top w:val="single" w:sz="4" w:space="0" w:color="auto"/>
               <w:bottom w:val="nil"/>
             </w:tcBorders>
             <w:shd w:val="clear" w:color="auto" w:fill="DAE2F3"/>
@@ -1733,7 +2415,7 @@
               <w:spacing w:before="97"/>
               <w:ind w:right="914"/>
               <w:rPr>
-                <w:lang w:val="nl-NL"/>
+                <w:bCs/>
               </w:rPr>
             </w:pPr>
           </w:p>
@@ -1747,26 +2429,24 @@
           <w:tcPr>
             <w:tcW w:w="865" w:type="dxa"/>
             <w:tcBorders>
-              <w:bottom w:val="nil"/>
-            </w:tcBorders>
-            <w:shd w:val="clear" w:color="auto" w:fill="DAE2F3"/>
-          </w:tcPr>
-          <w:p>
-            <w:pPr>
-              <w:pStyle w:val="TableParagraph"/>
-              <w:spacing w:before="97"/>
-              <w:ind w:left="110"/>
-              <w:rPr>
-                <w:b/>
-                <w:lang w:val="nl-NL"/>
-              </w:rPr>
-            </w:pPr>
-            <w:r>
-              <w:rPr>
-                <w:b/>
-                <w:lang w:val="nl-NL"/>
-              </w:rPr>
-              <w:t>T7</w:t>
+              <w:top w:val="nil"/>
+              <w:bottom w:val="single" w:sz="4" w:space="0" w:color="auto"/>
+            </w:tcBorders>
+            <w:shd w:val="clear" w:color="auto" w:fill="DAE2F3"/>
+          </w:tcPr>
+          <w:p>
+            <w:pPr>
+              <w:pStyle w:val="TableParagraph"/>
+              <w:spacing w:before="97"/>
+              <w:rPr>
+                <w:bCs/>
+              </w:rPr>
+            </w:pPr>
+            <w:r>
+              <w:rPr>
+                <w:bCs/>
+              </w:rPr>
+              <w:t>T6.1</w:t>
             </w:r>
           </w:p>
         </w:tc>
@@ -1774,7 +2454,8 @@
           <w:tcPr>
             <w:tcW w:w="796" w:type="dxa"/>
             <w:tcBorders>
-              <w:bottom w:val="nil"/>
+              <w:top w:val="nil"/>
+              <w:bottom w:val="single" w:sz="4" w:space="0" w:color="auto"/>
             </w:tcBorders>
             <w:shd w:val="clear" w:color="auto" w:fill="DAE2F3"/>
           </w:tcPr>
@@ -1785,16 +2466,14 @@
               <w:ind w:right="174"/>
               <w:jc w:val="center"/>
               <w:rPr>
-                <w:b/>
-                <w:lang w:val="nl-NL"/>
-              </w:rPr>
-            </w:pPr>
-            <w:r>
-              <w:rPr>
-                <w:b/>
-                <w:lang w:val="nl-NL"/>
-              </w:rPr>
-              <w:t>C</w:t>
+                <w:bCs/>
+              </w:rPr>
+            </w:pPr>
+            <w:r>
+              <w:rPr>
+                <w:bCs/>
+              </w:rPr>
+              <w:t>S</w:t>
             </w:r>
           </w:p>
         </w:tc>
@@ -1802,7 +2481,8 @@
           <w:tcPr>
             <w:tcW w:w="8075" w:type="dxa"/>
             <w:tcBorders>
-              <w:bottom w:val="nil"/>
+              <w:top w:val="nil"/>
+              <w:bottom w:val="single" w:sz="4" w:space="0" w:color="auto"/>
             </w:tcBorders>
             <w:shd w:val="clear" w:color="auto" w:fill="DAE2F3"/>
           </w:tcPr>
@@ -1812,1087 +2492,16 @@
               <w:spacing w:before="97"/>
               <w:ind w:right="914"/>
               <w:rPr>
-                <w:b/>
-                <w:lang w:val="nl-NL"/>
-              </w:rPr>
-            </w:pPr>
-          </w:p>
-        </w:tc>
-      </w:tr>
-      <w:tr>
-        <w:trPr>
-          <w:trHeight w:val="380"/>
-        </w:trPr>
-        <w:tc>
-          <w:tcPr>
-            <w:tcW w:w="865" w:type="dxa"/>
-            <w:tcBorders>
-              <w:top w:val="nil"/>
-              <w:bottom w:val="nil"/>
-            </w:tcBorders>
-            <w:shd w:val="clear" w:color="auto" w:fill="DAE2F3"/>
-          </w:tcPr>
-          <w:p>
-            <w:pPr>
-              <w:pStyle w:val="TableParagraph"/>
-              <w:spacing w:before="97"/>
-              <w:ind w:left="110"/>
-              <w:rPr>
-                <w:bCs/>
-                <w:lang w:val="nl-NL"/>
-              </w:rPr>
-            </w:pPr>
-            <w:r>
-              <w:rPr>
-                <w:bCs/>
-                <w:lang w:val="nl-NL"/>
-              </w:rPr>
-              <w:t>T7.1</w:t>
-            </w:r>
-          </w:p>
-        </w:tc>
-        <w:tc>
-          <w:tcPr>
-            <w:tcW w:w="796" w:type="dxa"/>
-            <w:tcBorders>
-              <w:top w:val="nil"/>
-              <w:bottom w:val="nil"/>
-            </w:tcBorders>
-            <w:shd w:val="clear" w:color="auto" w:fill="DAE2F3"/>
-          </w:tcPr>
-          <w:p>
-            <w:pPr>
-              <w:pStyle w:val="TableParagraph"/>
-              <w:spacing w:before="97"/>
-              <w:ind w:right="174"/>
-              <w:jc w:val="center"/>
-              <w:rPr>
-                <w:bCs/>
-                <w:lang w:val="nl-NL"/>
-              </w:rPr>
-            </w:pPr>
-            <w:r>
-              <w:rPr>
-                <w:bCs/>
-                <w:lang w:val="nl-NL"/>
-              </w:rPr>
-              <w:t>C</w:t>
-            </w:r>
-          </w:p>
-        </w:tc>
-        <w:tc>
-          <w:tcPr>
-            <w:tcW w:w="8075" w:type="dxa"/>
-            <w:tcBorders>
-              <w:top w:val="nil"/>
-              <w:bottom w:val="nil"/>
-            </w:tcBorders>
-            <w:shd w:val="clear" w:color="auto" w:fill="DAE2F3"/>
-          </w:tcPr>
-          <w:p>
-            <w:pPr>
-              <w:pStyle w:val="TableParagraph"/>
-              <w:tabs>
-                <w:tab w:val="left" w:pos="6048"/>
-              </w:tabs>
-              <w:spacing w:before="97"/>
-              <w:ind w:right="914"/>
-              <w:rPr>
-                <w:bCs/>
-                <w:lang w:val="nl-NL"/>
-              </w:rPr>
-            </w:pPr>
-          </w:p>
-        </w:tc>
-      </w:tr>
-      <w:tr>
-        <w:trPr>
-          <w:trHeight w:val="380"/>
-        </w:trPr>
-        <w:tc>
-          <w:tcPr>
-            <w:tcW w:w="865" w:type="dxa"/>
-            <w:tcBorders>
-              <w:top w:val="nil"/>
-              <w:bottom w:val="single" w:sz="4" w:space="0" w:color="auto"/>
-            </w:tcBorders>
-            <w:shd w:val="clear" w:color="auto" w:fill="DAE2F3"/>
-          </w:tcPr>
-          <w:p>
-            <w:pPr>
-              <w:pStyle w:val="TableParagraph"/>
-              <w:spacing w:before="97"/>
-              <w:ind w:left="110"/>
-              <w:rPr>
-                <w:bCs/>
-                <w:lang w:val="nl-NL"/>
-              </w:rPr>
-            </w:pPr>
-            <w:r>
-              <w:rPr>
-                <w:bCs/>
-                <w:lang w:val="nl-NL"/>
-              </w:rPr>
-              <w:t>T7.2</w:t>
-            </w:r>
-          </w:p>
-        </w:tc>
-        <w:tc>
-          <w:tcPr>
-            <w:tcW w:w="796" w:type="dxa"/>
-            <w:tcBorders>
-              <w:top w:val="nil"/>
-              <w:bottom w:val="single" w:sz="4" w:space="0" w:color="auto"/>
-            </w:tcBorders>
-            <w:shd w:val="clear" w:color="auto" w:fill="DAE2F3"/>
-          </w:tcPr>
-          <w:p>
-            <w:pPr>
-              <w:pStyle w:val="TableParagraph"/>
-              <w:spacing w:before="97"/>
-              <w:ind w:right="174"/>
-              <w:jc w:val="center"/>
-              <w:rPr>
-                <w:bCs/>
-                <w:lang w:val="nl-NL"/>
-              </w:rPr>
-            </w:pPr>
-            <w:r>
-              <w:rPr>
-                <w:bCs/>
-                <w:lang w:val="nl-NL"/>
-              </w:rPr>
-              <w:t>C</w:t>
-            </w:r>
-          </w:p>
-        </w:tc>
-        <w:tc>
-          <w:tcPr>
-            <w:tcW w:w="8075" w:type="dxa"/>
-            <w:tcBorders>
-              <w:top w:val="nil"/>
-              <w:bottom w:val="single" w:sz="4" w:space="0" w:color="auto"/>
-            </w:tcBorders>
-            <w:shd w:val="clear" w:color="auto" w:fill="DAE2F3"/>
-          </w:tcPr>
-          <w:p>
-            <w:pPr>
-              <w:pStyle w:val="TableParagraph"/>
-              <w:tabs>
-                <w:tab w:val="left" w:pos="6048"/>
-              </w:tabs>
-              <w:spacing w:before="97"/>
-              <w:ind w:right="914"/>
-              <w:rPr>
-                <w:bCs/>
-                <w:lang w:val="nl-NL"/>
-              </w:rPr>
-            </w:pPr>
-          </w:p>
-        </w:tc>
-      </w:tr>
-      <w:tr>
-        <w:trPr>
-          <w:trHeight w:val="380"/>
-        </w:trPr>
-        <w:tc>
-          <w:tcPr>
-            <w:tcW w:w="865" w:type="dxa"/>
-            <w:tcBorders>
-              <w:bottom w:val="nil"/>
-            </w:tcBorders>
-            <w:shd w:val="clear" w:color="auto" w:fill="DAE2F3"/>
-          </w:tcPr>
-          <w:p>
-            <w:pPr>
-              <w:pStyle w:val="TableParagraph"/>
-              <w:spacing w:before="97"/>
-              <w:ind w:left="110"/>
-              <w:rPr>
-                <w:b/>
-                <w:lang w:val="nl-NL"/>
-              </w:rPr>
-            </w:pPr>
-            <w:r>
-              <w:rPr>
-                <w:b/>
-                <w:lang w:val="nl-NL"/>
-              </w:rPr>
-              <w:t>T8</w:t>
-            </w:r>
-          </w:p>
-        </w:tc>
-        <w:tc>
-          <w:tcPr>
-            <w:tcW w:w="796" w:type="dxa"/>
-            <w:tcBorders>
-              <w:bottom w:val="nil"/>
-            </w:tcBorders>
-            <w:shd w:val="clear" w:color="auto" w:fill="DAE2F3"/>
-          </w:tcPr>
-          <w:p>
-            <w:pPr>
-              <w:pStyle w:val="TableParagraph"/>
-              <w:spacing w:before="97"/>
-              <w:ind w:right="174"/>
-              <w:jc w:val="center"/>
-              <w:rPr>
-                <w:b/>
-                <w:lang w:val="nl-NL"/>
-              </w:rPr>
-            </w:pPr>
-            <w:r>
-              <w:rPr>
-                <w:b/>
-                <w:lang w:val="nl-NL"/>
-              </w:rPr>
-              <w:t>M</w:t>
-            </w:r>
-          </w:p>
-        </w:tc>
-        <w:tc>
-          <w:tcPr>
-            <w:tcW w:w="8075" w:type="dxa"/>
-            <w:tcBorders>
-              <w:bottom w:val="nil"/>
-            </w:tcBorders>
-            <w:shd w:val="clear" w:color="auto" w:fill="DAE2F3"/>
-          </w:tcPr>
-          <w:p>
-            <w:pPr>
-              <w:pStyle w:val="TableParagraph"/>
-              <w:spacing w:before="97"/>
-              <w:ind w:right="914"/>
-              <w:rPr>
-                <w:b/>
-                <w:lang w:val="nl-NL"/>
-              </w:rPr>
-            </w:pPr>
-          </w:p>
-        </w:tc>
-      </w:tr>
-      <w:tr>
-        <w:trPr>
-          <w:trHeight w:val="380"/>
-        </w:trPr>
-        <w:tc>
-          <w:tcPr>
-            <w:tcW w:w="865" w:type="dxa"/>
-            <w:tcBorders>
-              <w:top w:val="nil"/>
-              <w:bottom w:val="nil"/>
-            </w:tcBorders>
-            <w:shd w:val="clear" w:color="auto" w:fill="DAE2F3"/>
-          </w:tcPr>
-          <w:p>
-            <w:pPr>
-              <w:pStyle w:val="TableParagraph"/>
-              <w:spacing w:before="97"/>
-              <w:ind w:left="110"/>
-              <w:rPr>
-                <w:bCs/>
-                <w:lang w:val="nl-NL"/>
-              </w:rPr>
-            </w:pPr>
-            <w:r>
-              <w:rPr>
-                <w:bCs/>
-                <w:lang w:val="nl-NL"/>
-              </w:rPr>
-              <w:t>T8.1</w:t>
-            </w:r>
-          </w:p>
-        </w:tc>
-        <w:tc>
-          <w:tcPr>
-            <w:tcW w:w="796" w:type="dxa"/>
-            <w:tcBorders>
-              <w:top w:val="nil"/>
-              <w:bottom w:val="nil"/>
-            </w:tcBorders>
-            <w:shd w:val="clear" w:color="auto" w:fill="DAE2F3"/>
-          </w:tcPr>
-          <w:p>
-            <w:pPr>
-              <w:pStyle w:val="TableParagraph"/>
-              <w:spacing w:before="97"/>
-              <w:ind w:right="174"/>
-              <w:jc w:val="center"/>
-              <w:rPr>
-                <w:bCs/>
-                <w:lang w:val="nl-NL"/>
-              </w:rPr>
-            </w:pPr>
-            <w:r>
-              <w:rPr>
-                <w:bCs/>
-                <w:lang w:val="nl-NL"/>
-              </w:rPr>
-              <w:t>M</w:t>
-            </w:r>
-          </w:p>
-        </w:tc>
-        <w:tc>
-          <w:tcPr>
-            <w:tcW w:w="8075" w:type="dxa"/>
-            <w:tcBorders>
-              <w:top w:val="nil"/>
-              <w:bottom w:val="nil"/>
-            </w:tcBorders>
-            <w:shd w:val="clear" w:color="auto" w:fill="DAE2F3"/>
-          </w:tcPr>
-          <w:p>
-            <w:pPr>
-              <w:pStyle w:val="TableParagraph"/>
-              <w:spacing w:before="97"/>
-              <w:ind w:right="914"/>
-              <w:rPr>
-                <w:bCs/>
-                <w:lang w:val="nl-NL"/>
-              </w:rPr>
-            </w:pPr>
-          </w:p>
-        </w:tc>
-      </w:tr>
-      <w:tr>
-        <w:trPr>
-          <w:trHeight w:val="380"/>
-        </w:trPr>
-        <w:tc>
-          <w:tcPr>
-            <w:tcW w:w="865" w:type="dxa"/>
-            <w:tcBorders>
-              <w:top w:val="nil"/>
-              <w:bottom w:val="single" w:sz="4" w:space="0" w:color="auto"/>
-            </w:tcBorders>
-            <w:shd w:val="clear" w:color="auto" w:fill="DAE2F3"/>
-          </w:tcPr>
-          <w:p>
-            <w:pPr>
-              <w:pStyle w:val="TableParagraph"/>
-              <w:spacing w:before="97"/>
-              <w:ind w:left="110"/>
-              <w:rPr>
-                <w:bCs/>
-                <w:lang w:val="nl-NL"/>
-              </w:rPr>
-            </w:pPr>
-            <w:r>
-              <w:rPr>
-                <w:bCs/>
-                <w:lang w:val="nl-NL"/>
-              </w:rPr>
-              <w:t>T8.2</w:t>
-            </w:r>
-          </w:p>
-        </w:tc>
-        <w:tc>
-          <w:tcPr>
-            <w:tcW w:w="796" w:type="dxa"/>
-            <w:tcBorders>
-              <w:top w:val="nil"/>
-              <w:bottom w:val="single" w:sz="4" w:space="0" w:color="auto"/>
-            </w:tcBorders>
-            <w:shd w:val="clear" w:color="auto" w:fill="DAE2F3"/>
-          </w:tcPr>
-          <w:p>
-            <w:pPr>
-              <w:pStyle w:val="TableParagraph"/>
-              <w:spacing w:before="97"/>
-              <w:ind w:right="174"/>
-              <w:jc w:val="center"/>
-              <w:rPr>
-                <w:bCs/>
-                <w:lang w:val="nl-NL"/>
-              </w:rPr>
-            </w:pPr>
-            <w:r>
-              <w:rPr>
-                <w:bCs/>
-                <w:lang w:val="nl-NL"/>
-              </w:rPr>
-              <w:t>S</w:t>
-            </w:r>
-          </w:p>
-        </w:tc>
-        <w:tc>
-          <w:tcPr>
-            <w:tcW w:w="8075" w:type="dxa"/>
-            <w:tcBorders>
-              <w:top w:val="nil"/>
-              <w:bottom w:val="single" w:sz="4" w:space="0" w:color="auto"/>
-            </w:tcBorders>
-            <w:shd w:val="clear" w:color="auto" w:fill="DAE2F3"/>
-          </w:tcPr>
-          <w:p>
-            <w:pPr>
-              <w:pStyle w:val="TableParagraph"/>
-              <w:spacing w:before="97"/>
-              <w:ind w:right="914"/>
-              <w:rPr>
-                <w:bCs/>
-                <w:lang w:val="nl-NL"/>
-              </w:rPr>
-            </w:pPr>
-          </w:p>
-        </w:tc>
-      </w:tr>
-      <w:tr>
-        <w:trPr>
-          <w:trHeight w:val="380"/>
-        </w:trPr>
-        <w:tc>
-          <w:tcPr>
-            <w:tcW w:w="865" w:type="dxa"/>
-            <w:tcBorders>
-              <w:top w:val="nil"/>
-              <w:bottom w:val="single" w:sz="4" w:space="0" w:color="auto"/>
-            </w:tcBorders>
-            <w:shd w:val="clear" w:color="auto" w:fill="DAE2F3"/>
-          </w:tcPr>
-          <w:p>
-            <w:pPr>
-              <w:pStyle w:val="TableParagraph"/>
-              <w:spacing w:before="97"/>
-              <w:ind w:left="110"/>
-              <w:rPr>
-                <w:bCs/>
-                <w:lang w:val="nl-NL"/>
-              </w:rPr>
-            </w:pPr>
-            <w:r>
-              <w:rPr>
-                <w:bCs/>
-                <w:lang w:val="nl-NL"/>
-              </w:rPr>
-              <w:t>T8.3</w:t>
-            </w:r>
-          </w:p>
-        </w:tc>
-        <w:tc>
-          <w:tcPr>
-            <w:tcW w:w="796" w:type="dxa"/>
-            <w:tcBorders>
-              <w:top w:val="nil"/>
-              <w:bottom w:val="single" w:sz="4" w:space="0" w:color="auto"/>
-            </w:tcBorders>
-            <w:shd w:val="clear" w:color="auto" w:fill="DAE2F3"/>
-          </w:tcPr>
-          <w:p>
-            <w:pPr>
-              <w:pStyle w:val="TableParagraph"/>
-              <w:spacing w:before="97"/>
-              <w:ind w:right="174"/>
-              <w:jc w:val="center"/>
-              <w:rPr>
-                <w:bCs/>
-                <w:lang w:val="nl-NL"/>
-              </w:rPr>
-            </w:pPr>
-            <w:r>
-              <w:rPr>
-                <w:bCs/>
-                <w:lang w:val="nl-NL"/>
-              </w:rPr>
-              <w:t>S</w:t>
-            </w:r>
-          </w:p>
-        </w:tc>
-        <w:tc>
-          <w:tcPr>
-            <w:tcW w:w="8075" w:type="dxa"/>
-            <w:tcBorders>
-              <w:top w:val="nil"/>
-              <w:bottom w:val="single" w:sz="4" w:space="0" w:color="auto"/>
-            </w:tcBorders>
-            <w:shd w:val="clear" w:color="auto" w:fill="DAE2F3"/>
-          </w:tcPr>
-          <w:p>
-            <w:pPr>
-              <w:pStyle w:val="TableParagraph"/>
-              <w:spacing w:before="97"/>
-              <w:ind w:right="914"/>
-              <w:rPr>
-                <w:bCs/>
-                <w:lang w:val="nl-NL"/>
-              </w:rPr>
-            </w:pPr>
-          </w:p>
-        </w:tc>
-      </w:tr>
-      <w:tr>
-        <w:trPr>
-          <w:trHeight w:val="380"/>
-        </w:trPr>
-        <w:tc>
-          <w:tcPr>
-            <w:tcW w:w="865" w:type="dxa"/>
-            <w:tcBorders>
-              <w:top w:val="nil"/>
-              <w:bottom w:val="single" w:sz="4" w:space="0" w:color="auto"/>
-            </w:tcBorders>
-            <w:shd w:val="clear" w:color="auto" w:fill="DAE2F3"/>
-          </w:tcPr>
-          <w:p>
-            <w:pPr>
-              <w:pStyle w:val="TableParagraph"/>
-              <w:spacing w:before="97"/>
-              <w:ind w:left="110"/>
-              <w:rPr>
-                <w:b/>
-                <w:lang w:val="nl-NL"/>
-              </w:rPr>
-            </w:pPr>
-            <w:r>
-              <w:rPr>
-                <w:b/>
-                <w:lang w:val="nl-NL"/>
-              </w:rPr>
-              <w:t>T9</w:t>
-            </w:r>
-          </w:p>
-        </w:tc>
-        <w:tc>
-          <w:tcPr>
-            <w:tcW w:w="796" w:type="dxa"/>
-            <w:tcBorders>
-              <w:top w:val="nil"/>
-              <w:bottom w:val="single" w:sz="4" w:space="0" w:color="auto"/>
-            </w:tcBorders>
-            <w:shd w:val="clear" w:color="auto" w:fill="DAE2F3"/>
-          </w:tcPr>
-          <w:p>
-            <w:pPr>
-              <w:pStyle w:val="TableParagraph"/>
-              <w:spacing w:before="97"/>
-              <w:ind w:right="174"/>
-              <w:jc w:val="center"/>
-              <w:rPr>
-                <w:b/>
-                <w:lang w:val="nl-NL"/>
-              </w:rPr>
-            </w:pPr>
-            <w:r>
-              <w:rPr>
-                <w:b/>
-                <w:lang w:val="nl-NL"/>
-              </w:rPr>
-              <w:t>S</w:t>
-            </w:r>
-          </w:p>
-        </w:tc>
-        <w:tc>
-          <w:tcPr>
-            <w:tcW w:w="8075" w:type="dxa"/>
-            <w:tcBorders>
-              <w:top w:val="nil"/>
-              <w:bottom w:val="single" w:sz="4" w:space="0" w:color="auto"/>
-            </w:tcBorders>
-            <w:shd w:val="clear" w:color="auto" w:fill="DAE2F3"/>
-          </w:tcPr>
-          <w:p>
-            <w:pPr>
-              <w:pStyle w:val="TableParagraph"/>
-              <w:spacing w:before="97"/>
-              <w:ind w:right="914"/>
-              <w:rPr>
-                <w:b/>
-                <w:lang w:val="nl-NL"/>
-              </w:rPr>
-            </w:pPr>
-          </w:p>
-        </w:tc>
-      </w:tr>
-      <w:tr>
-        <w:trPr>
-          <w:trHeight w:val="380"/>
-        </w:trPr>
-        <w:tc>
-          <w:tcPr>
-            <w:tcW w:w="865" w:type="dxa"/>
-            <w:tcBorders>
-              <w:top w:val="nil"/>
-              <w:bottom w:val="single" w:sz="4" w:space="0" w:color="auto"/>
-            </w:tcBorders>
-            <w:shd w:val="clear" w:color="auto" w:fill="DAE2F3"/>
-          </w:tcPr>
-          <w:p>
-            <w:pPr>
-              <w:pStyle w:val="TableParagraph"/>
-              <w:spacing w:before="97"/>
-              <w:ind w:left="110"/>
-              <w:rPr>
-                <w:bCs/>
-                <w:lang w:val="nl-NL"/>
-              </w:rPr>
-            </w:pPr>
-            <w:r>
-              <w:rPr>
-                <w:bCs/>
-                <w:lang w:val="nl-NL"/>
-              </w:rPr>
-              <w:t>T9.1</w:t>
-            </w:r>
-          </w:p>
-        </w:tc>
-        <w:tc>
-          <w:tcPr>
-            <w:tcW w:w="796" w:type="dxa"/>
-            <w:tcBorders>
-              <w:top w:val="nil"/>
-              <w:bottom w:val="single" w:sz="4" w:space="0" w:color="auto"/>
-            </w:tcBorders>
-            <w:shd w:val="clear" w:color="auto" w:fill="DAE2F3"/>
-          </w:tcPr>
-          <w:p>
-            <w:pPr>
-              <w:pStyle w:val="TableParagraph"/>
-              <w:spacing w:before="97"/>
-              <w:ind w:right="174"/>
-              <w:jc w:val="center"/>
-              <w:rPr>
-                <w:bCs/>
-                <w:lang w:val="nl-NL"/>
-              </w:rPr>
-            </w:pPr>
-            <w:r>
-              <w:rPr>
-                <w:bCs/>
-                <w:lang w:val="nl-NL"/>
-              </w:rPr>
-              <w:t>S</w:t>
-            </w:r>
-          </w:p>
-        </w:tc>
-        <w:tc>
-          <w:tcPr>
-            <w:tcW w:w="8075" w:type="dxa"/>
-            <w:tcBorders>
-              <w:top w:val="nil"/>
-              <w:bottom w:val="single" w:sz="4" w:space="0" w:color="auto"/>
-            </w:tcBorders>
-            <w:shd w:val="clear" w:color="auto" w:fill="DAE2F3"/>
-          </w:tcPr>
-          <w:p>
-            <w:pPr>
-              <w:pStyle w:val="TableParagraph"/>
-              <w:spacing w:before="97"/>
-              <w:ind w:right="914"/>
-              <w:rPr>
-                <w:bCs/>
-                <w:lang w:val="nl-NL"/>
-              </w:rPr>
-            </w:pPr>
-          </w:p>
-        </w:tc>
-      </w:tr>
-      <w:tr>
-        <w:trPr>
-          <w:trHeight w:val="380"/>
-        </w:trPr>
-        <w:tc>
-          <w:tcPr>
-            <w:tcW w:w="865" w:type="dxa"/>
-            <w:tcBorders>
-              <w:top w:val="nil"/>
-              <w:bottom w:val="single" w:sz="4" w:space="0" w:color="auto"/>
-            </w:tcBorders>
-            <w:shd w:val="clear" w:color="auto" w:fill="DAE2F3"/>
-          </w:tcPr>
-          <w:p>
-            <w:pPr>
-              <w:pStyle w:val="TableParagraph"/>
-              <w:spacing w:before="97"/>
-              <w:ind w:left="110"/>
-              <w:rPr>
-                <w:bCs/>
-                <w:lang w:val="nl-NL"/>
-              </w:rPr>
-            </w:pPr>
-            <w:r>
-              <w:rPr>
-                <w:bCs/>
-                <w:lang w:val="nl-NL"/>
-              </w:rPr>
-              <w:t>T9.2</w:t>
-            </w:r>
-          </w:p>
-        </w:tc>
-        <w:tc>
-          <w:tcPr>
-            <w:tcW w:w="796" w:type="dxa"/>
-            <w:tcBorders>
-              <w:top w:val="nil"/>
-              <w:bottom w:val="single" w:sz="4" w:space="0" w:color="auto"/>
-            </w:tcBorders>
-            <w:shd w:val="clear" w:color="auto" w:fill="DAE2F3"/>
-          </w:tcPr>
-          <w:p>
-            <w:pPr>
-              <w:pStyle w:val="TableParagraph"/>
-              <w:spacing w:before="97"/>
-              <w:ind w:right="174"/>
-              <w:jc w:val="center"/>
-              <w:rPr>
-                <w:bCs/>
-                <w:lang w:val="nl-NL"/>
-              </w:rPr>
-            </w:pPr>
-            <w:r>
-              <w:rPr>
-                <w:bCs/>
-                <w:lang w:val="nl-NL"/>
-              </w:rPr>
-              <w:t>S</w:t>
-            </w:r>
-          </w:p>
-        </w:tc>
-        <w:tc>
-          <w:tcPr>
-            <w:tcW w:w="8075" w:type="dxa"/>
-            <w:tcBorders>
-              <w:top w:val="nil"/>
-              <w:bottom w:val="single" w:sz="4" w:space="0" w:color="auto"/>
-            </w:tcBorders>
-            <w:shd w:val="clear" w:color="auto" w:fill="DAE2F3"/>
-          </w:tcPr>
-          <w:p>
-            <w:pPr>
-              <w:pStyle w:val="TableParagraph"/>
-              <w:spacing w:before="97"/>
-              <w:ind w:right="914"/>
-              <w:rPr>
-                <w:bCs/>
-                <w:lang w:val="nl-NL"/>
-              </w:rPr>
-            </w:pPr>
-          </w:p>
-        </w:tc>
-      </w:tr>
-      <w:tr>
-        <w:trPr>
-          <w:trHeight w:val="605"/>
-        </w:trPr>
-        <w:tc>
-          <w:tcPr>
-            <w:tcW w:w="865" w:type="dxa"/>
-            <w:tcBorders>
-              <w:bottom w:val="nil"/>
-            </w:tcBorders>
-            <w:shd w:val="clear" w:color="auto" w:fill="DAE2F3"/>
-          </w:tcPr>
-          <w:p>
-            <w:pPr>
-              <w:pStyle w:val="TableParagraph"/>
-              <w:spacing w:before="116"/>
-              <w:ind w:left="110"/>
-              <w:rPr>
-                <w:b/>
-                <w:lang w:val="nl-NL"/>
-              </w:rPr>
-            </w:pPr>
-            <w:r>
-              <w:rPr>
-                <w:b/>
-                <w:lang w:val="nl-NL"/>
-              </w:rPr>
-              <w:lastRenderedPageBreak/>
-              <w:t>T10</w:t>
-            </w:r>
-          </w:p>
-        </w:tc>
-        <w:tc>
-          <w:tcPr>
-            <w:tcW w:w="796" w:type="dxa"/>
-            <w:tcBorders>
-              <w:bottom w:val="nil"/>
-            </w:tcBorders>
-            <w:shd w:val="clear" w:color="auto" w:fill="DAE2F3"/>
-          </w:tcPr>
-          <w:p>
-            <w:pPr>
-              <w:pStyle w:val="TableParagraph"/>
-              <w:spacing w:before="116"/>
-              <w:ind w:right="172"/>
-              <w:jc w:val="center"/>
-              <w:rPr>
-                <w:b/>
-                <w:lang w:val="nl-NL"/>
-              </w:rPr>
-            </w:pPr>
-            <w:r>
-              <w:rPr>
-                <w:b/>
-                <w:lang w:val="nl-NL"/>
-              </w:rPr>
-              <w:t>S</w:t>
-            </w:r>
-          </w:p>
-        </w:tc>
-        <w:tc>
-          <w:tcPr>
-            <w:tcW w:w="8075" w:type="dxa"/>
-            <w:tcBorders>
-              <w:bottom w:val="nil"/>
-            </w:tcBorders>
-            <w:shd w:val="clear" w:color="auto" w:fill="DAE2F3"/>
-          </w:tcPr>
-          <w:p>
-            <w:pPr>
-              <w:pStyle w:val="TableParagraph"/>
-              <w:spacing w:before="116"/>
-              <w:ind w:right="144"/>
-              <w:rPr>
-                <w:b/>
-                <w:lang w:val="nl-NL"/>
-              </w:rPr>
-            </w:pPr>
-          </w:p>
-        </w:tc>
-      </w:tr>
-      <w:tr>
-        <w:trPr>
-          <w:trHeight w:val="605"/>
-        </w:trPr>
-        <w:tc>
-          <w:tcPr>
-            <w:tcW w:w="865" w:type="dxa"/>
-            <w:tcBorders>
-              <w:top w:val="nil"/>
-              <w:bottom w:val="nil"/>
-            </w:tcBorders>
-            <w:shd w:val="clear" w:color="auto" w:fill="DAE2F3"/>
-          </w:tcPr>
-          <w:p>
-            <w:pPr>
-              <w:pStyle w:val="TableParagraph"/>
-              <w:spacing w:before="116"/>
-              <w:ind w:left="110"/>
-              <w:rPr>
-                <w:bCs/>
-                <w:lang w:val="nl-NL"/>
-              </w:rPr>
-            </w:pPr>
-            <w:r>
-              <w:rPr>
-                <w:bCs/>
-                <w:lang w:val="nl-NL"/>
-              </w:rPr>
-              <w:t>T10.1</w:t>
-            </w:r>
-          </w:p>
-        </w:tc>
-        <w:tc>
-          <w:tcPr>
-            <w:tcW w:w="796" w:type="dxa"/>
-            <w:tcBorders>
-              <w:top w:val="nil"/>
-              <w:bottom w:val="nil"/>
-            </w:tcBorders>
-            <w:shd w:val="clear" w:color="auto" w:fill="DAE2F3"/>
-          </w:tcPr>
-          <w:p>
-            <w:pPr>
-              <w:pStyle w:val="TableParagraph"/>
-              <w:spacing w:before="116"/>
-              <w:ind w:right="172"/>
-              <w:jc w:val="center"/>
-              <w:rPr>
-                <w:bCs/>
-                <w:lang w:val="nl-NL"/>
-              </w:rPr>
-            </w:pPr>
-            <w:r>
-              <w:rPr>
-                <w:bCs/>
-                <w:lang w:val="nl-NL"/>
-              </w:rPr>
-              <w:t>S</w:t>
-            </w:r>
-          </w:p>
-        </w:tc>
-        <w:tc>
-          <w:tcPr>
-            <w:tcW w:w="8075" w:type="dxa"/>
-            <w:tcBorders>
-              <w:top w:val="nil"/>
-              <w:bottom w:val="nil"/>
-            </w:tcBorders>
-            <w:shd w:val="clear" w:color="auto" w:fill="DAE2F3"/>
-          </w:tcPr>
-          <w:p>
-            <w:pPr>
-              <w:pStyle w:val="TableParagraph"/>
-              <w:spacing w:before="116"/>
-              <w:ind w:right="144"/>
-              <w:rPr>
-                <w:bCs/>
-                <w:lang w:val="nl-NL"/>
-              </w:rPr>
-            </w:pPr>
-          </w:p>
-        </w:tc>
-      </w:tr>
-      <w:tr>
-        <w:trPr>
-          <w:trHeight w:val="605"/>
-        </w:trPr>
-        <w:tc>
-          <w:tcPr>
-            <w:tcW w:w="865" w:type="dxa"/>
-            <w:tcBorders>
-              <w:top w:val="nil"/>
-              <w:bottom w:val="nil"/>
-            </w:tcBorders>
-            <w:shd w:val="clear" w:color="auto" w:fill="DAE2F3"/>
-          </w:tcPr>
-          <w:p>
-            <w:pPr>
-              <w:pStyle w:val="TableParagraph"/>
-              <w:spacing w:before="116"/>
-              <w:ind w:left="110"/>
-              <w:rPr>
-                <w:bCs/>
-                <w:lang w:val="nl-NL"/>
-              </w:rPr>
-            </w:pPr>
-            <w:r>
-              <w:rPr>
-                <w:bCs/>
-                <w:lang w:val="nl-NL"/>
-              </w:rPr>
-              <w:t>T10.2</w:t>
-            </w:r>
-          </w:p>
-        </w:tc>
-        <w:tc>
-          <w:tcPr>
-            <w:tcW w:w="796" w:type="dxa"/>
-            <w:tcBorders>
-              <w:top w:val="nil"/>
-              <w:bottom w:val="nil"/>
-            </w:tcBorders>
-            <w:shd w:val="clear" w:color="auto" w:fill="DAE2F3"/>
-          </w:tcPr>
-          <w:p>
-            <w:pPr>
-              <w:pStyle w:val="TableParagraph"/>
-              <w:spacing w:before="116"/>
-              <w:ind w:right="172"/>
-              <w:jc w:val="center"/>
-              <w:rPr>
-                <w:bCs/>
-                <w:lang w:val="nl-NL"/>
-              </w:rPr>
-            </w:pPr>
-            <w:r>
-              <w:rPr>
-                <w:bCs/>
-                <w:lang w:val="nl-NL"/>
-              </w:rPr>
-              <w:t>S</w:t>
-            </w:r>
-          </w:p>
-        </w:tc>
-        <w:tc>
-          <w:tcPr>
-            <w:tcW w:w="8075" w:type="dxa"/>
-            <w:tcBorders>
-              <w:top w:val="nil"/>
-              <w:bottom w:val="nil"/>
-            </w:tcBorders>
-            <w:shd w:val="clear" w:color="auto" w:fill="DAE2F3"/>
-          </w:tcPr>
-          <w:p>
-            <w:pPr>
-              <w:pStyle w:val="TableParagraph"/>
-              <w:spacing w:before="116"/>
-              <w:ind w:right="144"/>
-              <w:rPr>
-                <w:bCs/>
-                <w:lang w:val="nl-NL"/>
-              </w:rPr>
-            </w:pPr>
-          </w:p>
-        </w:tc>
-      </w:tr>
-      <w:tr>
-        <w:trPr>
-          <w:trHeight w:val="605"/>
-        </w:trPr>
-        <w:tc>
-          <w:tcPr>
-            <w:tcW w:w="865" w:type="dxa"/>
-            <w:tcBorders>
-              <w:top w:val="nil"/>
-            </w:tcBorders>
-            <w:shd w:val="clear" w:color="auto" w:fill="DAE2F3"/>
-          </w:tcPr>
-          <w:p>
-            <w:pPr>
-              <w:pStyle w:val="TableParagraph"/>
-              <w:spacing w:before="116"/>
-              <w:ind w:left="110"/>
-              <w:rPr>
-                <w:bCs/>
-                <w:lang w:val="nl-NL"/>
-              </w:rPr>
-            </w:pPr>
-            <w:r>
-              <w:rPr>
-                <w:bCs/>
-                <w:lang w:val="nl-NL"/>
-              </w:rPr>
-              <w:t>T10.3</w:t>
-            </w:r>
-          </w:p>
-        </w:tc>
-        <w:tc>
-          <w:tcPr>
-            <w:tcW w:w="796" w:type="dxa"/>
-            <w:tcBorders>
-              <w:top w:val="nil"/>
-            </w:tcBorders>
-            <w:shd w:val="clear" w:color="auto" w:fill="DAE2F3"/>
-          </w:tcPr>
-          <w:p>
-            <w:pPr>
-              <w:pStyle w:val="TableParagraph"/>
-              <w:spacing w:before="116"/>
-              <w:ind w:right="172"/>
-              <w:jc w:val="center"/>
-              <w:rPr>
-                <w:bCs/>
-                <w:lang w:val="nl-NL"/>
-              </w:rPr>
-            </w:pPr>
-            <w:r>
-              <w:rPr>
-                <w:bCs/>
-                <w:lang w:val="nl-NL"/>
-              </w:rPr>
-              <w:t xml:space="preserve">C </w:t>
-            </w:r>
-          </w:p>
-        </w:tc>
-        <w:tc>
-          <w:tcPr>
-            <w:tcW w:w="8075" w:type="dxa"/>
-            <w:tcBorders>
-              <w:top w:val="nil"/>
-            </w:tcBorders>
-            <w:shd w:val="clear" w:color="auto" w:fill="DAE2F3"/>
-          </w:tcPr>
-          <w:p>
-            <w:pPr>
-              <w:pStyle w:val="TableParagraph"/>
-              <w:spacing w:before="116"/>
-              <w:ind w:right="144"/>
-              <w:rPr>
-                <w:bCs/>
-                <w:lang w:val="nl-NL"/>
-              </w:rPr>
-            </w:pPr>
+                <w:bCs/>
+              </w:rPr>
+            </w:pPr>
+            <w:r>
+              <w:rPr>
+                <w:bCs/>
+                <w:lang w:val="nl-NL"/>
+              </w:rPr>
+              <w:t>Er worden soldeer jumpers geïnstalleerd op plekken waar functionaliteit kan worden geschakeld tussen RPI5 en RPI3 en RPI4, Hierbij is de standaard uitgaande van de RPI5.</w:t>
+            </w:r>
           </w:p>
         </w:tc>
       </w:tr>
@@ -2906,79 +2515,7 @@
     <w:p>
       <w:r>
         <w:lastRenderedPageBreak/>
-        <w:t>Om technische specificaties op te stellen op basis van de functionele specificaties, moeten de vereisten vertalen naar concrete technische vereisten, zoals hardwarecomponenten, softwarefunctionaliteiten en systeemconfiguraties.</w:t>
-      </w:r>
-    </w:p>
-    <w:p>
-      <w:r>
-        <w:rPr>
-          <w:bCs/>
-        </w:rPr>
-        <w:t>*</w:t>
-      </w:r>
-      <w:r>
-        <w:rPr>
-          <w:bCs/>
-        </w:rPr>
-        <w:t xml:space="preserve"> </w:t>
-      </w:r>
-      <w:r>
-        <w:rPr>
-          <w:bCs/>
-        </w:rPr>
-        <w:t>Verklaring 833N</w:t>
-      </w:r>
-    </w:p>
-    <w:p>
-      <w:proofErr w:type="spellStart"/>
-      <w:r>
-        <w:t>Fmax</w:t>
-      </w:r>
-      <w:proofErr w:type="spellEnd"/>
-      <w:r>
-        <w:t xml:space="preserve"> = m*g </w:t>
-      </w:r>
-    </w:p>
-    <w:p>
-      <w:r>
-        <w:t>g = 9.81</w:t>
-      </w:r>
-    </w:p>
-    <w:p>
-      <w:r>
-        <w:t xml:space="preserve">m = </w:t>
-      </w:r>
-      <w:r>
-        <w:t>aangekomen gewicht van een gemiddeld volgwassen persoon: 8</w:t>
-      </w:r>
-      <w:r>
-        <w:t>5</w:t>
-      </w:r>
-      <w:r>
-        <w:t>kg</w:t>
-      </w:r>
-    </w:p>
-    <w:p>
-      <w:proofErr w:type="spellStart"/>
-      <w:r>
-        <w:t>Fmax</w:t>
-      </w:r>
-      <w:proofErr w:type="spellEnd"/>
-      <w:r>
-        <w:t xml:space="preserve"> = 9,81 * 85 = </w:t>
-      </w:r>
-      <w:r>
-        <w:t>833N</w:t>
-      </w:r>
-    </w:p>
-    <w:p>
-      <w:r>
-        <w:t>Hieruit kan geconcludeerd worden dat minstens 833N moet kunnen worden gehouden.</w:t>
-      </w:r>
-    </w:p>
-    <w:p>
-      <w:r>
-        <w:t>** verklaring gebruik micropython</w:t>
+        <w:t>* verklaring gebruik micropython</w:t>
       </w:r>
     </w:p>
     <w:p>
@@ -3007,24 +2544,81 @@
         <w:fldChar w:fldCharType="end"/>
       </w:r>
       <w:r>
-        <w:t xml:space="preserve">. Python is trager, maar aangezien er geen extreme snelheid wordt verwacht bij dit systeem zijn de voordelen van Python voor ontwikkeling </w:t>
-      </w:r>
-      <w:r>
-        <w:t>overtreffend.</w:t>
+        <w:t xml:space="preserve">. Python is trager, maar aangezien er geen </w:t>
+      </w:r>
+      <w:r>
+        <w:t>zeer hoge</w:t>
+      </w:r>
+      <w:r>
+        <w:t xml:space="preserve"> snelheid </w:t>
+      </w:r>
+      <w:r>
+        <w:t xml:space="preserve">vereisten </w:t>
+      </w:r>
+      <w:r>
+        <w:t>word</w:t>
+      </w:r>
+      <w:r>
+        <w:t>en</w:t>
+      </w:r>
+      <w:r>
+        <w:t xml:space="preserve"> verwacht bij dit systeem zijn de voordelen van Python voor ontwikkeling </w:t>
+      </w:r>
+      <w:r>
+        <w:t>overtreffend</w:t>
+      </w:r>
+      <w:r>
+        <w:t xml:space="preserve">. </w:t>
+      </w:r>
+      <w:r>
+        <w:t xml:space="preserve">Python is het platform </w:t>
+      </w:r>
+      <w:r>
+        <w:t xml:space="preserve">dat zowel in de PICO als op de RPI wordt ondersteunt. </w:t>
+      </w:r>
+      <w:r>
+        <w:t xml:space="preserve">Aangezien er veel voorbeeldcode voor de RPI beschikbaar </w:t>
+      </w:r>
+      <w:r>
+        <w:t xml:space="preserve">lijkt te zijn voornamelijk in de codetaal </w:t>
+      </w:r>
+      <w:r>
+        <w:t>Python en d</w:t>
+      </w:r>
+      <w:r>
+        <w:t>a</w:t>
+      </w:r>
+      <w:r>
+        <w:t>t ontwikkeltijden in handen werkt is</w:t>
+      </w:r>
+      <w:r>
+        <w:t xml:space="preserve"> er op dat moment voor Python</w:t>
+      </w:r>
+      <w:r>
+        <w:t xml:space="preserve"> gekozen.</w:t>
+      </w:r>
+      <w:r>
+        <w:t xml:space="preserve"> Ik heb eigenlijk te snel gekozen voor Python gekozen, achteraf gezien waren er meer mogelijkheden. In de toekomst kan er beter gekeken worden </w:t>
+      </w:r>
+      <w:r>
+        <w:t xml:space="preserve">naar alternatieven. Zo is C draait C dichter bij de hardware en is daarom vaak sneller. </w:t>
+      </w:r>
+      <w:r>
+        <w:t xml:space="preserve">Dit kan interessant zijn voor het gebruik van embedded vision op de RPI. </w:t>
+      </w:r>
+      <w:r>
+        <w:t xml:space="preserve">Daarnaast was het debuggen van de RPI pico zeer lastig. De IDE die ik gebruikte gaf weinig tot geen inzicht in wat er zich in de RPI pico afspeeld. Werken met Printstatements was mijn enige vorm van inzicht vrijwel in de PICO. </w:t>
+      </w:r>
+      <w:r>
+        <w:t>De PICO debug probe was wel een optie geweest met C.</w:t>
+      </w:r>
+      <w:r>
+        <w:t xml:space="preserve"> Ik zat te diep in mijn ontwikkeling om nu nog de keuze te maken om over te gaan op C. Dit had teveel vertraging opgeleverd naar vermoeden.</w:t>
       </w:r>
     </w:p>
-    <w:p/>
     <w:p>
       <w:r>
-        <w:t xml:space="preserve">Notitie: micropython kan niet daadwerkelijk </w:t>
-      </w:r>
-      <w:proofErr w:type="spellStart"/>
-      <w:r>
-        <w:t>multithreading</w:t>
-      </w:r>
-      <w:proofErr w:type="spellEnd"/>
-      <w:r>
-        <w:t xml:space="preserve"> gebruiken, dit heeft te maken met </w:t>
+        <w:t xml:space="preserve">Notitie: micropython kan niet daadwerkelijk multithreading gebruiken, dit heeft te maken met </w:t>
       </w:r>
       <w:r>
         <w:t>Pythons</w:t>
@@ -3035,7 +2629,7 @@
       <w:r>
         <w:t> </w:t>
       </w:r>
-      <w:hyperlink r:id="rId8" w:history="1">
+      <w:hyperlink r:id="rId11" w:history="1">
         <w:r>
           <w:rPr>
             <w:rStyle w:val="Hyperlink"/>
@@ -3068,7 +2662,6 @@
         <w:t xml:space="preserve">, iets dat meerdere mensen zeggen op meerdere websites. </w:t>
       </w:r>
     </w:p>
-    <w:p/>
     <w:p>
       <w:r>
         <w:t>Volgende keer de software testen zonder MCU, dit lijkt makkelijk te gaan.</w:t>
@@ -4019,7 +3612,6 @@
   <w:style w:type="character" w:default="1" w:styleId="Standaardalinea-lettertype">
     <w:name w:val="Default Paragraph Font"/>
     <w:uiPriority w:val="1"/>
-    <w:semiHidden/>
     <w:unhideWhenUsed/>
   </w:style>
   <w:style w:type="table" w:default="1" w:styleId="Standaardtabel">

</xml_diff>

<commit_message>
schematic finished for now (to be reviewed)
</commit_message>
<xml_diff>
--- a/Hardware/RPI5-Scan2Go-HAT/Gedetailleerd technische specificaties.docx
+++ b/Hardware/RPI5-Scan2Go-HAT/Gedetailleerd technische specificaties.docx
@@ -699,14 +699,7 @@
                 <w:bCs/>
                 <w:lang w:val="nl-NL"/>
               </w:rPr>
-              <w:t>T2.</w:t>
-            </w:r>
-            <w:r>
-              <w:rPr>
-                <w:bCs/>
-                <w:lang w:val="nl-NL"/>
-              </w:rPr>
-              <w:t>4</w:t>
+              <w:t>T2.4</w:t>
             </w:r>
           </w:p>
         </w:tc>
@@ -763,35 +756,53 @@
                 <w:bCs/>
                 <w:lang w:val="nl-NL"/>
               </w:rPr>
-              <w:t xml:space="preserve">De connector voor de RPI naar de HAT is een </w:t>
-            </w:r>
-            <w:r>
-              <w:rPr>
-                <w:bCs/>
-                <w:lang w:val="nl-NL"/>
-              </w:rPr>
-              <w:t xml:space="preserve">2.54 pitch 1mm </w:t>
-            </w:r>
-            <w:r>
-              <w:rPr>
-                <w:bCs/>
-                <w:lang w:val="nl-NL"/>
-              </w:rPr>
-              <w:t>tht header.</w:t>
-            </w:r>
-            <w:r>
-              <w:rPr>
-                <w:bCs/>
-                <w:lang w:val="nl-NL"/>
-              </w:rPr>
-              <w:t xml:space="preserve">  </w:t>
-            </w:r>
-            <w:r>
-              <w:rPr>
-                <w:bCs/>
-                <w:lang w:val="nl-NL"/>
-              </w:rPr>
-              <w:t xml:space="preserve">De connector voor de PICO is een </w:t>
+              <w:t xml:space="preserve">De connector voor de RPI naar de HAT is een 2.54 pitch 1mm </w:t>
+            </w:r>
+            <w:proofErr w:type="spellStart"/>
+            <w:r>
+              <w:rPr>
+                <w:bCs/>
+                <w:lang w:val="nl-NL"/>
+              </w:rPr>
+              <w:t>tht</w:t>
+            </w:r>
+            <w:proofErr w:type="spellEnd"/>
+            <w:r>
+              <w:rPr>
+                <w:bCs/>
+                <w:lang w:val="nl-NL"/>
+              </w:rPr>
+              <w:t xml:space="preserve"> header</w:t>
+            </w:r>
+            <w:r>
+              <w:rPr>
+                <w:bCs/>
+                <w:lang w:val="nl-NL"/>
+              </w:rPr>
+              <w:t xml:space="preserve"> (</w:t>
+            </w:r>
+            <w:proofErr w:type="spellStart"/>
+            <w:r>
+              <w:rPr>
+                <w:bCs/>
+                <w:lang w:val="nl-NL"/>
+              </w:rPr>
+              <w:t>stacking</w:t>
+            </w:r>
+            <w:proofErr w:type="spellEnd"/>
+            <w:r>
+              <w:rPr>
+                <w:bCs/>
+                <w:lang w:val="nl-NL"/>
+              </w:rPr>
+              <w:t xml:space="preserve"> header)</w:t>
+            </w:r>
+            <w:r>
+              <w:rPr>
+                <w:bCs/>
+                <w:lang w:val="nl-NL"/>
+              </w:rPr>
+              <w:t xml:space="preserve">.  De connector voor de PICO is een </w:t>
             </w:r>
             <w:r>
               <w:rPr>
@@ -806,6 +817,13 @@
                 <w:lang w:val="nl-NL"/>
               </w:rPr>
               <w:t xml:space="preserve"> pin header</w:t>
+            </w:r>
+            <w:r>
+              <w:rPr>
+                <w:bCs/>
+                <w:lang w:val="nl-NL"/>
+              </w:rPr>
+              <w:t>.</w:t>
             </w:r>
           </w:p>
         </w:tc>
@@ -968,7 +986,39 @@
                 <w:bCs/>
                 <w:lang w:val="nl-NL"/>
               </w:rPr>
-              <w:t>Voor de connector type worden screw terminals en/of 2.54 female headers gekozen.</w:t>
+              <w:t xml:space="preserve">Voor de connector type worden </w:t>
+            </w:r>
+            <w:proofErr w:type="spellStart"/>
+            <w:r>
+              <w:rPr>
+                <w:bCs/>
+                <w:lang w:val="nl-NL"/>
+              </w:rPr>
+              <w:t>screw</w:t>
+            </w:r>
+            <w:proofErr w:type="spellEnd"/>
+            <w:r>
+              <w:rPr>
+                <w:bCs/>
+                <w:lang w:val="nl-NL"/>
+              </w:rPr>
+              <w:t xml:space="preserve"> terminals en/of 2.54 </w:t>
+            </w:r>
+            <w:proofErr w:type="spellStart"/>
+            <w:r>
+              <w:rPr>
+                <w:bCs/>
+                <w:lang w:val="nl-NL"/>
+              </w:rPr>
+              <w:t>female</w:t>
+            </w:r>
+            <w:proofErr w:type="spellEnd"/>
+            <w:r>
+              <w:rPr>
+                <w:bCs/>
+                <w:lang w:val="nl-NL"/>
+              </w:rPr>
+              <w:t xml:space="preserve"> headers gekozen.</w:t>
             </w:r>
           </w:p>
         </w:tc>
@@ -1273,14 +1323,7 @@
                 <w:bCs/>
                 <w:lang w:val="nl-NL"/>
               </w:rPr>
-              <w:t>Datacommunicatie tussen de RPI en PICO vind plaats via een USB kabel</w:t>
-            </w:r>
-            <w:r>
-              <w:rPr>
-                <w:bCs/>
-                <w:lang w:val="nl-NL"/>
-              </w:rPr>
-              <w:t xml:space="preserve"> van USBA poort van de RPI naar </w:t>
+              <w:t xml:space="preserve">Datacommunicatie tussen de RPI en PICO vind plaats via een USB kabel van USBA poort van de RPI naar </w:t>
             </w:r>
             <w:r>
               <w:rPr>
@@ -1300,14 +1343,7 @@
                 <w:bCs/>
                 <w:lang w:val="nl-NL"/>
               </w:rPr>
-              <w:t xml:space="preserve"> poort op de PICO</w:t>
-            </w:r>
-            <w:r>
-              <w:rPr>
-                <w:bCs/>
-                <w:lang w:val="nl-NL"/>
-              </w:rPr>
-              <w:t>.</w:t>
+              <w:t xml:space="preserve"> poort op de PICO.</w:t>
             </w:r>
           </w:p>
         </w:tc>
@@ -1340,14 +1376,7 @@
                 <w:b/>
                 <w:lang w:val="nl-NL"/>
               </w:rPr>
-              <w:t>T</w:t>
-            </w:r>
-            <w:r>
-              <w:rPr>
-                <w:b/>
-                <w:lang w:val="nl-NL"/>
-              </w:rPr>
-              <w:t>4</w:t>
+              <w:t>T4</w:t>
             </w:r>
           </w:p>
         </w:tc>
@@ -1508,10 +1537,10 @@
                 <w:lang w:val="nl-NL"/>
               </w:rPr>
               <w:drawing>
-                <wp:inline distT="0" distB="0" distL="0" distR="0" wp14:anchorId="22C592B0" wp14:editId="10991C4B">
-                  <wp:extent cx="2585858" cy="1564660"/>
-                  <wp:effectExtent l="0" t="0" r="5080" b="0"/>
-                  <wp:docPr id="1619464927" name="Afbeelding 1"/>
+                <wp:inline distT="0" distB="0" distL="0" distR="0" wp14:anchorId="1CB7E9F1" wp14:editId="56968CCE">
+                  <wp:extent cx="5121275" cy="2548255"/>
+                  <wp:effectExtent l="0" t="0" r="3175" b="4445"/>
+                  <wp:docPr id="830962898" name="Afbeelding 1"/>
                   <wp:cNvGraphicFramePr>
                     <a:graphicFrameLocks xmlns:a="http://schemas.openxmlformats.org/drawingml/2006/main" noChangeAspect="1"/>
                   </wp:cNvGraphicFramePr>
@@ -1519,7 +1548,7 @@
                     <a:graphicData uri="http://schemas.openxmlformats.org/drawingml/2006/picture">
                       <pic:pic xmlns:pic="http://schemas.openxmlformats.org/drawingml/2006/picture">
                         <pic:nvPicPr>
-                          <pic:cNvPr id="1619464927" name=""/>
+                          <pic:cNvPr id="830962898" name=""/>
                           <pic:cNvPicPr/>
                         </pic:nvPicPr>
                         <pic:blipFill>
@@ -1531,7 +1560,7 @@
                         <pic:spPr>
                           <a:xfrm>
                             <a:off x="0" y="0"/>
-                            <a:ext cx="2590873" cy="1567695"/>
+                            <a:ext cx="5121275" cy="2548255"/>
                           </a:xfrm>
                           <a:prstGeom prst="rect">
                             <a:avLst/>
@@ -1720,7 +1749,7 @@
             <w:r>
               <w:rPr>
                 <w:bCs/>
-                <w:lang w:val="nl-NL"/>
+                <w:noProof/>
               </w:rPr>
               <w:drawing>
                 <wp:inline distT="0" distB="0" distL="0" distR="0" wp14:anchorId="6D4FED23" wp14:editId="2E494869">
@@ -1980,7 +2009,7 @@
             <w:r>
               <w:rPr>
                 <w:bCs/>
-                <w:lang w:val="nl-NL"/>
+                <w:noProof/>
               </w:rPr>
               <w:drawing>
                 <wp:inline distT="0" distB="0" distL="0" distR="0" wp14:anchorId="0DA1FCC8" wp14:editId="1A6B385C">
@@ -2172,7 +2201,49 @@
               <w:rPr>
                 <w:bCs/>
               </w:rPr>
-              <w:t>Een ws2812b Led wordt gebruikt als status indicator</w:t>
+              <w:t xml:space="preserve">Een ws2812b Led </w:t>
+            </w:r>
+            <w:proofErr w:type="spellStart"/>
+            <w:r>
+              <w:rPr>
+                <w:bCs/>
+              </w:rPr>
+              <w:t>wordt</w:t>
+            </w:r>
+            <w:proofErr w:type="spellEnd"/>
+            <w:r>
+              <w:rPr>
+                <w:bCs/>
+              </w:rPr>
+              <w:t xml:space="preserve"> </w:t>
+            </w:r>
+            <w:proofErr w:type="spellStart"/>
+            <w:r>
+              <w:rPr>
+                <w:bCs/>
+              </w:rPr>
+              <w:t>gebruikt</w:t>
+            </w:r>
+            <w:proofErr w:type="spellEnd"/>
+            <w:r>
+              <w:rPr>
+                <w:bCs/>
+              </w:rPr>
+              <w:t xml:space="preserve"> </w:t>
+            </w:r>
+            <w:proofErr w:type="spellStart"/>
+            <w:r>
+              <w:rPr>
+                <w:bCs/>
+              </w:rPr>
+              <w:t>als</w:t>
+            </w:r>
+            <w:proofErr w:type="spellEnd"/>
+            <w:r>
+              <w:rPr>
+                <w:bCs/>
+              </w:rPr>
+              <w:t xml:space="preserve"> status indicator</w:t>
             </w:r>
           </w:p>
         </w:tc>
@@ -2261,7 +2332,77 @@
               <w:rPr>
                 <w:bCs/>
               </w:rPr>
-              <w:t>6x6x6mm smd tactile knop wordt gebruikt als een reset knop.</w:t>
+              <w:t xml:space="preserve">6x6x6mm </w:t>
+            </w:r>
+            <w:proofErr w:type="spellStart"/>
+            <w:r>
+              <w:rPr>
+                <w:bCs/>
+              </w:rPr>
+              <w:t>smd</w:t>
+            </w:r>
+            <w:proofErr w:type="spellEnd"/>
+            <w:r>
+              <w:rPr>
+                <w:bCs/>
+              </w:rPr>
+              <w:t xml:space="preserve"> tactile knop </w:t>
+            </w:r>
+            <w:proofErr w:type="spellStart"/>
+            <w:r>
+              <w:rPr>
+                <w:bCs/>
+              </w:rPr>
+              <w:t>wordt</w:t>
+            </w:r>
+            <w:proofErr w:type="spellEnd"/>
+            <w:r>
+              <w:rPr>
+                <w:bCs/>
+              </w:rPr>
+              <w:t xml:space="preserve"> </w:t>
+            </w:r>
+            <w:proofErr w:type="spellStart"/>
+            <w:r>
+              <w:rPr>
+                <w:bCs/>
+              </w:rPr>
+              <w:t>gebruikt</w:t>
+            </w:r>
+            <w:proofErr w:type="spellEnd"/>
+            <w:r>
+              <w:rPr>
+                <w:bCs/>
+              </w:rPr>
+              <w:t xml:space="preserve"> </w:t>
+            </w:r>
+            <w:proofErr w:type="spellStart"/>
+            <w:r>
+              <w:rPr>
+                <w:bCs/>
+              </w:rPr>
+              <w:t>als</w:t>
+            </w:r>
+            <w:proofErr w:type="spellEnd"/>
+            <w:r>
+              <w:rPr>
+                <w:bCs/>
+              </w:rPr>
+              <w:t xml:space="preserve"> </w:t>
+            </w:r>
+            <w:proofErr w:type="spellStart"/>
+            <w:r>
+              <w:rPr>
+                <w:bCs/>
+              </w:rPr>
+              <w:t>een</w:t>
+            </w:r>
+            <w:proofErr w:type="spellEnd"/>
+            <w:r>
+              <w:rPr>
+                <w:bCs/>
+              </w:rPr>
+              <w:t xml:space="preserve"> reset knop.</w:t>
             </w:r>
           </w:p>
         </w:tc>
@@ -2340,11 +2481,75 @@
                 <w:bCs/>
               </w:rPr>
             </w:pPr>
-            <w:r>
-              <w:rPr>
-                <w:bCs/>
-              </w:rPr>
-              <w:t>Zelfde knop als bij T5.2 wordt gebruikt.</w:t>
+            <w:proofErr w:type="spellStart"/>
+            <w:r>
+              <w:rPr>
+                <w:bCs/>
+              </w:rPr>
+              <w:t>Zelfde</w:t>
+            </w:r>
+            <w:proofErr w:type="spellEnd"/>
+            <w:r>
+              <w:rPr>
+                <w:bCs/>
+              </w:rPr>
+              <w:t xml:space="preserve"> knop </w:t>
+            </w:r>
+            <w:proofErr w:type="spellStart"/>
+            <w:r>
+              <w:rPr>
+                <w:bCs/>
+              </w:rPr>
+              <w:t>als</w:t>
+            </w:r>
+            <w:proofErr w:type="spellEnd"/>
+            <w:r>
+              <w:rPr>
+                <w:bCs/>
+              </w:rPr>
+              <w:t xml:space="preserve"> </w:t>
+            </w:r>
+            <w:proofErr w:type="spellStart"/>
+            <w:r>
+              <w:rPr>
+                <w:bCs/>
+              </w:rPr>
+              <w:t>bij</w:t>
+            </w:r>
+            <w:proofErr w:type="spellEnd"/>
+            <w:r>
+              <w:rPr>
+                <w:bCs/>
+              </w:rPr>
+              <w:t xml:space="preserve"> T5.2 </w:t>
+            </w:r>
+            <w:proofErr w:type="spellStart"/>
+            <w:r>
+              <w:rPr>
+                <w:bCs/>
+              </w:rPr>
+              <w:t>wordt</w:t>
+            </w:r>
+            <w:proofErr w:type="spellEnd"/>
+            <w:r>
+              <w:rPr>
+                <w:bCs/>
+              </w:rPr>
+              <w:t xml:space="preserve"> </w:t>
+            </w:r>
+            <w:proofErr w:type="spellStart"/>
+            <w:r>
+              <w:rPr>
+                <w:bCs/>
+              </w:rPr>
+              <w:t>gebruikt</w:t>
+            </w:r>
+            <w:proofErr w:type="spellEnd"/>
+            <w:r>
+              <w:rPr>
+                <w:bCs/>
+              </w:rPr>
+              <w:t>.</w:t>
             </w:r>
           </w:p>
         </w:tc>
@@ -2430,7 +2635,7 @@
             <w:tcW w:w="865" w:type="dxa"/>
             <w:tcBorders>
               <w:top w:val="nil"/>
-              <w:bottom w:val="single" w:sz="4" w:space="0" w:color="auto"/>
+              <w:bottom w:val="nil"/>
             </w:tcBorders>
             <w:shd w:val="clear" w:color="auto" w:fill="DAE2F3"/>
           </w:tcPr>
@@ -2455,7 +2660,7 @@
             <w:tcW w:w="796" w:type="dxa"/>
             <w:tcBorders>
               <w:top w:val="nil"/>
-              <w:bottom w:val="single" w:sz="4" w:space="0" w:color="auto"/>
+              <w:bottom w:val="nil"/>
             </w:tcBorders>
             <w:shd w:val="clear" w:color="auto" w:fill="DAE2F3"/>
           </w:tcPr>
@@ -2482,7 +2687,7 @@
             <w:tcW w:w="8075" w:type="dxa"/>
             <w:tcBorders>
               <w:top w:val="nil"/>
-              <w:bottom w:val="single" w:sz="4" w:space="0" w:color="auto"/>
+              <w:bottom w:val="nil"/>
             </w:tcBorders>
             <w:shd w:val="clear" w:color="auto" w:fill="DAE2F3"/>
           </w:tcPr>
@@ -2604,13 +2809,37 @@
         <w:t xml:space="preserve">naar alternatieven. Zo is C draait C dichter bij de hardware en is daarom vaak sneller. </w:t>
       </w:r>
       <w:r>
-        <w:t xml:space="preserve">Dit kan interessant zijn voor het gebruik van embedded vision op de RPI. </w:t>
-      </w:r>
-      <w:r>
-        <w:t xml:space="preserve">Daarnaast was het debuggen van de RPI pico zeer lastig. De IDE die ik gebruikte gaf weinig tot geen inzicht in wat er zich in de RPI pico afspeeld. Werken met Printstatements was mijn enige vorm van inzicht vrijwel in de PICO. </w:t>
-      </w:r>
-      <w:r>
-        <w:t>De PICO debug probe was wel een optie geweest met C.</w:t>
+        <w:t xml:space="preserve">Dit kan interessant zijn voor het gebruik van embedded </w:t>
+      </w:r>
+      <w:proofErr w:type="spellStart"/>
+      <w:r>
+        <w:t>vision</w:t>
+      </w:r>
+      <w:proofErr w:type="spellEnd"/>
+      <w:r>
+        <w:t xml:space="preserve"> op de RPI. </w:t>
+      </w:r>
+      <w:r>
+        <w:t xml:space="preserve">Daarnaast was het debuggen van de RPI pico zeer lastig. De IDE die ik gebruikte gaf weinig tot geen inzicht in wat er zich in de RPI pico </w:t>
+      </w:r>
+      <w:proofErr w:type="spellStart"/>
+      <w:r>
+        <w:t>afspeeld</w:t>
+      </w:r>
+      <w:proofErr w:type="spellEnd"/>
+      <w:r>
+        <w:t xml:space="preserve">. Werken met Printstatements was mijn enige vorm van inzicht vrijwel in de PICO. </w:t>
+      </w:r>
+      <w:r>
+        <w:t xml:space="preserve">De PICO debug </w:t>
+      </w:r>
+      <w:proofErr w:type="spellStart"/>
+      <w:r>
+        <w:t>probe</w:t>
+      </w:r>
+      <w:proofErr w:type="spellEnd"/>
+      <w:r>
+        <w:t xml:space="preserve"> was wel een optie geweest met C.</w:t>
       </w:r>
       <w:r>
         <w:t xml:space="preserve"> Ik zat te diep in mijn ontwikkeling om nu nog de keuze te maken om over te gaan op C. Dit had teveel vertraging opgeleverd naar vermoeden.</w:t>
@@ -2618,7 +2847,15 @@
     </w:p>
     <w:p>
       <w:r>
-        <w:t xml:space="preserve">Notitie: micropython kan niet daadwerkelijk multithreading gebruiken, dit heeft te maken met </w:t>
+        <w:t xml:space="preserve">Notitie: micropython kan niet daadwerkelijk </w:t>
+      </w:r>
+      <w:proofErr w:type="spellStart"/>
+      <w:r>
+        <w:t>multithreading</w:t>
+      </w:r>
+      <w:proofErr w:type="spellEnd"/>
+      <w:r>
+        <w:t xml:space="preserve"> gebruiken, dit heeft te maken met </w:t>
       </w:r>
       <w:r>
         <w:t>Pythons</w:t>
@@ -3612,6 +3849,7 @@
   <w:style w:type="character" w:default="1" w:styleId="Standaardalinea-lettertype">
     <w:name w:val="Default Paragraph Font"/>
     <w:uiPriority w:val="1"/>
+    <w:semiHidden/>
     <w:unhideWhenUsed/>
   </w:style>
   <w:style w:type="table" w:default="1" w:styleId="Standaardtabel">

</xml_diff>

<commit_message>
changed requirements and pcb format
</commit_message>
<xml_diff>
--- a/Hardware/RPI5-Scan2Go-HAT/Gedetailleerd technische specificaties.docx
+++ b/Hardware/RPI5-Scan2Go-HAT/Gedetailleerd technische specificaties.docx
@@ -1,6 +1,6 @@
 
 <file path=word/document.xml><?xml version="1.0" encoding="utf-8"?>
-<w:document xmlns:wpc="http://schemas.microsoft.com/office/word/2010/wordprocessingCanvas" xmlns:cx="http://schemas.microsoft.com/office/drawing/2014/chartex" xmlns:cx1="http://schemas.microsoft.com/office/drawing/2015/9/8/chartex" xmlns:cx2="http://schemas.microsoft.com/office/drawing/2015/10/21/chartex" xmlns:cx3="http://schemas.microsoft.com/office/drawing/2016/5/9/chartex" xmlns:cx4="http://schemas.microsoft.com/office/drawing/2016/5/10/chartex" xmlns:cx5="http://schemas.microsoft.com/office/drawing/2016/5/11/chartex" xmlns:cx6="http://schemas.microsoft.com/office/drawing/2016/5/12/chartex" xmlns:cx7="http://schemas.microsoft.com/office/drawing/2016/5/13/chartex" xmlns:cx8="http://schemas.microsoft.com/office/drawing/2016/5/14/chartex" xmlns:mc="http://schemas.openxmlformats.org/markup-compatibility/2006" xmlns:aink="http://schemas.microsoft.com/office/drawing/2016/ink" xmlns:am3d="http://schemas.microsoft.com/office/drawing/2017/model3d" xmlns:o="urn:schemas-microsoft-com:office:office" xmlns:oel="http://schemas.microsoft.com/office/2019/extlst" xmlns:r="http://schemas.openxmlformats.org/officeDocument/2006/relationships" xmlns:m="http://schemas.openxmlformats.org/officeDocument/2006/math" xmlns:v="urn:schemas-microsoft-com:vml" xmlns:wp14="http://schemas.microsoft.com/office/word/2010/wordprocessingDrawing" xmlns:wp="http://schemas.openxmlformats.org/drawingml/2006/wordprocessingDrawing" xmlns:w10="urn:schemas-microsoft-com:office:word" xmlns:w="http://schemas.openxmlformats.org/wordprocessingml/2006/main" xmlns:w14="http://schemas.microsoft.com/office/word/2010/wordml" xmlns:w15="http://schemas.microsoft.com/office/word/2012/wordml" xmlns:w16cex="http://schemas.microsoft.com/office/word/2018/wordml/cex" xmlns:w16cid="http://schemas.microsoft.com/office/word/2016/wordml/cid" xmlns:w16="http://schemas.microsoft.com/office/word/2018/wordml" xmlns:w16sdtdh="http://schemas.microsoft.com/office/word/2020/wordml/sdtdatahash" xmlns:w16se="http://schemas.microsoft.com/office/word/2015/wordml/symex" xmlns:wpg="http://schemas.microsoft.com/office/word/2010/wordprocessingGroup" xmlns:wpi="http://schemas.microsoft.com/office/word/2010/wordprocessingInk" xmlns:wne="http://schemas.microsoft.com/office/word/2006/wordml" xmlns:wps="http://schemas.microsoft.com/office/word/2010/wordprocessingShape" mc:Ignorable="w14 w15 w16se w16cid w16 w16cex w16sdtdh wp14">
+<w:document xmlns:wpc="http://schemas.microsoft.com/office/word/2010/wordprocessingCanvas" xmlns:cx="http://schemas.microsoft.com/office/drawing/2014/chartex" xmlns:cx1="http://schemas.microsoft.com/office/drawing/2015/9/8/chartex" xmlns:cx2="http://schemas.microsoft.com/office/drawing/2015/10/21/chartex" xmlns:cx3="http://schemas.microsoft.com/office/drawing/2016/5/9/chartex" xmlns:cx4="http://schemas.microsoft.com/office/drawing/2016/5/10/chartex" xmlns:cx5="http://schemas.microsoft.com/office/drawing/2016/5/11/chartex" xmlns:cx6="http://schemas.microsoft.com/office/drawing/2016/5/12/chartex" xmlns:cx7="http://schemas.microsoft.com/office/drawing/2016/5/13/chartex" xmlns:cx8="http://schemas.microsoft.com/office/drawing/2016/5/14/chartex" xmlns:mc="http://schemas.openxmlformats.org/markup-compatibility/2006" xmlns:aink="http://schemas.microsoft.com/office/drawing/2016/ink" xmlns:am3d="http://schemas.microsoft.com/office/drawing/2017/model3d" xmlns:o="urn:schemas-microsoft-com:office:office" xmlns:oel="http://schemas.microsoft.com/office/2019/extlst" xmlns:r="http://schemas.openxmlformats.org/officeDocument/2006/relationships" xmlns:m="http://schemas.openxmlformats.org/officeDocument/2006/math" xmlns:v="urn:schemas-microsoft-com:vml" xmlns:wp14="http://schemas.microsoft.com/office/word/2010/wordprocessingDrawing" xmlns:wp="http://schemas.openxmlformats.org/drawingml/2006/wordprocessingDrawing" xmlns:w10="urn:schemas-microsoft-com:office:word" xmlns:w="http://schemas.openxmlformats.org/wordprocessingml/2006/main" xmlns:w14="http://schemas.microsoft.com/office/word/2010/wordml" xmlns:w15="http://schemas.microsoft.com/office/word/2012/wordml" xmlns:w16cex="http://schemas.microsoft.com/office/word/2018/wordml/cex" xmlns:w16cid="http://schemas.microsoft.com/office/word/2016/wordml/cid" xmlns:w16="http://schemas.microsoft.com/office/word/2018/wordml" xmlns:w16du="http://schemas.microsoft.com/office/word/2023/wordml/word16du" xmlns:w16sdtdh="http://schemas.microsoft.com/office/word/2020/wordml/sdtdatahash" xmlns:w16se="http://schemas.microsoft.com/office/word/2015/wordml/symex" xmlns:wpg="http://schemas.microsoft.com/office/word/2010/wordprocessingGroup" xmlns:wpi="http://schemas.microsoft.com/office/word/2010/wordprocessingInk" xmlns:wne="http://schemas.microsoft.com/office/word/2006/wordml" xmlns:wps="http://schemas.microsoft.com/office/word/2010/wordprocessingShape" mc:Ignorable="w14 w15 w16se w16cid w16 w16cex w16sdtdh w16du wp14">
   <w:body>
     <w:tbl>
       <w:tblPr>
@@ -486,7 +486,31 @@
                 <w:bCs/>
                 <w:lang w:val="nl-NL"/>
               </w:rPr>
-              <w:t xml:space="preserve">De RPI afmetingen worden overgenomen van de volgende template: </w:t>
+              <w:t xml:space="preserve">De RPI afmetingen worden overgenomen van de volgende </w:t>
+            </w:r>
+            <w:commentRangeStart w:id="0"/>
+            <w:r>
+              <w:rPr>
+                <w:bCs/>
+                <w:lang w:val="nl-NL"/>
+              </w:rPr>
+              <w:t>template</w:t>
+            </w:r>
+            <w:commentRangeEnd w:id="0"/>
+            <w:r>
+              <w:rPr>
+                <w:rStyle w:val="Verwijzingopmerking"/>
+                <w:rFonts w:asciiTheme="minorHAnsi" w:eastAsiaTheme="minorHAnsi" w:hAnsiTheme="minorHAnsi" w:cstheme="minorBidi"/>
+                <w:lang w:val="nl-NL"/>
+              </w:rPr>
+              <w:commentReference w:id="0"/>
+            </w:r>
+            <w:r>
+              <w:rPr>
+                <w:bCs/>
+                <w:lang w:val="nl-NL"/>
+              </w:rPr>
+              <w:t xml:space="preserve">: </w:t>
             </w:r>
           </w:p>
         </w:tc>
@@ -756,46 +780,14 @@
                 <w:bCs/>
                 <w:lang w:val="nl-NL"/>
               </w:rPr>
-              <w:t xml:space="preserve">De connector voor de RPI naar de HAT is een 2.54 pitch 1mm </w:t>
-            </w:r>
-            <w:proofErr w:type="spellStart"/>
-            <w:r>
-              <w:rPr>
-                <w:bCs/>
-                <w:lang w:val="nl-NL"/>
-              </w:rPr>
-              <w:t>tht</w:t>
-            </w:r>
-            <w:proofErr w:type="spellEnd"/>
-            <w:r>
-              <w:rPr>
-                <w:bCs/>
-                <w:lang w:val="nl-NL"/>
-              </w:rPr>
-              <w:t xml:space="preserve"> header</w:t>
-            </w:r>
-            <w:r>
-              <w:rPr>
-                <w:bCs/>
-                <w:lang w:val="nl-NL"/>
-              </w:rPr>
-              <w:t xml:space="preserve"> (</w:t>
-            </w:r>
-            <w:proofErr w:type="spellStart"/>
-            <w:r>
-              <w:rPr>
-                <w:bCs/>
-                <w:lang w:val="nl-NL"/>
-              </w:rPr>
-              <w:t>stacking</w:t>
-            </w:r>
-            <w:proofErr w:type="spellEnd"/>
-            <w:r>
-              <w:rPr>
-                <w:bCs/>
-                <w:lang w:val="nl-NL"/>
-              </w:rPr>
-              <w:t xml:space="preserve"> header)</w:t>
+              <w:t>De connector voor de RPI naar de HAT is een 2.54 pitch 1mm tht header</w:t>
+            </w:r>
+            <w:r>
+              <w:rPr>
+                <w:bCs/>
+                <w:lang w:val="nl-NL"/>
+              </w:rPr>
+              <w:t xml:space="preserve"> (stacking header)</w:t>
             </w:r>
             <w:r>
               <w:rPr>
@@ -988,37 +980,33 @@
               </w:rPr>
               <w:t xml:space="preserve">Voor de connector type worden </w:t>
             </w:r>
-            <w:proofErr w:type="spellStart"/>
-            <w:r>
-              <w:rPr>
-                <w:bCs/>
-                <w:lang w:val="nl-NL"/>
-              </w:rPr>
-              <w:t>screw</w:t>
-            </w:r>
-            <w:proofErr w:type="spellEnd"/>
-            <w:r>
-              <w:rPr>
-                <w:bCs/>
-                <w:lang w:val="nl-NL"/>
-              </w:rPr>
-              <w:t xml:space="preserve"> terminals en/of 2.54 </w:t>
-            </w:r>
-            <w:proofErr w:type="spellStart"/>
-            <w:r>
-              <w:rPr>
-                <w:bCs/>
-                <w:lang w:val="nl-NL"/>
-              </w:rPr>
-              <w:t>female</w:t>
-            </w:r>
-            <w:proofErr w:type="spellEnd"/>
-            <w:r>
-              <w:rPr>
-                <w:bCs/>
-                <w:lang w:val="nl-NL"/>
-              </w:rPr>
-              <w:t xml:space="preserve"> headers gekozen.</w:t>
+            <w:r>
+              <w:rPr>
+                <w:bCs/>
+                <w:lang w:val="nl-NL"/>
+              </w:rPr>
+              <w:t xml:space="preserve">JST connectoren en </w:t>
+            </w:r>
+            <w:r>
+              <w:rPr>
+                <w:bCs/>
+                <w:lang w:val="nl-NL"/>
+              </w:rPr>
+              <w:t>2.54</w:t>
+            </w:r>
+            <w:r>
+              <w:rPr>
+                <w:bCs/>
+                <w:lang w:val="nl-NL"/>
+              </w:rPr>
+              <w:t>mm</w:t>
+            </w:r>
+            <w:r>
+              <w:rPr>
+                <w:bCs/>
+                <w:lang w:val="nl-NL"/>
+              </w:rPr>
+              <w:t xml:space="preserve"> female headers gekozen.</w:t>
             </w:r>
           </w:p>
         </w:tc>
@@ -1531,10 +1519,11 @@
               </w:rPr>
               <w:t xml:space="preserve"> vanuit de PCB. Dit volgens onderstaande circuit uit de RPI2040 datasheet, waarbij V=5V:</w:t>
             </w:r>
-            <w:r>
-              <w:rPr>
-                <w:bCs/>
-                <w:lang w:val="nl-NL"/>
+            <w:commentRangeStart w:id="1"/>
+            <w:r>
+              <w:rPr>
+                <w:bCs/>
+                <w:noProof/>
               </w:rPr>
               <w:drawing>
                 <wp:inline distT="0" distB="0" distL="0" distR="0" wp14:anchorId="1CB7E9F1" wp14:editId="56968CCE">
@@ -1552,7 +1541,7 @@
                           <pic:cNvPicPr/>
                         </pic:nvPicPr>
                         <pic:blipFill>
-                          <a:blip r:embed="rId8"/>
+                          <a:blip r:embed="rId12"/>
                           <a:stretch>
                             <a:fillRect/>
                           </a:stretch>
@@ -1571,6 +1560,15 @@
                   </a:graphic>
                 </wp:inline>
               </w:drawing>
+            </w:r>
+            <w:commentRangeEnd w:id="1"/>
+            <w:r>
+              <w:rPr>
+                <w:rStyle w:val="Verwijzingopmerking"/>
+                <w:rFonts w:asciiTheme="minorHAnsi" w:eastAsiaTheme="minorHAnsi" w:hAnsiTheme="minorHAnsi" w:cstheme="minorBidi"/>
+                <w:lang w:val="nl-NL"/>
+              </w:rPr>
+              <w:commentReference w:id="1"/>
             </w:r>
           </w:p>
         </w:tc>
@@ -1767,7 +1765,7 @@
                           <pic:cNvPicPr/>
                         </pic:nvPicPr>
                         <pic:blipFill>
-                          <a:blip r:embed="rId9"/>
+                          <a:blip r:embed="rId13"/>
                           <a:stretch>
                             <a:fillRect/>
                           </a:stretch>
@@ -1979,7 +1977,15 @@
                 <w:bCs/>
                 <w:lang w:val="nl-NL"/>
               </w:rPr>
-              <w:t xml:space="preserve">leveren de directe voeding door aan de uitgangspoorten. Een </w:t>
+              <w:t>leveren de directe voeding d</w:t>
+            </w:r>
+            <w:commentRangeStart w:id="2"/>
+            <w:r>
+              <w:rPr>
+                <w:bCs/>
+                <w:lang w:val="nl-NL"/>
+              </w:rPr>
+              <w:t xml:space="preserve">oor aan de uitgangspoorten. Een </w:t>
             </w:r>
             <w:r>
               <w:rPr>
@@ -1993,7 +1999,23 @@
                 <w:bCs/>
                 <w:lang w:val="nl-NL"/>
               </w:rPr>
-              <w:t xml:space="preserve"> volgens onderstaande circuit</w:t>
+              <w:t xml:space="preserve"> </w:t>
+            </w:r>
+            <w:commentRangeEnd w:id="2"/>
+            <w:r>
+              <w:rPr>
+                <w:rStyle w:val="Verwijzingopmerking"/>
+                <w:rFonts w:asciiTheme="minorHAnsi" w:eastAsiaTheme="minorHAnsi" w:hAnsiTheme="minorHAnsi" w:cstheme="minorBidi"/>
+                <w:lang w:val="nl-NL"/>
+              </w:rPr>
+              <w:commentReference w:id="2"/>
+            </w:r>
+            <w:r>
+              <w:rPr>
+                <w:bCs/>
+                <w:lang w:val="nl-NL"/>
+              </w:rPr>
+              <w:t>volgens onderstaande circuit</w:t>
             </w:r>
           </w:p>
           <w:p>
@@ -2027,7 +2049,7 @@
                           <pic:cNvPicPr/>
                         </pic:nvPicPr>
                         <pic:blipFill>
-                          <a:blip r:embed="rId10"/>
+                          <a:blip r:embed="rId14"/>
                           <a:stretch>
                             <a:fillRect/>
                           </a:stretch>
@@ -2201,49 +2223,7 @@
               <w:rPr>
                 <w:bCs/>
               </w:rPr>
-              <w:t xml:space="preserve">Een ws2812b Led </w:t>
-            </w:r>
-            <w:proofErr w:type="spellStart"/>
-            <w:r>
-              <w:rPr>
-                <w:bCs/>
-              </w:rPr>
-              <w:t>wordt</w:t>
-            </w:r>
-            <w:proofErr w:type="spellEnd"/>
-            <w:r>
-              <w:rPr>
-                <w:bCs/>
-              </w:rPr>
-              <w:t xml:space="preserve"> </w:t>
-            </w:r>
-            <w:proofErr w:type="spellStart"/>
-            <w:r>
-              <w:rPr>
-                <w:bCs/>
-              </w:rPr>
-              <w:t>gebruikt</w:t>
-            </w:r>
-            <w:proofErr w:type="spellEnd"/>
-            <w:r>
-              <w:rPr>
-                <w:bCs/>
-              </w:rPr>
-              <w:t xml:space="preserve"> </w:t>
-            </w:r>
-            <w:proofErr w:type="spellStart"/>
-            <w:r>
-              <w:rPr>
-                <w:bCs/>
-              </w:rPr>
-              <w:t>als</w:t>
-            </w:r>
-            <w:proofErr w:type="spellEnd"/>
-            <w:r>
-              <w:rPr>
-                <w:bCs/>
-              </w:rPr>
-              <w:t xml:space="preserve"> status indicator</w:t>
+              <w:t>Een ws2812b Led wordt gebruikt als status indicator</w:t>
             </w:r>
           </w:p>
         </w:tc>
@@ -2332,77 +2312,7 @@
               <w:rPr>
                 <w:bCs/>
               </w:rPr>
-              <w:t xml:space="preserve">6x6x6mm </w:t>
-            </w:r>
-            <w:proofErr w:type="spellStart"/>
-            <w:r>
-              <w:rPr>
-                <w:bCs/>
-              </w:rPr>
-              <w:t>smd</w:t>
-            </w:r>
-            <w:proofErr w:type="spellEnd"/>
-            <w:r>
-              <w:rPr>
-                <w:bCs/>
-              </w:rPr>
-              <w:t xml:space="preserve"> tactile knop </w:t>
-            </w:r>
-            <w:proofErr w:type="spellStart"/>
-            <w:r>
-              <w:rPr>
-                <w:bCs/>
-              </w:rPr>
-              <w:t>wordt</w:t>
-            </w:r>
-            <w:proofErr w:type="spellEnd"/>
-            <w:r>
-              <w:rPr>
-                <w:bCs/>
-              </w:rPr>
-              <w:t xml:space="preserve"> </w:t>
-            </w:r>
-            <w:proofErr w:type="spellStart"/>
-            <w:r>
-              <w:rPr>
-                <w:bCs/>
-              </w:rPr>
-              <w:t>gebruikt</w:t>
-            </w:r>
-            <w:proofErr w:type="spellEnd"/>
-            <w:r>
-              <w:rPr>
-                <w:bCs/>
-              </w:rPr>
-              <w:t xml:space="preserve"> </w:t>
-            </w:r>
-            <w:proofErr w:type="spellStart"/>
-            <w:r>
-              <w:rPr>
-                <w:bCs/>
-              </w:rPr>
-              <w:t>als</w:t>
-            </w:r>
-            <w:proofErr w:type="spellEnd"/>
-            <w:r>
-              <w:rPr>
-                <w:bCs/>
-              </w:rPr>
-              <w:t xml:space="preserve"> </w:t>
-            </w:r>
-            <w:proofErr w:type="spellStart"/>
-            <w:r>
-              <w:rPr>
-                <w:bCs/>
-              </w:rPr>
-              <w:t>een</w:t>
-            </w:r>
-            <w:proofErr w:type="spellEnd"/>
-            <w:r>
-              <w:rPr>
-                <w:bCs/>
-              </w:rPr>
-              <w:t xml:space="preserve"> reset knop.</w:t>
+              <w:t>6x6x6mm smd tactile knop wordt gebruikt als een reset knop.</w:t>
             </w:r>
           </w:p>
         </w:tc>
@@ -2481,75 +2391,17 @@
                 <w:bCs/>
               </w:rPr>
             </w:pPr>
-            <w:proofErr w:type="spellStart"/>
-            <w:r>
-              <w:rPr>
-                <w:bCs/>
-              </w:rPr>
-              <w:t>Zelfde</w:t>
-            </w:r>
-            <w:proofErr w:type="spellEnd"/>
-            <w:r>
-              <w:rPr>
-                <w:bCs/>
-              </w:rPr>
-              <w:t xml:space="preserve"> knop </w:t>
-            </w:r>
-            <w:proofErr w:type="spellStart"/>
-            <w:r>
-              <w:rPr>
-                <w:bCs/>
-              </w:rPr>
-              <w:t>als</w:t>
-            </w:r>
-            <w:proofErr w:type="spellEnd"/>
-            <w:r>
-              <w:rPr>
-                <w:bCs/>
-              </w:rPr>
-              <w:t xml:space="preserve"> </w:t>
-            </w:r>
-            <w:proofErr w:type="spellStart"/>
-            <w:r>
-              <w:rPr>
-                <w:bCs/>
-              </w:rPr>
-              <w:t>bij</w:t>
-            </w:r>
-            <w:proofErr w:type="spellEnd"/>
-            <w:r>
-              <w:rPr>
-                <w:bCs/>
-              </w:rPr>
-              <w:t xml:space="preserve"> T5.2 </w:t>
-            </w:r>
-            <w:proofErr w:type="spellStart"/>
-            <w:r>
-              <w:rPr>
-                <w:bCs/>
-              </w:rPr>
-              <w:t>wordt</w:t>
-            </w:r>
-            <w:proofErr w:type="spellEnd"/>
-            <w:r>
-              <w:rPr>
-                <w:bCs/>
-              </w:rPr>
-              <w:t xml:space="preserve"> </w:t>
-            </w:r>
-            <w:proofErr w:type="spellStart"/>
-            <w:r>
-              <w:rPr>
-                <w:bCs/>
-              </w:rPr>
-              <w:t>gebruikt</w:t>
-            </w:r>
-            <w:proofErr w:type="spellEnd"/>
-            <w:r>
-              <w:rPr>
-                <w:bCs/>
-              </w:rPr>
-              <w:t>.</w:t>
+            <w:r>
+              <w:rPr>
+                <w:bCs/>
+              </w:rPr>
+              <w:t>Zelfde knop als bij T5.2 wordt gebruikt</w:t>
+            </w:r>
+            <w:r>
+              <w:rPr>
+                <w:bCs/>
+              </w:rPr>
+              <w:t xml:space="preserve"> voor de gebruikers knop.</w:t>
             </w:r>
           </w:p>
         </w:tc>
@@ -2712,198 +2564,7 @@
       </w:tr>
     </w:tbl>
     <w:p/>
-    <w:p>
-      <w:r>
-        <w:br w:type="page"/>
-      </w:r>
-    </w:p>
-    <w:p>
-      <w:r>
-        <w:lastRenderedPageBreak/>
-        <w:t>* verklaring gebruik micropython</w:t>
-      </w:r>
-    </w:p>
-    <w:p>
-      <w:r>
-        <w:t xml:space="preserve">Zowel C als Python is in het verleden gebruikt om microcontrollers te programmeren. C is </w:t>
-      </w:r>
-      <w:r>
-        <w:t xml:space="preserve">sneller dan Python vanwege de architectuur, C moet gecompileerd worden, Python is een taal die wordt geïnterpreteerd </w:t>
-      </w:r>
-      <w:r>
-        <w:fldChar w:fldCharType="begin"/>
-      </w:r>
-      <w:r>
-        <w:instrText xml:space="preserve"> ADDIN ZOTERO_ITEM CSL_CITATION {"citationID":"BaWSL6dj","properties":{"formattedCitation":"(Captain_Pumpkinhead, 2021)","plainCitation":"(Captain_Pumpkinhead, 2021)","noteIndex":0},"citationItems":[{"id":77,"uris":["http://zotero.org/users/13514385/items/QLHQCGUT"],"itemData":{"id":77,"type":"post","container-title":"r/raspberrypipico","genre":"Reddit Post","title":"Does C/C++ code run faster/more efficiently on Pico than MicroPython/CircuitPython? Are there any good ways to test this?","title-short":"Does C/C++ code run faster/more efficiently on Pico than MicroPython/CircuitPython?","URL":"www.reddit.com/r/raspberrypipico/comments/mhmdmh/does_cc_code_run_fastermore_efficiently_on_pico/","author":[{"family":"Captain_Pumpkinhead","given":""}],"accessed":{"date-parts":[["2024",2,23]]},"issued":{"date-parts":[["2021",4,1]]}}}],"schema":"https://github.com/citation-style-language/schema/raw/master/csl-citation.json"} </w:instrText>
-      </w:r>
-      <w:r>
-        <w:fldChar w:fldCharType="separate"/>
-      </w:r>
-      <w:r>
-        <w:rPr>
-          <w:rFonts w:ascii="Calibri" w:hAnsi="Calibri" w:cs="Calibri"/>
-        </w:rPr>
-        <w:t>(Captain_Pumpkinhead, 2021)</w:t>
-      </w:r>
-      <w:r>
-        <w:fldChar w:fldCharType="end"/>
-      </w:r>
-      <w:r>
-        <w:t xml:space="preserve">. Python is trager, maar aangezien er geen </w:t>
-      </w:r>
-      <w:r>
-        <w:t>zeer hoge</w:t>
-      </w:r>
-      <w:r>
-        <w:t xml:space="preserve"> snelheid </w:t>
-      </w:r>
-      <w:r>
-        <w:t xml:space="preserve">vereisten </w:t>
-      </w:r>
-      <w:r>
-        <w:t>word</w:t>
-      </w:r>
-      <w:r>
-        <w:t>en</w:t>
-      </w:r>
-      <w:r>
-        <w:t xml:space="preserve"> verwacht bij dit systeem zijn de voordelen van Python voor ontwikkeling </w:t>
-      </w:r>
-      <w:r>
-        <w:t>overtreffend</w:t>
-      </w:r>
-      <w:r>
-        <w:t xml:space="preserve">. </w:t>
-      </w:r>
-      <w:r>
-        <w:t xml:space="preserve">Python is het platform </w:t>
-      </w:r>
-      <w:r>
-        <w:t xml:space="preserve">dat zowel in de PICO als op de RPI wordt ondersteunt. </w:t>
-      </w:r>
-      <w:r>
-        <w:t xml:space="preserve">Aangezien er veel voorbeeldcode voor de RPI beschikbaar </w:t>
-      </w:r>
-      <w:r>
-        <w:t xml:space="preserve">lijkt te zijn voornamelijk in de codetaal </w:t>
-      </w:r>
-      <w:r>
-        <w:t>Python en d</w:t>
-      </w:r>
-      <w:r>
-        <w:t>a</w:t>
-      </w:r>
-      <w:r>
-        <w:t>t ontwikkeltijden in handen werkt is</w:t>
-      </w:r>
-      <w:r>
-        <w:t xml:space="preserve"> er op dat moment voor Python</w:t>
-      </w:r>
-      <w:r>
-        <w:t xml:space="preserve"> gekozen.</w:t>
-      </w:r>
-      <w:r>
-        <w:t xml:space="preserve"> Ik heb eigenlijk te snel gekozen voor Python gekozen, achteraf gezien waren er meer mogelijkheden. In de toekomst kan er beter gekeken worden </w:t>
-      </w:r>
-      <w:r>
-        <w:t xml:space="preserve">naar alternatieven. Zo is C draait C dichter bij de hardware en is daarom vaak sneller. </w:t>
-      </w:r>
-      <w:r>
-        <w:t xml:space="preserve">Dit kan interessant zijn voor het gebruik van embedded </w:t>
-      </w:r>
-      <w:proofErr w:type="spellStart"/>
-      <w:r>
-        <w:t>vision</w:t>
-      </w:r>
-      <w:proofErr w:type="spellEnd"/>
-      <w:r>
-        <w:t xml:space="preserve"> op de RPI. </w:t>
-      </w:r>
-      <w:r>
-        <w:t xml:space="preserve">Daarnaast was het debuggen van de RPI pico zeer lastig. De IDE die ik gebruikte gaf weinig tot geen inzicht in wat er zich in de RPI pico </w:t>
-      </w:r>
-      <w:proofErr w:type="spellStart"/>
-      <w:r>
-        <w:t>afspeeld</w:t>
-      </w:r>
-      <w:proofErr w:type="spellEnd"/>
-      <w:r>
-        <w:t xml:space="preserve">. Werken met Printstatements was mijn enige vorm van inzicht vrijwel in de PICO. </w:t>
-      </w:r>
-      <w:r>
-        <w:t xml:space="preserve">De PICO debug </w:t>
-      </w:r>
-      <w:proofErr w:type="spellStart"/>
-      <w:r>
-        <w:t>probe</w:t>
-      </w:r>
-      <w:proofErr w:type="spellEnd"/>
-      <w:r>
-        <w:t xml:space="preserve"> was wel een optie geweest met C.</w:t>
-      </w:r>
-      <w:r>
-        <w:t xml:space="preserve"> Ik zat te diep in mijn ontwikkeling om nu nog de keuze te maken om over te gaan op C. Dit had teveel vertraging opgeleverd naar vermoeden.</w:t>
-      </w:r>
-    </w:p>
-    <w:p>
-      <w:r>
-        <w:t xml:space="preserve">Notitie: micropython kan niet daadwerkelijk </w:t>
-      </w:r>
-      <w:proofErr w:type="spellStart"/>
-      <w:r>
-        <w:t>multithreading</w:t>
-      </w:r>
-      <w:proofErr w:type="spellEnd"/>
-      <w:r>
-        <w:t xml:space="preserve"> gebruiken, dit heeft te maken met </w:t>
-      </w:r>
-      <w:r>
-        <w:t>Pythons</w:t>
-      </w:r>
-      <w:r>
-        <w:t xml:space="preserve"> </w:t>
-      </w:r>
-      <w:r>
-        <w:t> </w:t>
-      </w:r>
-      <w:hyperlink r:id="rId11" w:history="1">
-        <w:r>
-          <w:rPr>
-            <w:rStyle w:val="Hyperlink"/>
-          </w:rPr>
-          <w:t>Global Interpreter Lock</w:t>
-        </w:r>
-      </w:hyperlink>
-      <w:r>
-        <w:t xml:space="preserve"> (GIL). </w:t>
-      </w:r>
-      <w:r>
-        <w:fldChar w:fldCharType="begin"/>
-      </w:r>
-      <w:r>
-        <w:instrText xml:space="preserve"> ADDIN ZOTERO_ITEM CSL_CITATION {"citationID":"R1yryc4L","properties":{"formattedCitation":"(Joshy, 2017)","plainCitation":"(Joshy, 2017)","noteIndex":0},"citationItems":[{"id":95,"uris":["http://zotero.org/users/13514385/items/F4WZM89D"],"itemData":{"id":95,"type":"post","container-title":"Stack Overflow","title":"Answer to \"Is multithreading in python a myth?\"","title-short":"Answer to \"Is multithreading in python a myth?","URL":"https://stackoverflow.com/a/44793613","author":[{"family":"Joshy","given":"Vivek"}],"accessed":{"date-parts":[["2024",3,11]]},"issued":{"date-parts":[["2017",6,28]]}}}],"schema":"https://github.com/citation-style-language/schema/raw/master/csl-citation.json"} </w:instrText>
-      </w:r>
-      <w:r>
-        <w:fldChar w:fldCharType="separate"/>
-      </w:r>
-      <w:r>
-        <w:rPr>
-          <w:rFonts w:ascii="Calibri" w:hAnsi="Calibri" w:cs="Calibri"/>
-        </w:rPr>
-        <w:t>(Joshy, 2017)</w:t>
-      </w:r>
-      <w:r>
-        <w:fldChar w:fldCharType="end"/>
-      </w:r>
-      <w:r>
-        <w:t xml:space="preserve">, iets dat meerdere mensen zeggen op meerdere websites. </w:t>
-      </w:r>
-    </w:p>
-    <w:p>
-      <w:r>
-        <w:t>Volgende keer de software testen zonder MCU, dit lijkt makkelijk te gaan.</w:t>
-      </w:r>
-    </w:p>
+    <w:p/>
     <w:sectPr>
       <w:pgSz w:w="11906" w:h="16838"/>
       <w:pgMar w:top="1417" w:right="1417" w:bottom="1417" w:left="1417" w:header="709" w:footer="709" w:gutter="0"/>
@@ -2914,8 +2575,85 @@
 </w:document>
 </file>
 
+<file path=word/comments.xml><?xml version="1.0" encoding="utf-8"?>
+<w:comments xmlns:wpc="http://schemas.microsoft.com/office/word/2010/wordprocessingCanvas" xmlns:cx="http://schemas.microsoft.com/office/drawing/2014/chartex" xmlns:cx1="http://schemas.microsoft.com/office/drawing/2015/9/8/chartex" xmlns:cx2="http://schemas.microsoft.com/office/drawing/2015/10/21/chartex" xmlns:cx3="http://schemas.microsoft.com/office/drawing/2016/5/9/chartex" xmlns:cx4="http://schemas.microsoft.com/office/drawing/2016/5/10/chartex" xmlns:cx5="http://schemas.microsoft.com/office/drawing/2016/5/11/chartex" xmlns:cx6="http://schemas.microsoft.com/office/drawing/2016/5/12/chartex" xmlns:cx7="http://schemas.microsoft.com/office/drawing/2016/5/13/chartex" xmlns:cx8="http://schemas.microsoft.com/office/drawing/2016/5/14/chartex" xmlns:mc="http://schemas.openxmlformats.org/markup-compatibility/2006" xmlns:aink="http://schemas.microsoft.com/office/drawing/2016/ink" xmlns:am3d="http://schemas.microsoft.com/office/drawing/2017/model3d" xmlns:o="urn:schemas-microsoft-com:office:office" xmlns:oel="http://schemas.microsoft.com/office/2019/extlst" xmlns:r="http://schemas.openxmlformats.org/officeDocument/2006/relationships" xmlns:m="http://schemas.openxmlformats.org/officeDocument/2006/math" xmlns:v="urn:schemas-microsoft-com:vml" xmlns:wp14="http://schemas.microsoft.com/office/word/2010/wordprocessingDrawing" xmlns:wp="http://schemas.openxmlformats.org/drawingml/2006/wordprocessingDrawing" xmlns:w10="urn:schemas-microsoft-com:office:word" xmlns:w="http://schemas.openxmlformats.org/wordprocessingml/2006/main" xmlns:w14="http://schemas.microsoft.com/office/word/2010/wordml" xmlns:w15="http://schemas.microsoft.com/office/word/2012/wordml" xmlns:w16cex="http://schemas.microsoft.com/office/word/2018/wordml/cex" xmlns:w16cid="http://schemas.microsoft.com/office/word/2016/wordml/cid" xmlns:w16="http://schemas.microsoft.com/office/word/2018/wordml" xmlns:w16du="http://schemas.microsoft.com/office/word/2023/wordml/word16du" xmlns:w16sdtdh="http://schemas.microsoft.com/office/word/2020/wordml/sdtdatahash" xmlns:w16se="http://schemas.microsoft.com/office/word/2015/wordml/symex" xmlns:wpg="http://schemas.microsoft.com/office/word/2010/wordprocessingGroup" xmlns:wpi="http://schemas.microsoft.com/office/word/2010/wordprocessingInk" xmlns:wne="http://schemas.microsoft.com/office/word/2006/wordml" xmlns:wps="http://schemas.microsoft.com/office/word/2010/wordprocessingShape" mc:Ignorable="w14 w15 w16se w16cid w16 w16cex w16sdtdh w16du wp14">
+  <w:comment w:id="0" w:author="Casper Tak (student)" w:date="2024-05-13T10:53:00Z" w:initials="CT">
+    <w:p>
+      <w:pPr>
+        <w:pStyle w:val="Tekstopmerking"/>
+      </w:pPr>
+      <w:r>
+        <w:rPr>
+          <w:rStyle w:val="Verwijzingopmerking"/>
+        </w:rPr>
+        <w:annotationRef/>
+      </w:r>
+      <w:r>
+        <w:t>Toevoegen</w:t>
+      </w:r>
+    </w:p>
+  </w:comment>
+  <w:comment w:id="1" w:author="Casper Tak (student)" w:date="2024-05-13T10:54:00Z" w:initials="CT">
+    <w:p>
+      <w:pPr>
+        <w:pStyle w:val="Tekstopmerking"/>
+      </w:pPr>
+      <w:r>
+        <w:rPr>
+          <w:rStyle w:val="Verwijzingopmerking"/>
+        </w:rPr>
+        <w:annotationRef/>
+      </w:r>
+      <w:r>
+        <w:t>Circuit overbodig?</w:t>
+      </w:r>
+    </w:p>
+  </w:comment>
+  <w:comment w:id="2" w:author="Casper Tak (student)" w:date="2024-05-13T10:53:00Z" w:initials="CT">
+    <w:p>
+      <w:pPr>
+        <w:pStyle w:val="Tekstopmerking"/>
+      </w:pPr>
+      <w:r>
+        <w:rPr>
+          <w:rStyle w:val="Verwijzingopmerking"/>
+        </w:rPr>
+        <w:annotationRef/>
+      </w:r>
+      <w:r>
+        <w:t>Dit nog nakijken. Fuse na diode</w:t>
+      </w:r>
+    </w:p>
+  </w:comment>
+</w:comments>
+</file>
+
+<file path=word/commentsExtended.xml><?xml version="1.0" encoding="utf-8"?>
+<w15:commentsEx xmlns:wpc="http://schemas.microsoft.com/office/word/2010/wordprocessingCanvas" xmlns:cx="http://schemas.microsoft.com/office/drawing/2014/chartex" xmlns:cx1="http://schemas.microsoft.com/office/drawing/2015/9/8/chartex" xmlns:cx2="http://schemas.microsoft.com/office/drawing/2015/10/21/chartex" xmlns:cx3="http://schemas.microsoft.com/office/drawing/2016/5/9/chartex" xmlns:cx4="http://schemas.microsoft.com/office/drawing/2016/5/10/chartex" xmlns:cx5="http://schemas.microsoft.com/office/drawing/2016/5/11/chartex" xmlns:cx6="http://schemas.microsoft.com/office/drawing/2016/5/12/chartex" xmlns:cx7="http://schemas.microsoft.com/office/drawing/2016/5/13/chartex" xmlns:cx8="http://schemas.microsoft.com/office/drawing/2016/5/14/chartex" xmlns:mc="http://schemas.openxmlformats.org/markup-compatibility/2006" xmlns:aink="http://schemas.microsoft.com/office/drawing/2016/ink" xmlns:am3d="http://schemas.microsoft.com/office/drawing/2017/model3d" xmlns:o="urn:schemas-microsoft-com:office:office" xmlns:oel="http://schemas.microsoft.com/office/2019/extlst" xmlns:r="http://schemas.openxmlformats.org/officeDocument/2006/relationships" xmlns:m="http://schemas.openxmlformats.org/officeDocument/2006/math" xmlns:v="urn:schemas-microsoft-com:vml" xmlns:wp14="http://schemas.microsoft.com/office/word/2010/wordprocessingDrawing" xmlns:wp="http://schemas.openxmlformats.org/drawingml/2006/wordprocessingDrawing" xmlns:w10="urn:schemas-microsoft-com:office:word" xmlns:w="http://schemas.openxmlformats.org/wordprocessingml/2006/main" xmlns:w14="http://schemas.microsoft.com/office/word/2010/wordml" xmlns:w15="http://schemas.microsoft.com/office/word/2012/wordml" xmlns:w16cex="http://schemas.microsoft.com/office/word/2018/wordml/cex" xmlns:w16cid="http://schemas.microsoft.com/office/word/2016/wordml/cid" xmlns:w16="http://schemas.microsoft.com/office/word/2018/wordml" xmlns:w16du="http://schemas.microsoft.com/office/word/2023/wordml/word16du" xmlns:w16sdtdh="http://schemas.microsoft.com/office/word/2020/wordml/sdtdatahash" xmlns:w16se="http://schemas.microsoft.com/office/word/2015/wordml/symex" xmlns:wpg="http://schemas.microsoft.com/office/word/2010/wordprocessingGroup" xmlns:wpi="http://schemas.microsoft.com/office/word/2010/wordprocessingInk" xmlns:wne="http://schemas.microsoft.com/office/word/2006/wordml" xmlns:wps="http://schemas.microsoft.com/office/word/2010/wordprocessingShape" mc:Ignorable="w14 w15 w16se w16cid w16 w16cex w16sdtdh w16du wp14">
+  <w15:commentEx w15:paraId="2EF1B72A" w15:done="0"/>
+  <w15:commentEx w15:paraId="32FB5BEE" w15:done="0"/>
+  <w15:commentEx w15:paraId="07DEE3FF" w15:done="0"/>
+</w15:commentsEx>
+</file>
+
+<file path=word/commentsExtensible.xml><?xml version="1.0" encoding="utf-8"?>
+<w16cex:commentsExtensible xmlns:wpc="http://schemas.microsoft.com/office/word/2010/wordprocessingCanvas" xmlns:cx="http://schemas.microsoft.com/office/drawing/2014/chartex" xmlns:cx1="http://schemas.microsoft.com/office/drawing/2015/9/8/chartex" xmlns:cx2="http://schemas.microsoft.com/office/drawing/2015/10/21/chartex" xmlns:cx3="http://schemas.microsoft.com/office/drawing/2016/5/9/chartex" xmlns:cx4="http://schemas.microsoft.com/office/drawing/2016/5/10/chartex" xmlns:cx5="http://schemas.microsoft.com/office/drawing/2016/5/11/chartex" xmlns:cx6="http://schemas.microsoft.com/office/drawing/2016/5/12/chartex" xmlns:cx7="http://schemas.microsoft.com/office/drawing/2016/5/13/chartex" xmlns:cx8="http://schemas.microsoft.com/office/drawing/2016/5/14/chartex" xmlns:cr="http://schemas.microsoft.com/office/comments/2020/reactions" xmlns:mc="http://schemas.openxmlformats.org/markup-compatibility/2006" xmlns:aink="http://schemas.microsoft.com/office/drawing/2016/ink" xmlns:am3d="http://schemas.microsoft.com/office/drawing/2017/model3d" xmlns:o="urn:schemas-microsoft-com:office:office" xmlns:oel="http://schemas.microsoft.com/office/2019/extlst" xmlns:r="http://schemas.openxmlformats.org/officeDocument/2006/relationships" xmlns:m="http://schemas.openxmlformats.org/officeDocument/2006/math" xmlns:v="urn:schemas-microsoft-com:vml" xmlns:wp14="http://schemas.microsoft.com/office/word/2010/wordprocessingDrawing" xmlns:wp="http://schemas.openxmlformats.org/drawingml/2006/wordprocessingDrawing" xmlns:w10="urn:schemas-microsoft-com:office:word" xmlns:w="http://schemas.openxmlformats.org/wordprocessingml/2006/main" xmlns:w14="http://schemas.microsoft.com/office/word/2010/wordml" xmlns:w15="http://schemas.microsoft.com/office/word/2012/wordml" xmlns:w16cex="http://schemas.microsoft.com/office/word/2018/wordml/cex" xmlns:w16cid="http://schemas.microsoft.com/office/word/2016/wordml/cid" xmlns:w16="http://schemas.microsoft.com/office/word/2018/wordml" xmlns:w16du="http://schemas.microsoft.com/office/word/2023/wordml/word16du" xmlns:w16sdtdh="http://schemas.microsoft.com/office/word/2020/wordml/sdtdatahash" xmlns:w16se="http://schemas.microsoft.com/office/word/2015/wordml/symex" xmlns:wpg="http://schemas.microsoft.com/office/word/2010/wordprocessingGroup" xmlns:wpi="http://schemas.microsoft.com/office/word/2010/wordprocessingInk" xmlns:wne="http://schemas.microsoft.com/office/word/2006/wordml" xmlns:wps="http://schemas.microsoft.com/office/word/2010/wordprocessingShape" mc:Ignorable="w14 w15 w16se w16cid w16 w16cex w16sdtdh cr w16du wp14">
+  <w16cex:commentExtensible w16cex:durableId="0138EFC1" w16cex:dateUtc="2024-05-13T08:53:00Z"/>
+  <w16cex:commentExtensible w16cex:durableId="5BEB6871" w16cex:dateUtc="2024-05-13T08:54:00Z"/>
+  <w16cex:commentExtensible w16cex:durableId="4196FAD7" w16cex:dateUtc="2024-05-13T08:53:00Z"/>
+</w16cex:commentsExtensible>
+</file>
+
+<file path=word/commentsIds.xml><?xml version="1.0" encoding="utf-8"?>
+<w16cid:commentsIds xmlns:wpc="http://schemas.microsoft.com/office/word/2010/wordprocessingCanvas" xmlns:cx="http://schemas.microsoft.com/office/drawing/2014/chartex" xmlns:cx1="http://schemas.microsoft.com/office/drawing/2015/9/8/chartex" xmlns:cx2="http://schemas.microsoft.com/office/drawing/2015/10/21/chartex" xmlns:cx3="http://schemas.microsoft.com/office/drawing/2016/5/9/chartex" xmlns:cx4="http://schemas.microsoft.com/office/drawing/2016/5/10/chartex" xmlns:cx5="http://schemas.microsoft.com/office/drawing/2016/5/11/chartex" xmlns:cx6="http://schemas.microsoft.com/office/drawing/2016/5/12/chartex" xmlns:cx7="http://schemas.microsoft.com/office/drawing/2016/5/13/chartex" xmlns:cx8="http://schemas.microsoft.com/office/drawing/2016/5/14/chartex" xmlns:mc="http://schemas.openxmlformats.org/markup-compatibility/2006" xmlns:aink="http://schemas.microsoft.com/office/drawing/2016/ink" xmlns:am3d="http://schemas.microsoft.com/office/drawing/2017/model3d" xmlns:o="urn:schemas-microsoft-com:office:office" xmlns:oel="http://schemas.microsoft.com/office/2019/extlst" xmlns:r="http://schemas.openxmlformats.org/officeDocument/2006/relationships" xmlns:m="http://schemas.openxmlformats.org/officeDocument/2006/math" xmlns:v="urn:schemas-microsoft-com:vml" xmlns:wp14="http://schemas.microsoft.com/office/word/2010/wordprocessingDrawing" xmlns:wp="http://schemas.openxmlformats.org/drawingml/2006/wordprocessingDrawing" xmlns:w10="urn:schemas-microsoft-com:office:word" xmlns:w="http://schemas.openxmlformats.org/wordprocessingml/2006/main" xmlns:w14="http://schemas.microsoft.com/office/word/2010/wordml" xmlns:w15="http://schemas.microsoft.com/office/word/2012/wordml" xmlns:w16cex="http://schemas.microsoft.com/office/word/2018/wordml/cex" xmlns:w16cid="http://schemas.microsoft.com/office/word/2016/wordml/cid" xmlns:w16="http://schemas.microsoft.com/office/word/2018/wordml" xmlns:w16du="http://schemas.microsoft.com/office/word/2023/wordml/word16du" xmlns:w16sdtdh="http://schemas.microsoft.com/office/word/2020/wordml/sdtdatahash" xmlns:w16se="http://schemas.microsoft.com/office/word/2015/wordml/symex" xmlns:wpg="http://schemas.microsoft.com/office/word/2010/wordprocessingGroup" xmlns:wpi="http://schemas.microsoft.com/office/word/2010/wordprocessingInk" xmlns:wne="http://schemas.microsoft.com/office/word/2006/wordml" xmlns:wps="http://schemas.microsoft.com/office/word/2010/wordprocessingShape" mc:Ignorable="w14 w15 w16se w16cid w16 w16cex w16sdtdh w16du wp14">
+  <w16cid:commentId w16cid:paraId="2EF1B72A" w16cid:durableId="0138EFC1"/>
+  <w16cid:commentId w16cid:paraId="32FB5BEE" w16cid:durableId="5BEB6871"/>
+  <w16cid:commentId w16cid:paraId="07DEE3FF" w16cid:durableId="4196FAD7"/>
+</w16cid:commentsIds>
+</file>
+
 <file path=word/endnotes.xml><?xml version="1.0" encoding="utf-8"?>
-<w:endnotes xmlns:wpc="http://schemas.microsoft.com/office/word/2010/wordprocessingCanvas" xmlns:cx="http://schemas.microsoft.com/office/drawing/2014/chartex" xmlns:cx1="http://schemas.microsoft.com/office/drawing/2015/9/8/chartex" xmlns:cx2="http://schemas.microsoft.com/office/drawing/2015/10/21/chartex" xmlns:cx3="http://schemas.microsoft.com/office/drawing/2016/5/9/chartex" xmlns:cx4="http://schemas.microsoft.com/office/drawing/2016/5/10/chartex" xmlns:cx5="http://schemas.microsoft.com/office/drawing/2016/5/11/chartex" xmlns:cx6="http://schemas.microsoft.com/office/drawing/2016/5/12/chartex" xmlns:cx7="http://schemas.microsoft.com/office/drawing/2016/5/13/chartex" xmlns:cx8="http://schemas.microsoft.com/office/drawing/2016/5/14/chartex" xmlns:mc="http://schemas.openxmlformats.org/markup-compatibility/2006" xmlns:aink="http://schemas.microsoft.com/office/drawing/2016/ink" xmlns:am3d="http://schemas.microsoft.com/office/drawing/2017/model3d" xmlns:o="urn:schemas-microsoft-com:office:office" xmlns:oel="http://schemas.microsoft.com/office/2019/extlst" xmlns:r="http://schemas.openxmlformats.org/officeDocument/2006/relationships" xmlns:m="http://schemas.openxmlformats.org/officeDocument/2006/math" xmlns:v="urn:schemas-microsoft-com:vml" xmlns:wp14="http://schemas.microsoft.com/office/word/2010/wordprocessingDrawing" xmlns:wp="http://schemas.openxmlformats.org/drawingml/2006/wordprocessingDrawing" xmlns:w10="urn:schemas-microsoft-com:office:word" xmlns:w="http://schemas.openxmlformats.org/wordprocessingml/2006/main" xmlns:w14="http://schemas.microsoft.com/office/word/2010/wordml" xmlns:w15="http://schemas.microsoft.com/office/word/2012/wordml" xmlns:w16cex="http://schemas.microsoft.com/office/word/2018/wordml/cex" xmlns:w16cid="http://schemas.microsoft.com/office/word/2016/wordml/cid" xmlns:w16="http://schemas.microsoft.com/office/word/2018/wordml" xmlns:w16sdtdh="http://schemas.microsoft.com/office/word/2020/wordml/sdtdatahash" xmlns:w16se="http://schemas.microsoft.com/office/word/2015/wordml/symex" xmlns:wpg="http://schemas.microsoft.com/office/word/2010/wordprocessingGroup" xmlns:wpi="http://schemas.microsoft.com/office/word/2010/wordprocessingInk" xmlns:wne="http://schemas.microsoft.com/office/word/2006/wordml" xmlns:wps="http://schemas.microsoft.com/office/word/2010/wordprocessingShape" mc:Ignorable="w14 w15 w16se w16cid w16 w16cex w16sdtdh wp14">
+<w:endnotes xmlns:wpc="http://schemas.microsoft.com/office/word/2010/wordprocessingCanvas" xmlns:cx="http://schemas.microsoft.com/office/drawing/2014/chartex" xmlns:cx1="http://schemas.microsoft.com/office/drawing/2015/9/8/chartex" xmlns:cx2="http://schemas.microsoft.com/office/drawing/2015/10/21/chartex" xmlns:cx3="http://schemas.microsoft.com/office/drawing/2016/5/9/chartex" xmlns:cx4="http://schemas.microsoft.com/office/drawing/2016/5/10/chartex" xmlns:cx5="http://schemas.microsoft.com/office/drawing/2016/5/11/chartex" xmlns:cx6="http://schemas.microsoft.com/office/drawing/2016/5/12/chartex" xmlns:cx7="http://schemas.microsoft.com/office/drawing/2016/5/13/chartex" xmlns:cx8="http://schemas.microsoft.com/office/drawing/2016/5/14/chartex" xmlns:mc="http://schemas.openxmlformats.org/markup-compatibility/2006" xmlns:aink="http://schemas.microsoft.com/office/drawing/2016/ink" xmlns:am3d="http://schemas.microsoft.com/office/drawing/2017/model3d" xmlns:o="urn:schemas-microsoft-com:office:office" xmlns:oel="http://schemas.microsoft.com/office/2019/extlst" xmlns:r="http://schemas.openxmlformats.org/officeDocument/2006/relationships" xmlns:m="http://schemas.openxmlformats.org/officeDocument/2006/math" xmlns:v="urn:schemas-microsoft-com:vml" xmlns:wp14="http://schemas.microsoft.com/office/word/2010/wordprocessingDrawing" xmlns:wp="http://schemas.openxmlformats.org/drawingml/2006/wordprocessingDrawing" xmlns:w10="urn:schemas-microsoft-com:office:word" xmlns:w="http://schemas.openxmlformats.org/wordprocessingml/2006/main" xmlns:w14="http://schemas.microsoft.com/office/word/2010/wordml" xmlns:w15="http://schemas.microsoft.com/office/word/2012/wordml" xmlns:w16cex="http://schemas.microsoft.com/office/word/2018/wordml/cex" xmlns:w16cid="http://schemas.microsoft.com/office/word/2016/wordml/cid" xmlns:w16="http://schemas.microsoft.com/office/word/2018/wordml" xmlns:w16du="http://schemas.microsoft.com/office/word/2023/wordml/word16du" xmlns:w16sdtdh="http://schemas.microsoft.com/office/word/2020/wordml/sdtdatahash" xmlns:w16se="http://schemas.microsoft.com/office/word/2015/wordml/symex" xmlns:wpg="http://schemas.microsoft.com/office/word/2010/wordprocessingGroup" xmlns:wpi="http://schemas.microsoft.com/office/word/2010/wordprocessingInk" xmlns:wne="http://schemas.microsoft.com/office/word/2006/wordml" xmlns:wps="http://schemas.microsoft.com/office/word/2010/wordprocessingShape" mc:Ignorable="w14 w15 w16se w16cid w16 w16cex w16sdtdh w16du wp14">
   <w:endnote w:type="separator" w:id="-1">
     <w:p>
       <w:pPr>
@@ -2940,7 +2678,7 @@
 </file>
 
 <file path=word/footnotes.xml><?xml version="1.0" encoding="utf-8"?>
-<w:footnotes xmlns:wpc="http://schemas.microsoft.com/office/word/2010/wordprocessingCanvas" xmlns:cx="http://schemas.microsoft.com/office/drawing/2014/chartex" xmlns:cx1="http://schemas.microsoft.com/office/drawing/2015/9/8/chartex" xmlns:cx2="http://schemas.microsoft.com/office/drawing/2015/10/21/chartex" xmlns:cx3="http://schemas.microsoft.com/office/drawing/2016/5/9/chartex" xmlns:cx4="http://schemas.microsoft.com/office/drawing/2016/5/10/chartex" xmlns:cx5="http://schemas.microsoft.com/office/drawing/2016/5/11/chartex" xmlns:cx6="http://schemas.microsoft.com/office/drawing/2016/5/12/chartex" xmlns:cx7="http://schemas.microsoft.com/office/drawing/2016/5/13/chartex" xmlns:cx8="http://schemas.microsoft.com/office/drawing/2016/5/14/chartex" xmlns:mc="http://schemas.openxmlformats.org/markup-compatibility/2006" xmlns:aink="http://schemas.microsoft.com/office/drawing/2016/ink" xmlns:am3d="http://schemas.microsoft.com/office/drawing/2017/model3d" xmlns:o="urn:schemas-microsoft-com:office:office" xmlns:oel="http://schemas.microsoft.com/office/2019/extlst" xmlns:r="http://schemas.openxmlformats.org/officeDocument/2006/relationships" xmlns:m="http://schemas.openxmlformats.org/officeDocument/2006/math" xmlns:v="urn:schemas-microsoft-com:vml" xmlns:wp14="http://schemas.microsoft.com/office/word/2010/wordprocessingDrawing" xmlns:wp="http://schemas.openxmlformats.org/drawingml/2006/wordprocessingDrawing" xmlns:w10="urn:schemas-microsoft-com:office:word" xmlns:w="http://schemas.openxmlformats.org/wordprocessingml/2006/main" xmlns:w14="http://schemas.microsoft.com/office/word/2010/wordml" xmlns:w15="http://schemas.microsoft.com/office/word/2012/wordml" xmlns:w16cex="http://schemas.microsoft.com/office/word/2018/wordml/cex" xmlns:w16cid="http://schemas.microsoft.com/office/word/2016/wordml/cid" xmlns:w16="http://schemas.microsoft.com/office/word/2018/wordml" xmlns:w16sdtdh="http://schemas.microsoft.com/office/word/2020/wordml/sdtdatahash" xmlns:w16se="http://schemas.microsoft.com/office/word/2015/wordml/symex" xmlns:wpg="http://schemas.microsoft.com/office/word/2010/wordprocessingGroup" xmlns:wpi="http://schemas.microsoft.com/office/word/2010/wordprocessingInk" xmlns:wne="http://schemas.microsoft.com/office/word/2006/wordml" xmlns:wps="http://schemas.microsoft.com/office/word/2010/wordprocessingShape" mc:Ignorable="w14 w15 w16se w16cid w16 w16cex w16sdtdh wp14">
+<w:footnotes xmlns:wpc="http://schemas.microsoft.com/office/word/2010/wordprocessingCanvas" xmlns:cx="http://schemas.microsoft.com/office/drawing/2014/chartex" xmlns:cx1="http://schemas.microsoft.com/office/drawing/2015/9/8/chartex" xmlns:cx2="http://schemas.microsoft.com/office/drawing/2015/10/21/chartex" xmlns:cx3="http://schemas.microsoft.com/office/drawing/2016/5/9/chartex" xmlns:cx4="http://schemas.microsoft.com/office/drawing/2016/5/10/chartex" xmlns:cx5="http://schemas.microsoft.com/office/drawing/2016/5/11/chartex" xmlns:cx6="http://schemas.microsoft.com/office/drawing/2016/5/12/chartex" xmlns:cx7="http://schemas.microsoft.com/office/drawing/2016/5/13/chartex" xmlns:cx8="http://schemas.microsoft.com/office/drawing/2016/5/14/chartex" xmlns:mc="http://schemas.openxmlformats.org/markup-compatibility/2006" xmlns:aink="http://schemas.microsoft.com/office/drawing/2016/ink" xmlns:am3d="http://schemas.microsoft.com/office/drawing/2017/model3d" xmlns:o="urn:schemas-microsoft-com:office:office" xmlns:oel="http://schemas.microsoft.com/office/2019/extlst" xmlns:r="http://schemas.openxmlformats.org/officeDocument/2006/relationships" xmlns:m="http://schemas.openxmlformats.org/officeDocument/2006/math" xmlns:v="urn:schemas-microsoft-com:vml" xmlns:wp14="http://schemas.microsoft.com/office/word/2010/wordprocessingDrawing" xmlns:wp="http://schemas.openxmlformats.org/drawingml/2006/wordprocessingDrawing" xmlns:w10="urn:schemas-microsoft-com:office:word" xmlns:w="http://schemas.openxmlformats.org/wordprocessingml/2006/main" xmlns:w14="http://schemas.microsoft.com/office/word/2010/wordml" xmlns:w15="http://schemas.microsoft.com/office/word/2012/wordml" xmlns:w16cex="http://schemas.microsoft.com/office/word/2018/wordml/cex" xmlns:w16cid="http://schemas.microsoft.com/office/word/2016/wordml/cid" xmlns:w16="http://schemas.microsoft.com/office/word/2018/wordml" xmlns:w16du="http://schemas.microsoft.com/office/word/2023/wordml/word16du" xmlns:w16sdtdh="http://schemas.microsoft.com/office/word/2020/wordml/sdtdatahash" xmlns:w16se="http://schemas.microsoft.com/office/word/2015/wordml/symex" xmlns:wpg="http://schemas.microsoft.com/office/word/2010/wordprocessingGroup" xmlns:wpi="http://schemas.microsoft.com/office/word/2010/wordprocessingInk" xmlns:wne="http://schemas.microsoft.com/office/word/2006/wordml" xmlns:wps="http://schemas.microsoft.com/office/word/2010/wordprocessingShape" mc:Ignorable="w14 w15 w16se w16cid w16 w16cex w16sdtdh w16du wp14">
   <w:footnote w:type="separator" w:id="-1">
     <w:p>
       <w:pPr>
@@ -2965,7 +2703,7 @@
 </file>
 
 <file path=word/numbering.xml><?xml version="1.0" encoding="utf-8"?>
-<w:numbering xmlns:wpc="http://schemas.microsoft.com/office/word/2010/wordprocessingCanvas" xmlns:cx="http://schemas.microsoft.com/office/drawing/2014/chartex" xmlns:cx1="http://schemas.microsoft.com/office/drawing/2015/9/8/chartex" xmlns:cx2="http://schemas.microsoft.com/office/drawing/2015/10/21/chartex" xmlns:cx3="http://schemas.microsoft.com/office/drawing/2016/5/9/chartex" xmlns:cx4="http://schemas.microsoft.com/office/drawing/2016/5/10/chartex" xmlns:cx5="http://schemas.microsoft.com/office/drawing/2016/5/11/chartex" xmlns:cx6="http://schemas.microsoft.com/office/drawing/2016/5/12/chartex" xmlns:cx7="http://schemas.microsoft.com/office/drawing/2016/5/13/chartex" xmlns:cx8="http://schemas.microsoft.com/office/drawing/2016/5/14/chartex" xmlns:mc="http://schemas.openxmlformats.org/markup-compatibility/2006" xmlns:aink="http://schemas.microsoft.com/office/drawing/2016/ink" xmlns:am3d="http://schemas.microsoft.com/office/drawing/2017/model3d" xmlns:o="urn:schemas-microsoft-com:office:office" xmlns:oel="http://schemas.microsoft.com/office/2019/extlst" xmlns:r="http://schemas.openxmlformats.org/officeDocument/2006/relationships" xmlns:m="http://schemas.openxmlformats.org/officeDocument/2006/math" xmlns:v="urn:schemas-microsoft-com:vml" xmlns:wp14="http://schemas.microsoft.com/office/word/2010/wordprocessingDrawing" xmlns:wp="http://schemas.openxmlformats.org/drawingml/2006/wordprocessingDrawing" xmlns:w10="urn:schemas-microsoft-com:office:word" xmlns:w="http://schemas.openxmlformats.org/wordprocessingml/2006/main" xmlns:w14="http://schemas.microsoft.com/office/word/2010/wordml" xmlns:w15="http://schemas.microsoft.com/office/word/2012/wordml" xmlns:w16cex="http://schemas.microsoft.com/office/word/2018/wordml/cex" xmlns:w16cid="http://schemas.microsoft.com/office/word/2016/wordml/cid" xmlns:w16="http://schemas.microsoft.com/office/word/2018/wordml" xmlns:w16sdtdh="http://schemas.microsoft.com/office/word/2020/wordml/sdtdatahash" xmlns:w16se="http://schemas.microsoft.com/office/word/2015/wordml/symex" xmlns:wpg="http://schemas.microsoft.com/office/word/2010/wordprocessingGroup" xmlns:wpi="http://schemas.microsoft.com/office/word/2010/wordprocessingInk" xmlns:wne="http://schemas.microsoft.com/office/word/2006/wordml" xmlns:wps="http://schemas.microsoft.com/office/word/2010/wordprocessingShape" mc:Ignorable="w14 w15 w16se w16cid w16 w16cex w16sdtdh wp14">
+<w:numbering xmlns:wpc="http://schemas.microsoft.com/office/word/2010/wordprocessingCanvas" xmlns:cx="http://schemas.microsoft.com/office/drawing/2014/chartex" xmlns:cx1="http://schemas.microsoft.com/office/drawing/2015/9/8/chartex" xmlns:cx2="http://schemas.microsoft.com/office/drawing/2015/10/21/chartex" xmlns:cx3="http://schemas.microsoft.com/office/drawing/2016/5/9/chartex" xmlns:cx4="http://schemas.microsoft.com/office/drawing/2016/5/10/chartex" xmlns:cx5="http://schemas.microsoft.com/office/drawing/2016/5/11/chartex" xmlns:cx6="http://schemas.microsoft.com/office/drawing/2016/5/12/chartex" xmlns:cx7="http://schemas.microsoft.com/office/drawing/2016/5/13/chartex" xmlns:cx8="http://schemas.microsoft.com/office/drawing/2016/5/14/chartex" xmlns:mc="http://schemas.openxmlformats.org/markup-compatibility/2006" xmlns:aink="http://schemas.microsoft.com/office/drawing/2016/ink" xmlns:am3d="http://schemas.microsoft.com/office/drawing/2017/model3d" xmlns:o="urn:schemas-microsoft-com:office:office" xmlns:oel="http://schemas.microsoft.com/office/2019/extlst" xmlns:r="http://schemas.openxmlformats.org/officeDocument/2006/relationships" xmlns:m="http://schemas.openxmlformats.org/officeDocument/2006/math" xmlns:v="urn:schemas-microsoft-com:vml" xmlns:wp14="http://schemas.microsoft.com/office/word/2010/wordprocessingDrawing" xmlns:wp="http://schemas.openxmlformats.org/drawingml/2006/wordprocessingDrawing" xmlns:w10="urn:schemas-microsoft-com:office:word" xmlns:w="http://schemas.openxmlformats.org/wordprocessingml/2006/main" xmlns:w14="http://schemas.microsoft.com/office/word/2010/wordml" xmlns:w15="http://schemas.microsoft.com/office/word/2012/wordml" xmlns:w16cex="http://schemas.microsoft.com/office/word/2018/wordml/cex" xmlns:w16cid="http://schemas.microsoft.com/office/word/2016/wordml/cid" xmlns:w16="http://schemas.microsoft.com/office/word/2018/wordml" xmlns:w16du="http://schemas.microsoft.com/office/word/2023/wordml/word16du" xmlns:w16sdtdh="http://schemas.microsoft.com/office/word/2020/wordml/sdtdatahash" xmlns:w16se="http://schemas.microsoft.com/office/word/2015/wordml/symex" xmlns:wpg="http://schemas.microsoft.com/office/word/2010/wordprocessingGroup" xmlns:wpi="http://schemas.microsoft.com/office/word/2010/wordprocessingInk" xmlns:wne="http://schemas.microsoft.com/office/word/2006/wordml" xmlns:wps="http://schemas.microsoft.com/office/word/2010/wordprocessingShape" mc:Ignorable="w14 w15 w16se w16cid w16 w16cex w16sdtdh w16du wp14">
   <w:abstractNum w:abstractNumId="0" w15:restartNumberingAfterBreak="0">
     <w:nsid w:val="13111744"/>
     <w:multiLevelType w:val="multilevel"/>
@@ -3210,8 +2948,16 @@
 </w:numbering>
 </file>
 
+<file path=word/people.xml><?xml version="1.0" encoding="utf-8"?>
+<w15:people xmlns:wpc="http://schemas.microsoft.com/office/word/2010/wordprocessingCanvas" xmlns:cx="http://schemas.microsoft.com/office/drawing/2014/chartex" xmlns:cx1="http://schemas.microsoft.com/office/drawing/2015/9/8/chartex" xmlns:cx2="http://schemas.microsoft.com/office/drawing/2015/10/21/chartex" xmlns:cx3="http://schemas.microsoft.com/office/drawing/2016/5/9/chartex" xmlns:cx4="http://schemas.microsoft.com/office/drawing/2016/5/10/chartex" xmlns:cx5="http://schemas.microsoft.com/office/drawing/2016/5/11/chartex" xmlns:cx6="http://schemas.microsoft.com/office/drawing/2016/5/12/chartex" xmlns:cx7="http://schemas.microsoft.com/office/drawing/2016/5/13/chartex" xmlns:cx8="http://schemas.microsoft.com/office/drawing/2016/5/14/chartex" xmlns:mc="http://schemas.openxmlformats.org/markup-compatibility/2006" xmlns:aink="http://schemas.microsoft.com/office/drawing/2016/ink" xmlns:am3d="http://schemas.microsoft.com/office/drawing/2017/model3d" xmlns:o="urn:schemas-microsoft-com:office:office" xmlns:oel="http://schemas.microsoft.com/office/2019/extlst" xmlns:r="http://schemas.openxmlformats.org/officeDocument/2006/relationships" xmlns:m="http://schemas.openxmlformats.org/officeDocument/2006/math" xmlns:v="urn:schemas-microsoft-com:vml" xmlns:wp14="http://schemas.microsoft.com/office/word/2010/wordprocessingDrawing" xmlns:wp="http://schemas.openxmlformats.org/drawingml/2006/wordprocessingDrawing" xmlns:w10="urn:schemas-microsoft-com:office:word" xmlns:w="http://schemas.openxmlformats.org/wordprocessingml/2006/main" xmlns:w14="http://schemas.microsoft.com/office/word/2010/wordml" xmlns:w15="http://schemas.microsoft.com/office/word/2012/wordml" xmlns:w16cex="http://schemas.microsoft.com/office/word/2018/wordml/cex" xmlns:w16cid="http://schemas.microsoft.com/office/word/2016/wordml/cid" xmlns:w16="http://schemas.microsoft.com/office/word/2018/wordml" xmlns:w16du="http://schemas.microsoft.com/office/word/2023/wordml/word16du" xmlns:w16sdtdh="http://schemas.microsoft.com/office/word/2020/wordml/sdtdatahash" xmlns:w16se="http://schemas.microsoft.com/office/word/2015/wordml/symex" xmlns:wpg="http://schemas.microsoft.com/office/word/2010/wordprocessingGroup" xmlns:wpi="http://schemas.microsoft.com/office/word/2010/wordprocessingInk" xmlns:wne="http://schemas.microsoft.com/office/word/2006/wordml" xmlns:wps="http://schemas.microsoft.com/office/word/2010/wordprocessingShape" mc:Ignorable="w14 w15 w16se w16cid w16 w16cex w16sdtdh w16du wp14">
+  <w15:person w15:author="Casper Tak (student)">
+    <w15:presenceInfo w15:providerId="AD" w15:userId="S::CR.Tak@student.han.nl::7959b4d1-f988-493a-8424-32955b2c5801"/>
+  </w15:person>
+</w15:people>
+</file>
+
 <file path=word/styles.xml><?xml version="1.0" encoding="utf-8"?>
-<w:styles xmlns:mc="http://schemas.openxmlformats.org/markup-compatibility/2006" xmlns:r="http://schemas.openxmlformats.org/officeDocument/2006/relationships" xmlns:w="http://schemas.openxmlformats.org/wordprocessingml/2006/main" xmlns:w14="http://schemas.microsoft.com/office/word/2010/wordml" xmlns:w15="http://schemas.microsoft.com/office/word/2012/wordml" xmlns:w16cex="http://schemas.microsoft.com/office/word/2018/wordml/cex" xmlns:w16cid="http://schemas.microsoft.com/office/word/2016/wordml/cid" xmlns:w16="http://schemas.microsoft.com/office/word/2018/wordml" xmlns:w16sdtdh="http://schemas.microsoft.com/office/word/2020/wordml/sdtdatahash" xmlns:w16se="http://schemas.microsoft.com/office/word/2015/wordml/symex" mc:Ignorable="w14 w15 w16se w16cid w16 w16cex w16sdtdh">
+<w:styles xmlns:mc="http://schemas.openxmlformats.org/markup-compatibility/2006" xmlns:r="http://schemas.openxmlformats.org/officeDocument/2006/relationships" xmlns:w="http://schemas.openxmlformats.org/wordprocessingml/2006/main" xmlns:w14="http://schemas.microsoft.com/office/word/2010/wordml" xmlns:w15="http://schemas.microsoft.com/office/word/2012/wordml" xmlns:w16cex="http://schemas.microsoft.com/office/word/2018/wordml/cex" xmlns:w16cid="http://schemas.microsoft.com/office/word/2016/wordml/cid" xmlns:w16="http://schemas.microsoft.com/office/word/2018/wordml" xmlns:w16du="http://schemas.microsoft.com/office/word/2023/wordml/word16du" xmlns:w16sdtdh="http://schemas.microsoft.com/office/word/2020/wordml/sdtdatahash" xmlns:w16se="http://schemas.microsoft.com/office/word/2015/wordml/symex" mc:Ignorable="w14 w15 w16se w16cid w16 w16cex w16sdtdh w16du">
   <w:docDefaults>
     <w:rPrDefault>
       <w:rPr>

</xml_diff>

<commit_message>
added 3d models to design
</commit_message>
<xml_diff>
--- a/Hardware/RPI5-Scan2Go-HAT/Gedetailleerd technische specificaties.docx
+++ b/Hardware/RPI5-Scan2Go-HAT/Gedetailleerd technische specificaties.docx
@@ -1686,56 +1686,49 @@
                 <w:bCs/>
                 <w:lang w:val="nl-NL"/>
               </w:rPr>
-              <w:t xml:space="preserve">De RPI wordt </w:t>
-            </w:r>
-            <w:r>
-              <w:rPr>
-                <w:bCs/>
-                <w:lang w:val="nl-NL"/>
-              </w:rPr>
-              <w:t>gevoed</w:t>
-            </w:r>
-            <w:r>
-              <w:rPr>
-                <w:bCs/>
-                <w:lang w:val="nl-NL"/>
-              </w:rPr>
-              <w:t xml:space="preserve"> vanuit de Raspberry PI officiële voeding voor de 5V 5A volledig vermogen modus, of vanuit de </w:t>
-            </w:r>
-            <w:r>
-              <w:rPr>
-                <w:bCs/>
-                <w:lang w:val="nl-NL"/>
-              </w:rPr>
-              <w:t xml:space="preserve">printplaat naar de GPIO pinnen </w:t>
-            </w:r>
-            <w:r>
-              <w:rPr>
-                <w:bCs/>
-                <w:lang w:val="nl-NL"/>
-              </w:rPr>
-              <w:t>gevoed</w:t>
-            </w:r>
-            <w:r>
-              <w:rPr>
-                <w:bCs/>
-                <w:lang w:val="nl-NL"/>
-              </w:rPr>
-              <w:t xml:space="preserve"> te worden op 5V </w:t>
-            </w:r>
-            <w:r>
-              <w:rPr>
-                <w:bCs/>
-                <w:lang w:val="nl-NL"/>
-              </w:rPr>
-              <w:t>?A</w:t>
-            </w:r>
-            <w:r>
-              <w:rPr>
-                <w:bCs/>
-                <w:lang w:val="nl-NL"/>
-              </w:rPr>
-              <w:t xml:space="preserve"> max.</w:t>
+              <w:t xml:space="preserve">De RPI </w:t>
+            </w:r>
+            <w:r>
+              <w:rPr>
+                <w:bCs/>
+                <w:lang w:val="nl-NL"/>
+              </w:rPr>
+              <w:t>word</w:t>
+            </w:r>
+            <w:r>
+              <w:rPr>
+                <w:bCs/>
+                <w:lang w:val="nl-NL"/>
+              </w:rPr>
+              <w:t xml:space="preserve"> vanuit de </w:t>
+            </w:r>
+            <w:r>
+              <w:rPr>
+                <w:bCs/>
+                <w:lang w:val="nl-NL"/>
+              </w:rPr>
+              <w:t>printplaat</w:t>
+            </w:r>
+            <w:r>
+              <w:rPr>
+                <w:bCs/>
+                <w:lang w:val="nl-NL"/>
+              </w:rPr>
+              <w:t xml:space="preserve"> gevoed</w:t>
+            </w:r>
+            <w:r>
+              <w:rPr>
+                <w:bCs/>
+                <w:lang w:val="nl-NL"/>
+              </w:rPr>
+              <w:t xml:space="preserve"> </w:t>
+            </w:r>
+            <w:r>
+              <w:rPr>
+                <w:bCs/>
+                <w:lang w:val="nl-NL"/>
+              </w:rPr>
+              <w:t>via de GPIO pinnen.</w:t>
             </w:r>
             <w:r>
               <w:rPr>

</xml_diff>

<commit_message>
removed 5V from barel to pi and pico
</commit_message>
<xml_diff>
--- a/Hardware/RPI5-Scan2Go-HAT/Gedetailleerd technische specificaties.docx
+++ b/Hardware/RPI5-Scan2Go-HAT/Gedetailleerd technische specificaties.docx
@@ -985,7 +985,21 @@
                 <w:bCs/>
                 <w:lang w:val="nl-NL"/>
               </w:rPr>
-              <w:t xml:space="preserve">JST connectoren en </w:t>
+              <w:t>JST connectoren en</w:t>
+            </w:r>
+            <w:r>
+              <w:rPr>
+                <w:bCs/>
+                <w:lang w:val="nl-NL"/>
+              </w:rPr>
+              <w:t>/of</w:t>
+            </w:r>
+            <w:r>
+              <w:rPr>
+                <w:bCs/>
+                <w:lang w:val="nl-NL"/>
+              </w:rPr>
+              <w:t xml:space="preserve"> </w:t>
             </w:r>
             <w:r>
               <w:rPr>
@@ -1469,7 +1483,7 @@
                 <w:bCs/>
                 <w:lang w:val="nl-NL"/>
               </w:rPr>
-              <w:t>S</w:t>
+              <w:t>W</w:t>
             </w:r>
           </w:p>
         </w:tc>
@@ -1652,7 +1666,7 @@
                 <w:bCs/>
                 <w:lang w:val="nl-NL"/>
               </w:rPr>
-              <w:t>C</w:t>
+              <w:t>W</w:t>
             </w:r>
           </w:p>
         </w:tc>
@@ -1943,7 +1957,7 @@
                 <w:bCs/>
                 <w:lang w:val="nl-NL"/>
               </w:rPr>
-              <w:t>S</w:t>
+              <w:t>W</w:t>
             </w:r>
           </w:p>
         </w:tc>
@@ -2281,7 +2295,7 @@
               <w:rPr>
                 <w:bCs/>
               </w:rPr>
-              <w:t>S</w:t>
+              <w:t>C</w:t>
             </w:r>
           </w:p>
         </w:tc>
@@ -2370,7 +2384,7 @@
               <w:rPr>
                 <w:bCs/>
               </w:rPr>
-              <w:t>S</w:t>
+              <w:t>C</w:t>
             </w:r>
           </w:p>
         </w:tc>

</xml_diff>